<commit_message>
ejercicio 3 y word actl
ejerecicio 3 y world del tp
</commit_message>
<xml_diff>
--- a/Primer punto del tp 1 FPOO.docx
+++ b/Primer punto del tp 1 FPOO.docx
@@ -2,63 +2,1042 @@
 <file path=word/document.xml><?xml version="1.0" encoding="utf-8"?>
 <w:document xmlns:wpc="http://schemas.microsoft.com/office/word/2010/wordprocessingCanvas" xmlns:cx="http://schemas.microsoft.com/office/drawing/2014/chartex" xmlns:mc="http://schemas.openxmlformats.org/markup-compatibility/2006" xmlns:o="urn:schemas-microsoft-com:office:office" xmlns:r="http://schemas.openxmlformats.org/officeDocument/2006/relationships" xmlns:m="http://schemas.openxmlformats.org/officeDocument/2006/math" xmlns:v="urn:schemas-microsoft-com:vml" xmlns:wp14="http://schemas.microsoft.com/office/word/2010/wordprocessingDrawing" xmlns:wp="http://schemas.openxmlformats.org/drawingml/2006/wordprocessingDrawing" xmlns:w10="urn:schemas-microsoft-com:office:word" xmlns:w="http://schemas.openxmlformats.org/wordprocessingml/2006/main" xmlns:w14="http://schemas.microsoft.com/office/word/2010/wordml" xmlns:w15="http://schemas.microsoft.com/office/word/2012/wordml" xmlns:w16se="http://schemas.microsoft.com/office/word/2015/wordml/symex" xmlns:wpg="http://schemas.microsoft.com/office/word/2010/wordprocessingGroup" xmlns:wpi="http://schemas.microsoft.com/office/word/2010/wordprocessingInk" xmlns:wne="http://schemas.microsoft.com/office/word/2006/wordml" xmlns:wps="http://schemas.microsoft.com/office/word/2010/wordprocessingShape" mc:Ignorable="w14 w15 w16se wp14">
   <w:body>
-    <w:p>
-      <w:r>
-        <w:t xml:space="preserve">Primer </w:t>
-      </w:r>
-      <w:proofErr w:type="spellStart"/>
-      <w:r>
-        <w:t>punto</w:t>
-      </w:r>
-      <w:proofErr w:type="spellEnd"/>
-      <w:r>
-        <w:t xml:space="preserve"> del </w:t>
-      </w:r>
-      <w:proofErr w:type="spellStart"/>
-      <w:r>
-        <w:t>tp</w:t>
-      </w:r>
-      <w:proofErr w:type="spellEnd"/>
-      <w:r>
-        <w:t xml:space="preserve"> 1 FPOO</w:t>
-      </w:r>
-    </w:p>
-    <w:p>
-      <w:r>
-        <w:t>(3*</w:t>
-      </w:r>
-      <w:proofErr w:type="gramStart"/>
-      <w:r>
-        <w:t>A)-(</w:t>
-      </w:r>
-      <w:proofErr w:type="gramEnd"/>
-      <w:r>
-        <w:t>4*B/(A^2))</w:t>
-      </w:r>
-    </w:p>
-    <w:p>
-      <w:r>
-        <w:t xml:space="preserve"> 6-(4*B/4) </w:t>
-      </w:r>
-    </w:p>
-    <w:p>
-      <w:r>
-        <w:t>6-5 1</w:t>
-      </w:r>
-    </w:p>
-    <w:p>
-      <w:proofErr w:type="spellStart"/>
-      <w:r>
-        <w:t>Resultado</w:t>
-      </w:r>
-      <w:proofErr w:type="spellEnd"/>
-      <w:r>
-        <w:t xml:space="preserve"> </w:t>
+    <w:tbl>
+      <w:tblPr>
+        <w:tblStyle w:val="Tablaconcuadrcula"/>
+        <w:tblW w:w="8610" w:type="dxa"/>
+        <w:tblInd w:w="0" w:type="dxa"/>
+        <w:tblBorders>
+          <w:top w:val="none" w:sz="0" w:space="0" w:color="auto"/>
+          <w:left w:val="none" w:sz="0" w:space="0" w:color="auto"/>
+          <w:bottom w:val="none" w:sz="0" w:space="0" w:color="auto"/>
+          <w:right w:val="none" w:sz="0" w:space="0" w:color="auto"/>
+          <w:insideH w:val="none" w:sz="0" w:space="0" w:color="auto"/>
+          <w:insideV w:val="none" w:sz="0" w:space="0" w:color="auto"/>
+        </w:tblBorders>
+        <w:tblLayout w:type="fixed"/>
+        <w:tblLook w:val="04A0" w:firstRow="1" w:lastRow="0" w:firstColumn="1" w:lastColumn="0" w:noHBand="0" w:noVBand="1"/>
+      </w:tblPr>
+      <w:tblGrid>
+        <w:gridCol w:w="8610"/>
+      </w:tblGrid>
+      <w:tr>
+        <w:trPr>
+          <w:trHeight w:val="552"/>
+        </w:trPr>
+        <w:tc>
+          <w:tcPr>
+            <w:tcW w:w="8610" w:type="dxa"/>
+            <w:vAlign w:val="center"/>
+          </w:tcPr>
+          <w:p>
+            <w:pPr>
+              <w:pStyle w:val="Encabezado"/>
+              <w:jc w:val="center"/>
+              <w:rPr>
+                <w:rFonts w:ascii="Agency FB" w:eastAsia="Arial" w:hAnsi="Agency FB" w:cs="Arial"/>
+                <w:b/>
+                <w:bCs/>
+                <w:color w:val="2E74B5" w:themeColor="accent1" w:themeShade="BF"/>
+                <w:sz w:val="28"/>
+                <w:szCs w:val="28"/>
+              </w:rPr>
+            </w:pPr>
+            <w:r>
+              <w:rPr>
+                <w:rFonts w:ascii="Agency FB" w:eastAsia="Arial" w:hAnsi="Agency FB" w:cs="Arial"/>
+                <w:b/>
+                <w:bCs/>
+                <w:color w:val="2E74B5" w:themeColor="accent1" w:themeShade="BF"/>
+                <w:sz w:val="28"/>
+                <w:szCs w:val="28"/>
+              </w:rPr>
+              <w:t xml:space="preserve">FUNDAMENTOS DE LA PROGRAMACION ORIENTADO A OBJETOS </w:t>
+            </w:r>
+          </w:p>
+          <w:p>
+            <w:pPr>
+              <w:pStyle w:val="Encabezado"/>
+              <w:jc w:val="center"/>
+              <w:rPr>
+                <w:rFonts w:ascii="Agency FB" w:eastAsia="Arial" w:hAnsi="Agency FB" w:cs="Arial"/>
+                <w:b/>
+                <w:bCs/>
+                <w:color w:val="2E74B5" w:themeColor="accent1" w:themeShade="BF"/>
+                <w:sz w:val="28"/>
+                <w:szCs w:val="28"/>
+              </w:rPr>
+            </w:pPr>
+            <w:proofErr w:type="spellStart"/>
+            <w:r>
+              <w:rPr>
+                <w:rFonts w:ascii="Agency FB" w:eastAsia="Arial" w:hAnsi="Agency FB" w:cs="Arial"/>
+                <w:b/>
+                <w:bCs/>
+                <w:color w:val="2E74B5" w:themeColor="accent1" w:themeShade="BF"/>
+                <w:sz w:val="28"/>
+                <w:szCs w:val="28"/>
+              </w:rPr>
+              <w:t>Fpoo</w:t>
+            </w:r>
+            <w:proofErr w:type="spellEnd"/>
+            <w:r>
+              <w:rPr>
+                <w:rFonts w:ascii="Agency FB" w:eastAsia="Arial" w:hAnsi="Agency FB" w:cs="Arial"/>
+                <w:b/>
+                <w:bCs/>
+                <w:color w:val="2E74B5" w:themeColor="accent1" w:themeShade="BF"/>
+                <w:sz w:val="28"/>
+                <w:szCs w:val="28"/>
+              </w:rPr>
+              <w:t xml:space="preserve"> 2024</w:t>
+            </w:r>
+          </w:p>
+        </w:tc>
+      </w:tr>
+    </w:tbl>
+    <w:p>
+      <w:pPr>
+        <w:jc w:val="center"/>
+        <w:rPr>
+          <w:rFonts w:ascii="Agency FB" w:eastAsia="Arial" w:hAnsi="Agency FB" w:cs="Arial"/>
+          <w:b/>
+          <w:bCs/>
+          <w:sz w:val="40"/>
+          <w:szCs w:val="40"/>
+          <w:lang w:val="es-AR"/>
+        </w:rPr>
+      </w:pPr>
+      <w:r>
+        <w:rPr>
+          <w:rFonts w:ascii="Agency FB" w:eastAsia="Arial" w:hAnsi="Agency FB" w:cs="Arial"/>
+          <w:b/>
+          <w:bCs/>
+          <w:sz w:val="40"/>
+          <w:szCs w:val="40"/>
+          <w:lang w:val="es-AR"/>
+        </w:rPr>
+        <w:t>Trabajo práctico</w:t>
       </w:r>
       <w:bookmarkStart w:id="0" w:name="_GoBack"/>
       <w:bookmarkEnd w:id="0"/>
-      <w:r>
-        <w:t>1</w:t>
+    </w:p>
+    <w:p>
+      <w:pPr>
+        <w:jc w:val="center"/>
+        <w:rPr>
+          <w:rFonts w:ascii="Agency FB" w:eastAsia="Arial" w:hAnsi="Agency FB" w:cs="Arial"/>
+          <w:b/>
+          <w:bCs/>
+          <w:color w:val="2E74B5" w:themeColor="accent1" w:themeShade="BF"/>
+          <w:sz w:val="40"/>
+          <w:szCs w:val="40"/>
+          <w:lang w:val="es-AR"/>
+        </w:rPr>
+      </w:pPr>
+      <w:r>
+        <w:rPr>
+          <w:rFonts w:ascii="Agency FB" w:eastAsia="Arial" w:hAnsi="Agency FB" w:cs="Arial"/>
+          <w:b/>
+          <w:bCs/>
+          <w:color w:val="2E74B5" w:themeColor="accent1" w:themeShade="BF"/>
+          <w:sz w:val="40"/>
+          <w:szCs w:val="40"/>
+          <w:lang w:val="es-AR"/>
+        </w:rPr>
+        <w:t>N°1</w:t>
+      </w:r>
+    </w:p>
+    <w:p>
+      <w:pPr>
+        <w:jc w:val="center"/>
+        <w:rPr>
+          <w:rFonts w:ascii="Agency FB" w:eastAsia="Arial" w:hAnsi="Agency FB" w:cs="Arial"/>
+          <w:b/>
+          <w:bCs/>
+          <w:sz w:val="28"/>
+          <w:szCs w:val="28"/>
+          <w:lang w:val="es-AR"/>
+        </w:rPr>
+      </w:pPr>
+      <w:r>
+        <w:rPr>
+          <w:rFonts w:ascii="Agency FB" w:eastAsia="Arial" w:hAnsi="Agency FB" w:cs="Arial"/>
+          <w:b/>
+          <w:bCs/>
+          <w:sz w:val="28"/>
+          <w:szCs w:val="28"/>
+          <w:lang w:val="es-AR"/>
+        </w:rPr>
+        <w:t xml:space="preserve">Apellido y Nombre </w:t>
+      </w:r>
+    </w:p>
+    <w:p>
+      <w:pPr>
+        <w:jc w:val="center"/>
+        <w:rPr>
+          <w:rFonts w:ascii="Agency FB" w:eastAsia="Arial" w:hAnsi="Agency FB" w:cs="Arial"/>
+          <w:sz w:val="40"/>
+          <w:szCs w:val="40"/>
+          <w:lang w:val="es-AR"/>
+        </w:rPr>
+      </w:pPr>
+      <w:r>
+        <w:rPr>
+          <w:rFonts w:ascii="Agency FB" w:eastAsia="Arial" w:hAnsi="Agency FB" w:cs="Arial"/>
+          <w:sz w:val="40"/>
+          <w:szCs w:val="40"/>
+          <w:lang w:val="es-AR"/>
+        </w:rPr>
+        <w:t>Flores Ruiz Rubén Claudio</w:t>
+      </w:r>
+    </w:p>
+    <w:p>
+      <w:pPr>
+        <w:jc w:val="center"/>
+        <w:rPr>
+          <w:rFonts w:ascii="Agency FB" w:hAnsi="Agency FB"/>
+          <w:lang w:val="es-AR"/>
+        </w:rPr>
+      </w:pPr>
+    </w:p>
+    <w:p>
+      <w:pPr>
+        <w:jc w:val="center"/>
+        <w:rPr>
+          <w:rFonts w:ascii="Agency FB" w:hAnsi="Agency FB"/>
+          <w:lang w:val="es-AR"/>
+        </w:rPr>
+      </w:pPr>
+    </w:p>
+    <w:p>
+      <w:pPr>
+        <w:jc w:val="center"/>
+        <w:rPr>
+          <w:rFonts w:ascii="Agency FB" w:hAnsi="Agency FB"/>
+          <w:lang w:val="es-AR"/>
+        </w:rPr>
+      </w:pPr>
+    </w:p>
+    <w:p>
+      <w:pPr>
+        <w:jc w:val="center"/>
+        <w:rPr>
+          <w:rFonts w:ascii="Agency FB" w:eastAsia="Times New Roman" w:hAnsi="Agency FB" w:cs="Times New Roman"/>
+          <w:b/>
+          <w:bCs/>
+          <w:sz w:val="28"/>
+          <w:szCs w:val="28"/>
+          <w:lang w:val="es-AR"/>
+        </w:rPr>
+      </w:pPr>
+    </w:p>
+    <w:p>
+      <w:pPr>
+        <w:jc w:val="center"/>
+        <w:rPr>
+          <w:rFonts w:ascii="Agency FB" w:eastAsia="Times New Roman" w:hAnsi="Agency FB" w:cs="Times New Roman"/>
+          <w:b/>
+          <w:bCs/>
+          <w:sz w:val="28"/>
+          <w:szCs w:val="28"/>
+          <w:lang w:val="es-AR"/>
+        </w:rPr>
+      </w:pPr>
+    </w:p>
+    <w:p>
+      <w:pPr>
+        <w:jc w:val="center"/>
+        <w:rPr>
+          <w:rFonts w:ascii="Agency FB" w:eastAsia="Times New Roman" w:hAnsi="Agency FB" w:cs="Times New Roman"/>
+          <w:b/>
+          <w:bCs/>
+          <w:sz w:val="28"/>
+          <w:szCs w:val="28"/>
+          <w:lang w:val="es-AR"/>
+        </w:rPr>
+      </w:pPr>
+    </w:p>
+    <w:p>
+      <w:pPr>
+        <w:jc w:val="center"/>
+        <w:rPr>
+          <w:rFonts w:ascii="Agency FB" w:eastAsia="Times New Roman" w:hAnsi="Agency FB" w:cs="Times New Roman"/>
+          <w:b/>
+          <w:bCs/>
+          <w:sz w:val="28"/>
+          <w:szCs w:val="28"/>
+          <w:lang w:val="es-AR"/>
+        </w:rPr>
+      </w:pPr>
+    </w:p>
+    <w:p>
+      <w:pPr>
+        <w:jc w:val="center"/>
+        <w:rPr>
+          <w:rFonts w:ascii="Agency FB" w:eastAsia="Times New Roman" w:hAnsi="Agency FB" w:cs="Times New Roman"/>
+          <w:b/>
+          <w:bCs/>
+          <w:sz w:val="28"/>
+          <w:szCs w:val="28"/>
+          <w:lang w:val="es-AR"/>
+        </w:rPr>
+      </w:pPr>
+    </w:p>
+    <w:p>
+      <w:pPr>
+        <w:jc w:val="center"/>
+        <w:rPr>
+          <w:rFonts w:ascii="Agency FB" w:eastAsia="Times New Roman" w:hAnsi="Agency FB" w:cs="Times New Roman"/>
+          <w:b/>
+          <w:bCs/>
+          <w:sz w:val="28"/>
+          <w:szCs w:val="28"/>
+          <w:lang w:val="es-AR"/>
+        </w:rPr>
+      </w:pPr>
+    </w:p>
+    <w:p>
+      <w:pPr>
+        <w:jc w:val="center"/>
+        <w:rPr>
+          <w:rFonts w:ascii="Agency FB" w:eastAsia="Times New Roman" w:hAnsi="Agency FB" w:cs="Times New Roman"/>
+          <w:b/>
+          <w:bCs/>
+          <w:sz w:val="28"/>
+          <w:szCs w:val="28"/>
+          <w:lang w:val="es-AR"/>
+        </w:rPr>
+      </w:pPr>
+    </w:p>
+    <w:p>
+      <w:pPr>
+        <w:jc w:val="center"/>
+        <w:rPr>
+          <w:rFonts w:ascii="Agency FB" w:eastAsia="Times New Roman" w:hAnsi="Agency FB" w:cs="Times New Roman"/>
+          <w:b/>
+          <w:bCs/>
+          <w:sz w:val="28"/>
+          <w:szCs w:val="28"/>
+          <w:lang w:val="es-AR"/>
+        </w:rPr>
+      </w:pPr>
+    </w:p>
+    <w:p>
+      <w:pPr>
+        <w:jc w:val="center"/>
+        <w:rPr>
+          <w:rFonts w:ascii="Agency FB" w:eastAsia="Times New Roman" w:hAnsi="Agency FB" w:cs="Times New Roman"/>
+          <w:b/>
+          <w:bCs/>
+          <w:sz w:val="28"/>
+          <w:szCs w:val="28"/>
+          <w:lang w:val="es-AR"/>
+        </w:rPr>
+      </w:pPr>
+    </w:p>
+    <w:p>
+      <w:pPr>
+        <w:jc w:val="center"/>
+        <w:rPr>
+          <w:rFonts w:ascii="Agency FB" w:eastAsia="Times New Roman" w:hAnsi="Agency FB" w:cs="Times New Roman"/>
+          <w:b/>
+          <w:bCs/>
+          <w:sz w:val="28"/>
+          <w:szCs w:val="28"/>
+          <w:lang w:val="es-AR"/>
+        </w:rPr>
+      </w:pPr>
+    </w:p>
+    <w:p>
+      <w:pPr>
+        <w:jc w:val="center"/>
+        <w:rPr>
+          <w:rFonts w:ascii="Agency FB" w:eastAsia="Times New Roman" w:hAnsi="Agency FB" w:cs="Times New Roman"/>
+          <w:b/>
+          <w:bCs/>
+          <w:sz w:val="28"/>
+          <w:szCs w:val="28"/>
+          <w:lang w:val="es-AR"/>
+        </w:rPr>
+      </w:pPr>
+    </w:p>
+    <w:p>
+      <w:pPr>
+        <w:jc w:val="center"/>
+        <w:rPr>
+          <w:rFonts w:ascii="Agency FB" w:eastAsia="Times New Roman" w:hAnsi="Agency FB" w:cs="Times New Roman"/>
+          <w:b/>
+          <w:bCs/>
+          <w:sz w:val="28"/>
+          <w:szCs w:val="28"/>
+          <w:lang w:val="es-AR"/>
+        </w:rPr>
+      </w:pPr>
+    </w:p>
+    <w:p>
+      <w:pPr>
+        <w:jc w:val="center"/>
+        <w:rPr>
+          <w:rFonts w:ascii="Agency FB" w:eastAsia="Times New Roman" w:hAnsi="Agency FB" w:cs="Times New Roman"/>
+          <w:b/>
+          <w:bCs/>
+          <w:sz w:val="28"/>
+          <w:szCs w:val="28"/>
+          <w:lang w:val="es-AR"/>
+        </w:rPr>
+      </w:pPr>
+      <w:r>
+        <w:rPr>
+          <w:rFonts w:ascii="Agency FB" w:eastAsia="Times New Roman" w:hAnsi="Agency FB" w:cs="Times New Roman"/>
+          <w:b/>
+          <w:bCs/>
+          <w:sz w:val="28"/>
+          <w:szCs w:val="28"/>
+          <w:lang w:val="es-AR"/>
+        </w:rPr>
+        <w:t>Profesor:</w:t>
+      </w:r>
+    </w:p>
+    <w:p>
+      <w:pPr>
+        <w:jc w:val="center"/>
+        <w:rPr>
+          <w:rFonts w:ascii="Times New Roman" w:eastAsia="Times New Roman" w:hAnsi="Times New Roman" w:cs="Times New Roman"/>
+          <w:sz w:val="28"/>
+          <w:szCs w:val="28"/>
+        </w:rPr>
+      </w:pPr>
+      <w:r>
+        <w:rPr>
+          <w:rFonts w:ascii="Times New Roman" w:eastAsia="Times New Roman" w:hAnsi="Times New Roman" w:cs="Times New Roman"/>
+          <w:sz w:val="28"/>
+          <w:szCs w:val="28"/>
+          <w:lang w:val="es-AR"/>
+        </w:rPr>
+        <w:t xml:space="preserve">Mg. Ing. </w:t>
+      </w:r>
+      <w:r>
+        <w:rPr>
+          <w:rFonts w:ascii="Times New Roman" w:eastAsia="Times New Roman" w:hAnsi="Times New Roman" w:cs="Times New Roman"/>
+          <w:sz w:val="28"/>
+          <w:szCs w:val="28"/>
+        </w:rPr>
+        <w:t>Ariel Alejandro Vega</w:t>
+      </w:r>
+    </w:p>
+    <w:p>
+      <w:pPr>
+        <w:rPr>
+          <w:lang w:val="es-AR"/>
+        </w:rPr>
+      </w:pPr>
+    </w:p>
+    <w:p>
+      <w:pPr>
+        <w:rPr>
+          <w:lang w:val="es-AR"/>
+        </w:rPr>
+      </w:pPr>
+    </w:p>
+    <w:p>
+      <w:pPr>
+        <w:rPr>
+          <w:lang w:val="es-AR"/>
+        </w:rPr>
+      </w:pPr>
+    </w:p>
+    <w:p>
+      <w:pPr>
+        <w:rPr>
+          <w:lang w:val="es-AR"/>
+        </w:rPr>
+      </w:pPr>
+    </w:p>
+    <w:p>
+      <w:pPr>
+        <w:rPr>
+          <w:lang w:val="es-AR"/>
+        </w:rPr>
+      </w:pPr>
+    </w:p>
+    <w:p>
+      <w:pPr>
+        <w:rPr>
+          <w:lang w:val="es-AR"/>
+        </w:rPr>
+      </w:pPr>
+    </w:p>
+    <w:p>
+      <w:pPr>
+        <w:rPr>
+          <w:lang w:val="es-AR"/>
+        </w:rPr>
+      </w:pPr>
+    </w:p>
+    <w:p>
+      <w:pPr>
+        <w:rPr>
+          <w:lang w:val="es-AR"/>
+        </w:rPr>
+      </w:pPr>
+    </w:p>
+    <w:p>
+      <w:pPr>
+        <w:rPr>
+          <w:lang w:val="es-AR"/>
+        </w:rPr>
+      </w:pPr>
+    </w:p>
+    <w:p>
+      <w:pPr>
+        <w:rPr>
+          <w:lang w:val="es-AR"/>
+        </w:rPr>
+      </w:pPr>
+    </w:p>
+    <w:p>
+      <w:pPr>
+        <w:rPr>
+          <w:lang w:val="es-AR"/>
+        </w:rPr>
+      </w:pPr>
+    </w:p>
+    <w:p>
+      <w:pPr>
+        <w:rPr>
+          <w:lang w:val="es-AR"/>
+        </w:rPr>
+      </w:pPr>
+    </w:p>
+    <w:p>
+      <w:pPr>
+        <w:rPr>
+          <w:lang w:val="es-AR"/>
+        </w:rPr>
+      </w:pPr>
+    </w:p>
+    <w:p>
+      <w:pPr>
+        <w:rPr>
+          <w:lang w:val="es-AR"/>
+        </w:rPr>
+      </w:pPr>
+    </w:p>
+    <w:p>
+      <w:pPr>
+        <w:rPr>
+          <w:lang w:val="es-AR"/>
+        </w:rPr>
+      </w:pPr>
+      <w:r>
+        <w:rPr>
+          <w:lang w:val="es-AR"/>
+        </w:rPr>
+        <w:t>Primer punto del tp 1 FPOO</w:t>
+      </w:r>
+    </w:p>
+    <w:p>
+      <w:pPr>
+        <w:rPr>
+          <w:lang w:val="es-AR"/>
+        </w:rPr>
+      </w:pPr>
+      <w:proofErr w:type="gramStart"/>
+      <w:r>
+        <w:rPr>
+          <w:lang w:val="es-AR"/>
+        </w:rPr>
+        <w:t>Evaluar(</w:t>
+      </w:r>
+      <w:proofErr w:type="gramEnd"/>
+      <w:r>
+        <w:rPr>
+          <w:lang w:val="es-AR"/>
+        </w:rPr>
+        <w:t>obtener resultado) la siguiente expresión para A = 2 y B = 5</w:t>
+      </w:r>
+    </w:p>
+    <w:p>
+      <w:pPr>
+        <w:pStyle w:val="Prrafodelista"/>
+        <w:rPr>
+          <w:lang w:val="es-AR"/>
+        </w:rPr>
+      </w:pPr>
+      <w:r>
+        <w:rPr>
+          <w:lang w:val="es-AR"/>
+        </w:rPr>
+        <w:t>(3*</w:t>
+      </w:r>
+      <w:proofErr w:type="gramStart"/>
+      <w:r>
+        <w:rPr>
+          <w:lang w:val="es-AR"/>
+        </w:rPr>
+        <w:t>A)-(</w:t>
+      </w:r>
+      <w:proofErr w:type="gramEnd"/>
+      <w:r>
+        <w:rPr>
+          <w:lang w:val="es-AR"/>
+        </w:rPr>
+        <w:t>4*B/(A^2))</w:t>
+      </w:r>
+    </w:p>
+    <w:p>
+      <w:pPr>
+        <w:rPr>
+          <w:lang w:val="es-AR"/>
+        </w:rPr>
+      </w:pPr>
+      <w:r>
+        <w:rPr>
+          <w:lang w:val="es-AR"/>
+        </w:rPr>
+        <w:t xml:space="preserve"> 6-(4*B/4) </w:t>
+      </w:r>
+    </w:p>
+    <w:p>
+      <w:r>
+        <w:t>6-5 1</w:t>
+      </w:r>
+    </w:p>
+    <w:p>
+      <w:proofErr w:type="spellStart"/>
+      <w:r>
+        <w:t>Resultado</w:t>
+      </w:r>
+      <w:proofErr w:type="spellEnd"/>
+      <w:r>
+        <w:t xml:space="preserve"> 1</w:t>
+      </w:r>
+    </w:p>
+    <w:p>
+      <w:r>
+        <w:rPr>
+          <w:noProof/>
+        </w:rPr>
+        <w:drawing>
+          <wp:inline distT="0" distB="0" distL="0" distR="0" wp14:anchorId="64C9E9D7" wp14:editId="3A8B5B12">
+            <wp:extent cx="4800600" cy="1409700"/>
+            <wp:effectExtent l="0" t="0" r="0" b="0"/>
+            <wp:docPr id="1" name="Imagen 1"/>
+            <wp:cNvGraphicFramePr>
+              <a:graphicFrameLocks xmlns:a="http://schemas.openxmlformats.org/drawingml/2006/main" noChangeAspect="1"/>
+            </wp:cNvGraphicFramePr>
+            <a:graphic xmlns:a="http://schemas.openxmlformats.org/drawingml/2006/main">
+              <a:graphicData uri="http://schemas.openxmlformats.org/drawingml/2006/picture">
+                <pic:pic xmlns:pic="http://schemas.openxmlformats.org/drawingml/2006/picture">
+                  <pic:nvPicPr>
+                    <pic:cNvPr id="1" name=""/>
+                    <pic:cNvPicPr/>
+                  </pic:nvPicPr>
+                  <pic:blipFill>
+                    <a:blip r:embed="rId5"/>
+                    <a:stretch>
+                      <a:fillRect/>
+                    </a:stretch>
+                  </pic:blipFill>
+                  <pic:spPr>
+                    <a:xfrm>
+                      <a:off x="0" y="0"/>
+                      <a:ext cx="4800600" cy="1409700"/>
+                    </a:xfrm>
+                    <a:prstGeom prst="rect">
+                      <a:avLst/>
+                    </a:prstGeom>
+                  </pic:spPr>
+                </pic:pic>
+              </a:graphicData>
+            </a:graphic>
+          </wp:inline>
+        </w:drawing>
+      </w:r>
+      <w:r>
+        <w:rPr>
+          <w:noProof/>
+        </w:rPr>
+        <w:drawing>
+          <wp:inline distT="0" distB="0" distL="0" distR="0" wp14:anchorId="4CAE17C3" wp14:editId="71DA4EFF">
+            <wp:extent cx="3305175" cy="800100"/>
+            <wp:effectExtent l="0" t="0" r="9525" b="0"/>
+            <wp:docPr id="3" name="Imagen 3"/>
+            <wp:cNvGraphicFramePr>
+              <a:graphicFrameLocks xmlns:a="http://schemas.openxmlformats.org/drawingml/2006/main" noChangeAspect="1"/>
+            </wp:cNvGraphicFramePr>
+            <a:graphic xmlns:a="http://schemas.openxmlformats.org/drawingml/2006/main">
+              <a:graphicData uri="http://schemas.openxmlformats.org/drawingml/2006/picture">
+                <pic:pic xmlns:pic="http://schemas.openxmlformats.org/drawingml/2006/picture">
+                  <pic:nvPicPr>
+                    <pic:cNvPr id="1" name=""/>
+                    <pic:cNvPicPr/>
+                  </pic:nvPicPr>
+                  <pic:blipFill>
+                    <a:blip r:embed="rId6"/>
+                    <a:stretch>
+                      <a:fillRect/>
+                    </a:stretch>
+                  </pic:blipFill>
+                  <pic:spPr>
+                    <a:xfrm>
+                      <a:off x="0" y="0"/>
+                      <a:ext cx="3305175" cy="800100"/>
+                    </a:xfrm>
+                    <a:prstGeom prst="rect">
+                      <a:avLst/>
+                    </a:prstGeom>
+                  </pic:spPr>
+                </pic:pic>
+              </a:graphicData>
+            </a:graphic>
+          </wp:inline>
+        </w:drawing>
+      </w:r>
+    </w:p>
+    <w:p>
+      <w:pPr>
+        <w:pStyle w:val="Prrafodelista"/>
+        <w:ind w:left="360"/>
+      </w:pPr>
+    </w:p>
+    <w:p>
+      <w:pPr>
+        <w:pStyle w:val="Prrafodelista"/>
+      </w:pPr>
+      <w:r>
+        <w:rPr>
+          <w:lang w:val="es-AR"/>
+        </w:rPr>
+        <w:t>2</w:t>
+      </w:r>
+      <w:r>
+        <w:rPr>
+          <w:lang w:val="es-AR"/>
+        </w:rPr>
+        <w:t xml:space="preserve"> </w:t>
+      </w:r>
+      <w:r>
+        <w:rPr>
+          <w:lang w:val="es-AR"/>
+        </w:rPr>
+        <w:t xml:space="preserve">Escribir las siguientes expresiones algebraicas como expresiones algorítmicas (en su forma aritmética dentro del algoritmo). </w:t>
+      </w:r>
+      <w:proofErr w:type="spellStart"/>
+      <w:r>
+        <w:t>En</w:t>
+      </w:r>
+      <w:proofErr w:type="spellEnd"/>
+      <w:r>
+        <w:t xml:space="preserve"> </w:t>
+      </w:r>
+      <w:proofErr w:type="spellStart"/>
+      <w:r>
+        <w:t>este</w:t>
+      </w:r>
+      <w:proofErr w:type="spellEnd"/>
+      <w:r>
+        <w:t xml:space="preserve"> </w:t>
+      </w:r>
+      <w:proofErr w:type="spellStart"/>
+      <w:r>
+        <w:t>caso</w:t>
+      </w:r>
+      <w:proofErr w:type="spellEnd"/>
+      <w:r>
+        <w:t xml:space="preserve"> no se </w:t>
+      </w:r>
+      <w:proofErr w:type="spellStart"/>
+      <w:r>
+        <w:t>pide</w:t>
+      </w:r>
+      <w:proofErr w:type="spellEnd"/>
+      <w:r>
+        <w:t xml:space="preserve"> </w:t>
+      </w:r>
+      <w:proofErr w:type="spellStart"/>
+      <w:r>
+        <w:t>evaluarlas</w:t>
+      </w:r>
+      <w:proofErr w:type="spellEnd"/>
+      <w:r>
+        <w:t xml:space="preserve"> </w:t>
+      </w:r>
+      <w:proofErr w:type="spellStart"/>
+      <w:r>
+        <w:t>ni</w:t>
+      </w:r>
+      <w:proofErr w:type="spellEnd"/>
+      <w:r>
+        <w:t xml:space="preserve"> </w:t>
+      </w:r>
+      <w:proofErr w:type="spellStart"/>
+      <w:r>
+        <w:t>programarlas</w:t>
+      </w:r>
+      <w:proofErr w:type="spellEnd"/>
+    </w:p>
+    <w:p>
+      <w:pPr>
+        <w:pStyle w:val="Prrafodelista"/>
+      </w:pPr>
+    </w:p>
+    <w:p>
+      <w:pPr>
+        <w:pStyle w:val="Prrafodelista"/>
+      </w:pPr>
+    </w:p>
+    <w:p>
+      <w:pPr>
+        <w:spacing w:after="0"/>
+        <w:jc w:val="center"/>
+        <w:rPr>
+          <w:rFonts w:ascii="Calibri" w:eastAsia="Calibri" w:hAnsi="Calibri" w:cs="Calibri"/>
+          <w:color w:val="000000" w:themeColor="text1"/>
+          <w:sz w:val="24"/>
+          <w:szCs w:val="24"/>
+          <w:lang w:val="es-ES"/>
+        </w:rPr>
+      </w:pPr>
+      <w:r>
+        <w:rPr>
+          <w:rFonts w:ascii="Calibri" w:eastAsia="Calibri" w:hAnsi="Calibri" w:cs="Calibri"/>
+          <w:bCs/>
+          <w:color w:val="000000" w:themeColor="text1"/>
+          <w:sz w:val="24"/>
+          <w:szCs w:val="24"/>
+          <w:lang w:val="es-ES"/>
+        </w:rPr>
+        <w:lastRenderedPageBreak/>
+        <w:t>4 / 2 * 3 / 6 + 6 / 2 / 1 / 5 ^ 2 / 4 * 2</w:t>
+      </w:r>
+    </w:p>
+    <w:p>
+      <w:pPr>
+        <w:pStyle w:val="Prrafodelista"/>
+      </w:pPr>
+    </w:p>
+    <w:p>
+      <w:pPr>
+        <w:pStyle w:val="Prrafodelista"/>
+      </w:pPr>
+      <w:r>
+        <w:rPr>
+          <w:noProof/>
+        </w:rPr>
+        <w:drawing>
+          <wp:inline distT="0" distB="0" distL="0" distR="0" wp14:anchorId="5CB25A18" wp14:editId="4997B25C">
+            <wp:extent cx="4781550" cy="1419225"/>
+            <wp:effectExtent l="0" t="0" r="0" b="9525"/>
+            <wp:docPr id="4" name="Imagen 4"/>
+            <wp:cNvGraphicFramePr>
+              <a:graphicFrameLocks xmlns:a="http://schemas.openxmlformats.org/drawingml/2006/main" noChangeAspect="1"/>
+            </wp:cNvGraphicFramePr>
+            <a:graphic xmlns:a="http://schemas.openxmlformats.org/drawingml/2006/main">
+              <a:graphicData uri="http://schemas.openxmlformats.org/drawingml/2006/picture">
+                <pic:pic xmlns:pic="http://schemas.openxmlformats.org/drawingml/2006/picture">
+                  <pic:nvPicPr>
+                    <pic:cNvPr id="1" name=""/>
+                    <pic:cNvPicPr/>
+                  </pic:nvPicPr>
+                  <pic:blipFill>
+                    <a:blip r:embed="rId7"/>
+                    <a:stretch>
+                      <a:fillRect/>
+                    </a:stretch>
+                  </pic:blipFill>
+                  <pic:spPr>
+                    <a:xfrm>
+                      <a:off x="0" y="0"/>
+                      <a:ext cx="4781550" cy="1419225"/>
+                    </a:xfrm>
+                    <a:prstGeom prst="rect">
+                      <a:avLst/>
+                    </a:prstGeom>
+                  </pic:spPr>
+                </pic:pic>
+              </a:graphicData>
+            </a:graphic>
+          </wp:inline>
+        </w:drawing>
+      </w:r>
+      <w:r>
+        <w:rPr>
+          <w:noProof/>
+        </w:rPr>
+        <w:drawing>
+          <wp:inline distT="0" distB="0" distL="0" distR="0" wp14:anchorId="380CB357" wp14:editId="1FB76D51">
+            <wp:extent cx="2419350" cy="923925"/>
+            <wp:effectExtent l="0" t="0" r="0" b="9525"/>
+            <wp:docPr id="5" name="Imagen 5"/>
+            <wp:cNvGraphicFramePr>
+              <a:graphicFrameLocks xmlns:a="http://schemas.openxmlformats.org/drawingml/2006/main" noChangeAspect="1"/>
+            </wp:cNvGraphicFramePr>
+            <a:graphic xmlns:a="http://schemas.openxmlformats.org/drawingml/2006/main">
+              <a:graphicData uri="http://schemas.openxmlformats.org/drawingml/2006/picture">
+                <pic:pic xmlns:pic="http://schemas.openxmlformats.org/drawingml/2006/picture">
+                  <pic:nvPicPr>
+                    <pic:cNvPr id="1" name=""/>
+                    <pic:cNvPicPr/>
+                  </pic:nvPicPr>
+                  <pic:blipFill>
+                    <a:blip r:embed="rId8"/>
+                    <a:stretch>
+                      <a:fillRect/>
+                    </a:stretch>
+                  </pic:blipFill>
+                  <pic:spPr>
+                    <a:xfrm>
+                      <a:off x="0" y="0"/>
+                      <a:ext cx="2419350" cy="923925"/>
+                    </a:xfrm>
+                    <a:prstGeom prst="rect">
+                      <a:avLst/>
+                    </a:prstGeom>
+                  </pic:spPr>
+                </pic:pic>
+              </a:graphicData>
+            </a:graphic>
+          </wp:inline>
+        </w:drawing>
+      </w:r>
+    </w:p>
+    <w:p>
+      <w:pPr>
+        <w:pStyle w:val="Prrafodelista"/>
+        <w:rPr>
+          <w:lang w:val="es-AR"/>
+        </w:rPr>
+      </w:pPr>
+      <w:r>
+        <w:rPr>
+          <w:lang w:val="es-AR"/>
+        </w:rPr>
+        <w:t xml:space="preserve"> 3</w:t>
+      </w:r>
+    </w:p>
+    <w:p>
+      <w:pPr>
+        <w:pStyle w:val="Prrafodelista"/>
+      </w:pPr>
+      <w:r>
+        <w:rPr>
+          <w:rFonts w:ascii="Calibri" w:eastAsia="Calibri" w:hAnsi="Calibri" w:cs="Calibri"/>
+          <w:color w:val="000000" w:themeColor="text1"/>
+          <w:lang w:val="es-ES"/>
+        </w:rPr>
+        <w:t>Evaluar las siguientes expresiones aritméticas, para lo cual indicar en el caso de las variables, el valor indicado. Luego escribirlas como expresiones algebraicas.</w:t>
+      </w:r>
+    </w:p>
+    <w:p>
+      <w:pPr>
+        <w:spacing w:after="0" w:line="240" w:lineRule="auto"/>
+        <w:jc w:val="center"/>
+        <w:rPr>
+          <w:rFonts w:ascii="Calibri" w:eastAsia="Calibri" w:hAnsi="Calibri" w:cs="Calibri"/>
+          <w:color w:val="000000" w:themeColor="text1"/>
+          <w:lang w:val="es-ES"/>
+        </w:rPr>
+      </w:pPr>
+      <w:r>
+        <w:t>a) b ^ 2 – 4 * a * c</w:t>
+      </w:r>
+      <w:r>
+        <w:t xml:space="preserve">                             </w:t>
+      </w:r>
+      <w:r>
+        <w:rPr>
+          <w:rFonts w:ascii="Calibri" w:eastAsia="Calibri" w:hAnsi="Calibri" w:cs="Calibri"/>
+          <w:color w:val="000000" w:themeColor="text1"/>
+          <w:lang w:val="es-ES"/>
+        </w:rPr>
+        <w:t>a= 3, b=10, c=5</w:t>
+      </w:r>
+    </w:p>
+    <w:p>
+      <w:pPr>
+        <w:pStyle w:val="Prrafodelista"/>
+      </w:pPr>
+      <w:r>
+        <w:rPr>
+          <w:noProof/>
+        </w:rPr>
+        <w:drawing>
+          <wp:inline distT="0" distB="0" distL="0" distR="0" wp14:anchorId="46614B0E" wp14:editId="3341BA21">
+            <wp:extent cx="3438525" cy="1724025"/>
+            <wp:effectExtent l="0" t="0" r="9525" b="9525"/>
+            <wp:docPr id="6" name="Imagen 6"/>
+            <wp:cNvGraphicFramePr>
+              <a:graphicFrameLocks xmlns:a="http://schemas.openxmlformats.org/drawingml/2006/main" noChangeAspect="1"/>
+            </wp:cNvGraphicFramePr>
+            <a:graphic xmlns:a="http://schemas.openxmlformats.org/drawingml/2006/main">
+              <a:graphicData uri="http://schemas.openxmlformats.org/drawingml/2006/picture">
+                <pic:pic xmlns:pic="http://schemas.openxmlformats.org/drawingml/2006/picture">
+                  <pic:nvPicPr>
+                    <pic:cNvPr id="1" name=""/>
+                    <pic:cNvPicPr/>
+                  </pic:nvPicPr>
+                  <pic:blipFill>
+                    <a:blip r:embed="rId9"/>
+                    <a:stretch>
+                      <a:fillRect/>
+                    </a:stretch>
+                  </pic:blipFill>
+                  <pic:spPr>
+                    <a:xfrm>
+                      <a:off x="0" y="0"/>
+                      <a:ext cx="3438525" cy="1724025"/>
+                    </a:xfrm>
+                    <a:prstGeom prst="rect">
+                      <a:avLst/>
+                    </a:prstGeom>
+                  </pic:spPr>
+                </pic:pic>
+              </a:graphicData>
+            </a:graphic>
+          </wp:inline>
+        </w:drawing>
+      </w:r>
+      <w:r>
+        <w:rPr>
+          <w:noProof/>
+        </w:rPr>
+        <w:drawing>
+          <wp:inline distT="0" distB="0" distL="0" distR="0" wp14:anchorId="619673A7" wp14:editId="690AF259">
+            <wp:extent cx="1981200" cy="1400175"/>
+            <wp:effectExtent l="0" t="0" r="0" b="9525"/>
+            <wp:docPr id="7" name="Imagen 7"/>
+            <wp:cNvGraphicFramePr>
+              <a:graphicFrameLocks xmlns:a="http://schemas.openxmlformats.org/drawingml/2006/main" noChangeAspect="1"/>
+            </wp:cNvGraphicFramePr>
+            <a:graphic xmlns:a="http://schemas.openxmlformats.org/drawingml/2006/main">
+              <a:graphicData uri="http://schemas.openxmlformats.org/drawingml/2006/picture">
+                <pic:pic xmlns:pic="http://schemas.openxmlformats.org/drawingml/2006/picture">
+                  <pic:nvPicPr>
+                    <pic:cNvPr id="1" name=""/>
+                    <pic:cNvPicPr/>
+                  </pic:nvPicPr>
+                  <pic:blipFill>
+                    <a:blip r:embed="rId10"/>
+                    <a:stretch>
+                      <a:fillRect/>
+                    </a:stretch>
+                  </pic:blipFill>
+                  <pic:spPr>
+                    <a:xfrm>
+                      <a:off x="0" y="0"/>
+                      <a:ext cx="1981200" cy="1400175"/>
+                    </a:xfrm>
+                    <a:prstGeom prst="rect">
+                      <a:avLst/>
+                    </a:prstGeom>
+                  </pic:spPr>
+                </pic:pic>
+              </a:graphicData>
+            </a:graphic>
+          </wp:inline>
+        </w:drawing>
       </w:r>
     </w:p>
     <w:sectPr>
@@ -69,6 +1048,189 @@
     </w:sectPr>
   </w:body>
 </w:document>
+</file>
+
+<file path=word/numbering.xml><?xml version="1.0" encoding="utf-8"?>
+<w:numbering xmlns:wpc="http://schemas.microsoft.com/office/word/2010/wordprocessingCanvas" xmlns:cx="http://schemas.microsoft.com/office/drawing/2014/chartex" xmlns:mc="http://schemas.openxmlformats.org/markup-compatibility/2006" xmlns:o="urn:schemas-microsoft-com:office:office" xmlns:r="http://schemas.openxmlformats.org/officeDocument/2006/relationships" xmlns:m="http://schemas.openxmlformats.org/officeDocument/2006/math" xmlns:v="urn:schemas-microsoft-com:vml" xmlns:wp14="http://schemas.microsoft.com/office/word/2010/wordprocessingDrawing" xmlns:wp="http://schemas.openxmlformats.org/drawingml/2006/wordprocessingDrawing" xmlns:w10="urn:schemas-microsoft-com:office:word" xmlns:w="http://schemas.openxmlformats.org/wordprocessingml/2006/main" xmlns:w14="http://schemas.microsoft.com/office/word/2010/wordml" xmlns:w15="http://schemas.microsoft.com/office/word/2012/wordml" xmlns:w16se="http://schemas.microsoft.com/office/word/2015/wordml/symex" xmlns:wpg="http://schemas.microsoft.com/office/word/2010/wordprocessingGroup" xmlns:wpi="http://schemas.microsoft.com/office/word/2010/wordprocessingInk" xmlns:wne="http://schemas.microsoft.com/office/word/2006/wordml" xmlns:wps="http://schemas.microsoft.com/office/word/2010/wordprocessingShape" mc:Ignorable="w14 w15 w16se wp14">
+  <w:abstractNum w:abstractNumId="0" w15:restartNumberingAfterBreak="0">
+    <w:nsid w:val="05787867"/>
+    <w:multiLevelType w:val="hybridMultilevel"/>
+    <w:tmpl w:val="EF80B94A"/>
+    <w:lvl w:ilvl="0" w:tplc="0409000F">
+      <w:start w:val="1"/>
+      <w:numFmt w:val="decimal"/>
+      <w:lvlText w:val="%1."/>
+      <w:lvlJc w:val="left"/>
+      <w:pPr>
+        <w:ind w:left="720" w:hanging="360"/>
+      </w:pPr>
+    </w:lvl>
+    <w:lvl w:ilvl="1" w:tplc="04090019" w:tentative="1">
+      <w:start w:val="1"/>
+      <w:numFmt w:val="lowerLetter"/>
+      <w:lvlText w:val="%2."/>
+      <w:lvlJc w:val="left"/>
+      <w:pPr>
+        <w:ind w:left="1440" w:hanging="360"/>
+      </w:pPr>
+    </w:lvl>
+    <w:lvl w:ilvl="2" w:tplc="0409001B" w:tentative="1">
+      <w:start w:val="1"/>
+      <w:numFmt w:val="lowerRoman"/>
+      <w:lvlText w:val="%3."/>
+      <w:lvlJc w:val="right"/>
+      <w:pPr>
+        <w:ind w:left="2160" w:hanging="180"/>
+      </w:pPr>
+    </w:lvl>
+    <w:lvl w:ilvl="3" w:tplc="0409000F" w:tentative="1">
+      <w:start w:val="1"/>
+      <w:numFmt w:val="decimal"/>
+      <w:lvlText w:val="%4."/>
+      <w:lvlJc w:val="left"/>
+      <w:pPr>
+        <w:ind w:left="2880" w:hanging="360"/>
+      </w:pPr>
+    </w:lvl>
+    <w:lvl w:ilvl="4" w:tplc="04090019" w:tentative="1">
+      <w:start w:val="1"/>
+      <w:numFmt w:val="lowerLetter"/>
+      <w:lvlText w:val="%5."/>
+      <w:lvlJc w:val="left"/>
+      <w:pPr>
+        <w:ind w:left="3600" w:hanging="360"/>
+      </w:pPr>
+    </w:lvl>
+    <w:lvl w:ilvl="5" w:tplc="0409001B" w:tentative="1">
+      <w:start w:val="1"/>
+      <w:numFmt w:val="lowerRoman"/>
+      <w:lvlText w:val="%6."/>
+      <w:lvlJc w:val="right"/>
+      <w:pPr>
+        <w:ind w:left="4320" w:hanging="180"/>
+      </w:pPr>
+    </w:lvl>
+    <w:lvl w:ilvl="6" w:tplc="0409000F" w:tentative="1">
+      <w:start w:val="1"/>
+      <w:numFmt w:val="decimal"/>
+      <w:lvlText w:val="%7."/>
+      <w:lvlJc w:val="left"/>
+      <w:pPr>
+        <w:ind w:left="5040" w:hanging="360"/>
+      </w:pPr>
+    </w:lvl>
+    <w:lvl w:ilvl="7" w:tplc="04090019" w:tentative="1">
+      <w:start w:val="1"/>
+      <w:numFmt w:val="lowerLetter"/>
+      <w:lvlText w:val="%8."/>
+      <w:lvlJc w:val="left"/>
+      <w:pPr>
+        <w:ind w:left="5760" w:hanging="360"/>
+      </w:pPr>
+    </w:lvl>
+    <w:lvl w:ilvl="8" w:tplc="0409001B" w:tentative="1">
+      <w:start w:val="1"/>
+      <w:numFmt w:val="lowerRoman"/>
+      <w:lvlText w:val="%9."/>
+      <w:lvlJc w:val="right"/>
+      <w:pPr>
+        <w:ind w:left="6480" w:hanging="180"/>
+      </w:pPr>
+    </w:lvl>
+  </w:abstractNum>
+  <w:abstractNum w:abstractNumId="1" w15:restartNumberingAfterBreak="0">
+    <w:nsid w:val="323E2BE9"/>
+    <w:multiLevelType w:val="hybridMultilevel"/>
+    <w:tmpl w:val="87DA3FBE"/>
+    <w:lvl w:ilvl="0" w:tplc="0409000F">
+      <w:start w:val="1"/>
+      <w:numFmt w:val="decimal"/>
+      <w:lvlText w:val="%1."/>
+      <w:lvlJc w:val="left"/>
+      <w:pPr>
+        <w:ind w:left="360" w:hanging="360"/>
+      </w:pPr>
+    </w:lvl>
+    <w:lvl w:ilvl="1" w:tplc="04090019" w:tentative="1">
+      <w:start w:val="1"/>
+      <w:numFmt w:val="lowerLetter"/>
+      <w:lvlText w:val="%2."/>
+      <w:lvlJc w:val="left"/>
+      <w:pPr>
+        <w:ind w:left="1080" w:hanging="360"/>
+      </w:pPr>
+    </w:lvl>
+    <w:lvl w:ilvl="2" w:tplc="0409001B" w:tentative="1">
+      <w:start w:val="1"/>
+      <w:numFmt w:val="lowerRoman"/>
+      <w:lvlText w:val="%3."/>
+      <w:lvlJc w:val="right"/>
+      <w:pPr>
+        <w:ind w:left="1800" w:hanging="180"/>
+      </w:pPr>
+    </w:lvl>
+    <w:lvl w:ilvl="3" w:tplc="0409000F" w:tentative="1">
+      <w:start w:val="1"/>
+      <w:numFmt w:val="decimal"/>
+      <w:lvlText w:val="%4."/>
+      <w:lvlJc w:val="left"/>
+      <w:pPr>
+        <w:ind w:left="2520" w:hanging="360"/>
+      </w:pPr>
+    </w:lvl>
+    <w:lvl w:ilvl="4" w:tplc="04090019" w:tentative="1">
+      <w:start w:val="1"/>
+      <w:numFmt w:val="lowerLetter"/>
+      <w:lvlText w:val="%5."/>
+      <w:lvlJc w:val="left"/>
+      <w:pPr>
+        <w:ind w:left="3240" w:hanging="360"/>
+      </w:pPr>
+    </w:lvl>
+    <w:lvl w:ilvl="5" w:tplc="0409001B" w:tentative="1">
+      <w:start w:val="1"/>
+      <w:numFmt w:val="lowerRoman"/>
+      <w:lvlText w:val="%6."/>
+      <w:lvlJc w:val="right"/>
+      <w:pPr>
+        <w:ind w:left="3960" w:hanging="180"/>
+      </w:pPr>
+    </w:lvl>
+    <w:lvl w:ilvl="6" w:tplc="0409000F" w:tentative="1">
+      <w:start w:val="1"/>
+      <w:numFmt w:val="decimal"/>
+      <w:lvlText w:val="%7."/>
+      <w:lvlJc w:val="left"/>
+      <w:pPr>
+        <w:ind w:left="4680" w:hanging="360"/>
+      </w:pPr>
+    </w:lvl>
+    <w:lvl w:ilvl="7" w:tplc="04090019" w:tentative="1">
+      <w:start w:val="1"/>
+      <w:numFmt w:val="lowerLetter"/>
+      <w:lvlText w:val="%8."/>
+      <w:lvlJc w:val="left"/>
+      <w:pPr>
+        <w:ind w:left="5400" w:hanging="360"/>
+      </w:pPr>
+    </w:lvl>
+    <w:lvl w:ilvl="8" w:tplc="0409001B" w:tentative="1">
+      <w:start w:val="1"/>
+      <w:numFmt w:val="lowerRoman"/>
+      <w:lvlText w:val="%9."/>
+      <w:lvlJc w:val="right"/>
+      <w:pPr>
+        <w:ind w:left="6120" w:hanging="180"/>
+      </w:pPr>
+    </w:lvl>
+  </w:abstractNum>
+  <w:num w:numId="1">
+    <w:abstractNumId w:val="1"/>
+  </w:num>
+  <w:num w:numId="2">
+    <w:abstractNumId w:val="0"/>
+  </w:num>
+</w:numbering>
 </file>
 
 <file path=word/styles.xml><?xml version="1.0" encoding="utf-8"?>
@@ -492,6 +1654,70 @@
     <w:semiHidden/>
     <w:unhideWhenUsed/>
   </w:style>
+  <w:style w:type="paragraph" w:styleId="Encabezado">
+    <w:name w:val="header"/>
+    <w:basedOn w:val="Normal"/>
+    <w:link w:val="EncabezadoCar"/>
+    <w:uiPriority w:val="99"/>
+    <w:semiHidden/>
+    <w:unhideWhenUsed/>
+    <w:rsid w:val="0093452C"/>
+    <w:pPr>
+      <w:tabs>
+        <w:tab w:val="center" w:pos="4252"/>
+        <w:tab w:val="right" w:pos="8504"/>
+      </w:tabs>
+      <w:spacing w:after="0" w:line="240" w:lineRule="auto"/>
+    </w:pPr>
+    <w:rPr>
+      <w:lang w:val="es-AR"/>
+    </w:rPr>
+  </w:style>
+  <w:style w:type="character" w:customStyle="1" w:styleId="EncabezadoCar">
+    <w:name w:val="Encabezado Car"/>
+    <w:basedOn w:val="Fuentedeprrafopredeter"/>
+    <w:link w:val="Encabezado"/>
+    <w:uiPriority w:val="99"/>
+    <w:semiHidden/>
+    <w:rsid w:val="0093452C"/>
+    <w:rPr>
+      <w:lang w:val="es-AR"/>
+    </w:rPr>
+  </w:style>
+  <w:style w:type="table" w:styleId="Tablaconcuadrcula">
+    <w:name w:val="Table Grid"/>
+    <w:basedOn w:val="Tablanormal"/>
+    <w:uiPriority w:val="39"/>
+    <w:rsid w:val="0093452C"/>
+    <w:pPr>
+      <w:spacing w:after="0" w:line="240" w:lineRule="auto"/>
+    </w:pPr>
+    <w:rPr>
+      <w:lang w:val="es-AR"/>
+    </w:rPr>
+    <w:tblPr>
+      <w:tblInd w:w="0" w:type="nil"/>
+      <w:tblBorders>
+        <w:top w:val="single" w:sz="4" w:space="0" w:color="auto"/>
+        <w:left w:val="single" w:sz="4" w:space="0" w:color="auto"/>
+        <w:bottom w:val="single" w:sz="4" w:space="0" w:color="auto"/>
+        <w:right w:val="single" w:sz="4" w:space="0" w:color="auto"/>
+        <w:insideH w:val="single" w:sz="4" w:space="0" w:color="auto"/>
+        <w:insideV w:val="single" w:sz="4" w:space="0" w:color="auto"/>
+      </w:tblBorders>
+    </w:tblPr>
+  </w:style>
+  <w:style w:type="paragraph" w:styleId="Prrafodelista">
+    <w:name w:val="List Paragraph"/>
+    <w:basedOn w:val="Normal"/>
+    <w:uiPriority w:val="34"/>
+    <w:qFormat/>
+    <w:rsid w:val="0093452C"/>
+    <w:pPr>
+      <w:ind w:left="720"/>
+      <w:contextualSpacing/>
+    </w:pPr>
+  </w:style>
 </w:styles>
 </file>
 

</xml_diff>

<commit_message>
ejercicio 4B y C
ejercicios del punto 4
</commit_message>
<xml_diff>
--- a/Primer punto del tp 1 FPOO.docx
+++ b/Primer punto del tp 1 FPOO.docx
@@ -920,8 +920,6 @@
         </w:rPr>
         <w:t>4</w:t>
       </w:r>
-      <w:bookmarkStart w:id="0" w:name="_GoBack"/>
-      <w:bookmarkEnd w:id="0"/>
     </w:p>
     <w:p>
       <w:pPr>
@@ -940,22 +938,34 @@
       <w:pPr>
         <w:spacing w:after="0" w:line="240" w:lineRule="auto"/>
         <w:jc w:val="center"/>
+      </w:pPr>
+      <w:r>
+        <w:t>a) b ^ 2 – 4 * a * c</w:t>
+      </w:r>
+      <w:r>
+        <w:t xml:space="preserve">        </w:t>
+      </w:r>
+    </w:p>
+    <w:p>
+      <w:pPr>
+        <w:spacing w:after="0" w:line="240" w:lineRule="auto"/>
+        <w:jc w:val="center"/>
         <w:rPr>
           <w:rFonts w:ascii="Calibri" w:eastAsia="Calibri" w:hAnsi="Calibri" w:cs="Calibri"/>
-          <w:color w:val="000000" w:themeColor="text1"/>
+          <w:color w:val="2E74B5" w:themeColor="accent1" w:themeShade="BF"/>
           <w:lang w:val="es-ES"/>
         </w:rPr>
       </w:pPr>
       <w:r>
-        <w:t>a) b ^ 2 – 4 * a * c</w:t>
-      </w:r>
-      <w:r>
-        <w:t xml:space="preserve">                             </w:t>
+        <w:rPr>
+          <w:color w:val="2E74B5" w:themeColor="accent1" w:themeShade="BF"/>
+        </w:rPr>
+        <w:t xml:space="preserve">                     </w:t>
       </w:r>
       <w:r>
         <w:rPr>
           <w:rFonts w:ascii="Calibri" w:eastAsia="Calibri" w:hAnsi="Calibri" w:cs="Calibri"/>
-          <w:color w:val="000000" w:themeColor="text1"/>
+          <w:color w:val="2E74B5" w:themeColor="accent1" w:themeShade="BF"/>
           <w:lang w:val="es-ES"/>
         </w:rPr>
         <w:t>a= 3, b=10, c=5</w:t>
@@ -1044,6 +1054,153 @@
             </a:graphic>
           </wp:inline>
         </w:drawing>
+      </w:r>
+    </w:p>
+    <w:p>
+      <w:pPr>
+        <w:pStyle w:val="Prrafodelista"/>
+        <w:rPr>
+          <w:lang w:val="es-AR"/>
+        </w:rPr>
+      </w:pPr>
+      <w:r>
+        <w:rPr>
+          <w:lang w:val="es-AR"/>
+        </w:rPr>
+        <w:t xml:space="preserve">b) 3 * X ^ 4 – 5 * X ^ 3 + X 12 – 17 </w:t>
+      </w:r>
+      <w:r>
+        <w:rPr>
+          <w:lang w:val="es-AR"/>
+        </w:rPr>
+        <w:t xml:space="preserve">      X=2</w:t>
+      </w:r>
+    </w:p>
+    <w:p>
+      <w:pPr>
+        <w:pStyle w:val="Prrafodelista"/>
+        <w:rPr>
+          <w:lang w:val="es-AR"/>
+        </w:rPr>
+      </w:pPr>
+      <w:r>
+        <w:rPr>
+          <w:noProof/>
+        </w:rPr>
+        <w:lastRenderedPageBreak/>
+        <w:drawing>
+          <wp:inline distT="0" distB="0" distL="0" distR="0" wp14:anchorId="14AD2D80" wp14:editId="21C4100B">
+            <wp:extent cx="4495800" cy="1133475"/>
+            <wp:effectExtent l="0" t="0" r="0" b="9525"/>
+            <wp:docPr id="8" name="Imagen 8"/>
+            <wp:cNvGraphicFramePr>
+              <a:graphicFrameLocks xmlns:a="http://schemas.openxmlformats.org/drawingml/2006/main" noChangeAspect="1"/>
+            </wp:cNvGraphicFramePr>
+            <a:graphic xmlns:a="http://schemas.openxmlformats.org/drawingml/2006/main">
+              <a:graphicData uri="http://schemas.openxmlformats.org/drawingml/2006/picture">
+                <pic:pic xmlns:pic="http://schemas.openxmlformats.org/drawingml/2006/picture">
+                  <pic:nvPicPr>
+                    <pic:cNvPr id="1" name=""/>
+                    <pic:cNvPicPr/>
+                  </pic:nvPicPr>
+                  <pic:blipFill>
+                    <a:blip r:embed="rId11"/>
+                    <a:stretch>
+                      <a:fillRect/>
+                    </a:stretch>
+                  </pic:blipFill>
+                  <pic:spPr>
+                    <a:xfrm>
+                      <a:off x="0" y="0"/>
+                      <a:ext cx="4495800" cy="1133475"/>
+                    </a:xfrm>
+                    <a:prstGeom prst="rect">
+                      <a:avLst/>
+                    </a:prstGeom>
+                  </pic:spPr>
+                </pic:pic>
+              </a:graphicData>
+            </a:graphic>
+          </wp:inline>
+        </w:drawing>
+      </w:r>
+      <w:r>
+        <w:rPr>
+          <w:noProof/>
+        </w:rPr>
+        <w:drawing>
+          <wp:inline distT="0" distB="0" distL="0" distR="0" wp14:anchorId="2D41DD11" wp14:editId="22A92856">
+            <wp:extent cx="1457325" cy="685800"/>
+            <wp:effectExtent l="0" t="0" r="9525" b="0"/>
+            <wp:docPr id="9" name="Imagen 9"/>
+            <wp:cNvGraphicFramePr>
+              <a:graphicFrameLocks xmlns:a="http://schemas.openxmlformats.org/drawingml/2006/main" noChangeAspect="1"/>
+            </wp:cNvGraphicFramePr>
+            <a:graphic xmlns:a="http://schemas.openxmlformats.org/drawingml/2006/main">
+              <a:graphicData uri="http://schemas.openxmlformats.org/drawingml/2006/picture">
+                <pic:pic xmlns:pic="http://schemas.openxmlformats.org/drawingml/2006/picture">
+                  <pic:nvPicPr>
+                    <pic:cNvPr id="1" name=""/>
+                    <pic:cNvPicPr/>
+                  </pic:nvPicPr>
+                  <pic:blipFill>
+                    <a:blip r:embed="rId12"/>
+                    <a:stretch>
+                      <a:fillRect/>
+                    </a:stretch>
+                  </pic:blipFill>
+                  <pic:spPr>
+                    <a:xfrm>
+                      <a:off x="0" y="0"/>
+                      <a:ext cx="1457325" cy="685800"/>
+                    </a:xfrm>
+                    <a:prstGeom prst="rect">
+                      <a:avLst/>
+                    </a:prstGeom>
+                  </pic:spPr>
+                </pic:pic>
+              </a:graphicData>
+            </a:graphic>
+          </wp:inline>
+        </w:drawing>
+      </w:r>
+    </w:p>
+    <w:p>
+      <w:pPr>
+        <w:pStyle w:val="Prrafodelista"/>
+        <w:rPr>
+          <w:lang w:val="es-AR"/>
+        </w:rPr>
+      </w:pPr>
+      <w:r>
+        <w:rPr>
+          <w:lang w:val="es-AR"/>
+        </w:rPr>
+        <w:t xml:space="preserve">c) (b + d) / (c + 4) </w:t>
+      </w:r>
+    </w:p>
+    <w:p>
+      <w:pPr>
+        <w:pStyle w:val="Prrafodelista"/>
+        <w:rPr>
+          <w:lang w:val="es-AR"/>
+        </w:rPr>
+      </w:pPr>
+      <w:bookmarkStart w:id="0" w:name="_GoBack"/>
+      <w:bookmarkEnd w:id="0"/>
+    </w:p>
+    <w:p>
+      <w:pPr>
+        <w:pStyle w:val="Prrafodelista"/>
+        <w:rPr>
+          <w:lang w:val="es-AR"/>
+        </w:rPr>
+      </w:pPr>
+      <w:r>
+        <w:rPr>
+          <w:lang w:val="es-AR"/>
+        </w:rPr>
+        <w:t>d) (x ^ 2 + y ^ 2) ^ (1 / 2)</w:t>
       </w:r>
     </w:p>
     <w:sectPr>

</xml_diff>

<commit_message>
ejercicio 6 7 y world
actualización del tp
</commit_message>
<xml_diff>
--- a/Primer punto del tp 1 FPOO.docx
+++ b/Primer punto del tp 1 FPOO.docx
@@ -68,7 +68,6 @@
                 <w:szCs w:val="28"/>
               </w:rPr>
             </w:pPr>
-            <w:proofErr w:type="spellStart"/>
             <w:r>
               <w:rPr>
                 <w:rFonts w:ascii="Agency FB" w:eastAsia="Arial" w:hAnsi="Agency FB" w:cs="Arial"/>
@@ -78,19 +77,7 @@
                 <w:sz w:val="28"/>
                 <w:szCs w:val="28"/>
               </w:rPr>
-              <w:t>Fpoo</w:t>
-            </w:r>
-            <w:proofErr w:type="spellEnd"/>
-            <w:r>
-              <w:rPr>
-                <w:rFonts w:ascii="Agency FB" w:eastAsia="Arial" w:hAnsi="Agency FB" w:cs="Arial"/>
-                <w:b/>
-                <w:bCs/>
-                <w:color w:val="2E74B5" w:themeColor="accent1" w:themeShade="BF"/>
-                <w:sz w:val="28"/>
-                <w:szCs w:val="28"/>
-              </w:rPr>
-              <w:t xml:space="preserve"> 2024</w:t>
+              <w:t>Fpoo 2024</w:t>
             </w:r>
           </w:p>
         </w:tc>
@@ -598,18 +585,36 @@
       </w:r>
     </w:p>
     <w:p>
-      <w:r>
+      <w:pPr>
+        <w:rPr>
+          <w:lang w:val="es-AR"/>
+        </w:rPr>
+      </w:pPr>
+      <w:r>
+        <w:rPr>
+          <w:lang w:val="es-AR"/>
+        </w:rPr>
         <w:t>6-5 1</w:t>
       </w:r>
     </w:p>
     <w:p>
-      <w:proofErr w:type="spellStart"/>
-      <w:r>
-        <w:t>Resultado</w:t>
-      </w:r>
-      <w:proofErr w:type="spellEnd"/>
-      <w:r>
-        <w:t xml:space="preserve"> 1</w:t>
+      <w:pPr>
+        <w:rPr>
+          <w:lang w:val="es-AR"/>
+        </w:rPr>
+      </w:pPr>
+      <w:r>
+        <w:rPr>
+          <w:lang w:val="es-AR"/>
+        </w:rPr>
+        <w:t xml:space="preserve">Resultado </w:t>
+      </w:r>
+      <w:r>
+        <w:rPr>
+          <w:color w:val="FF0000"/>
+          <w:lang w:val="es-AR"/>
+        </w:rPr>
+        <w:t>1</w:t>
       </w:r>
     </w:p>
     <w:p>
@@ -706,12 +711,14 @@
       </w:pPr>
       <w:r>
         <w:rPr>
+          <w:color w:val="FF0000"/>
           <w:lang w:val="es-AR"/>
         </w:rPr>
         <w:t>2</w:t>
       </w:r>
       <w:r>
         <w:rPr>
+          <w:color w:val="FF0000"/>
           <w:lang w:val="es-AR"/>
         </w:rPr>
         <w:t xml:space="preserve"> </w:t>
@@ -905,17 +912,20 @@
       <w:pPr>
         <w:pStyle w:val="Prrafodelista"/>
         <w:rPr>
-          <w:lang w:val="es-AR"/>
-        </w:rPr>
-      </w:pPr>
-      <w:r>
-        <w:rPr>
+          <w:color w:val="FF0000"/>
+          <w:lang w:val="es-AR"/>
+        </w:rPr>
+      </w:pPr>
+      <w:r>
+        <w:rPr>
+          <w:color w:val="FF0000"/>
           <w:lang w:val="es-AR"/>
         </w:rPr>
         <w:t xml:space="preserve"> </w:t>
       </w:r>
       <w:r>
         <w:rPr>
+          <w:color w:val="FF0000"/>
           <w:lang w:val="es-AR"/>
         </w:rPr>
         <w:t>4</w:t>
@@ -924,6 +934,9 @@
     <w:p>
       <w:pPr>
         <w:pStyle w:val="Prrafodelista"/>
+        <w:rPr>
+          <w:lang w:val="es-AR"/>
+        </w:rPr>
       </w:pPr>
       <w:r>
         <w:rPr>
@@ -938,12 +951,15 @@
       <w:pPr>
         <w:spacing w:after="0" w:line="240" w:lineRule="auto"/>
         <w:jc w:val="center"/>
-      </w:pPr>
-      <w:r>
-        <w:t>a) b ^ 2 – 4 * a * c</w:t>
-      </w:r>
-      <w:r>
-        <w:t xml:space="preserve">        </w:t>
+        <w:rPr>
+          <w:lang w:val="es-AR"/>
+        </w:rPr>
+      </w:pPr>
+      <w:r>
+        <w:rPr>
+          <w:lang w:val="es-AR"/>
+        </w:rPr>
+        <w:t xml:space="preserve">a) b ^ 2 – 4 * a * c        </w:t>
       </w:r>
     </w:p>
     <w:p>
@@ -959,6 +975,7 @@
       <w:r>
         <w:rPr>
           <w:color w:val="2E74B5" w:themeColor="accent1" w:themeShade="BF"/>
+          <w:lang w:val="es-AR"/>
         </w:rPr>
         <w:t xml:space="preserve">                     </w:t>
       </w:r>
@@ -1308,6 +1325,7 @@
         <w:pStyle w:val="Prrafodelista"/>
         <w:rPr>
           <w:noProof/>
+          <w:lang w:val="es-AR"/>
         </w:rPr>
       </w:pPr>
       <w:r>
@@ -1353,6 +1371,7 @@
       <w:r>
         <w:rPr>
           <w:noProof/>
+          <w:lang w:val="es-AR"/>
         </w:rPr>
         <w:t xml:space="preserve"> </w:t>
       </w:r>
@@ -1409,11 +1428,13 @@
       <w:pPr>
         <w:pStyle w:val="Prrafodelista"/>
         <w:rPr>
-          <w:lang w:val="es-AR"/>
-        </w:rPr>
-      </w:pPr>
-      <w:r>
-        <w:rPr>
+          <w:color w:val="FF0000"/>
+          <w:lang w:val="es-AR"/>
+        </w:rPr>
+      </w:pPr>
+      <w:r>
+        <w:rPr>
+          <w:color w:val="FF0000"/>
           <w:lang w:val="es-AR"/>
         </w:rPr>
         <w:t>5</w:t>
@@ -1448,9 +1469,6 @@
     <w:p>
       <w:pPr>
         <w:pStyle w:val="Prrafodelista"/>
-        <w:rPr>
-          <w:lang w:val="es-AR"/>
-        </w:rPr>
       </w:pPr>
       <w:r>
         <w:rPr>
@@ -1460,9 +1478,6 @@
       </w:r>
       <w:proofErr w:type="gramStart"/>
       <w:r>
-        <w:rPr>
-          <w:lang w:val="es-AR"/>
-        </w:rPr>
         <w:t>A :</w:t>
       </w:r>
       <w:proofErr w:type="gramEnd"/>
@@ -1470,14 +1485,8 @@
     <w:p>
       <w:pPr>
         <w:pStyle w:val="Prrafodelista"/>
-        <w:rPr>
-          <w:lang w:val="es-AR"/>
-        </w:rPr>
-      </w:pPr>
-      <w:r>
-        <w:rPr>
-          <w:lang w:val="es-AR"/>
-        </w:rPr>
+      </w:pPr>
+      <w:r>
         <w:t>B * A – B ^ 2 / 4 * C</w:t>
       </w:r>
     </w:p>
@@ -1589,10 +1598,7 @@
         <w:pStyle w:val="Prrafodelista"/>
       </w:pPr>
       <w:r>
-        <w:t xml:space="preserve"> </w:t>
-      </w:r>
-      <w:r>
-        <w:t>(A * B) / 3 ^ 2</w:t>
+        <w:t xml:space="preserve"> (A * B) / 3 ^ 2</w:t>
       </w:r>
     </w:p>
     <w:p>
@@ -1710,7 +1716,7 @@
       <w:pPr>
         <w:pStyle w:val="Prrafodelista"/>
         <w:rPr>
-          <w:lang w:val="es-AR"/>
+          <w:noProof/>
         </w:rPr>
       </w:pPr>
       <w:r>
@@ -1799,8 +1805,529 @@
           </wp:inline>
         </w:drawing>
       </w:r>
+    </w:p>
+    <w:p>
+      <w:pPr>
+        <w:pStyle w:val="Prrafodelista"/>
+        <w:rPr>
+          <w:noProof/>
+        </w:rPr>
+      </w:pPr>
+    </w:p>
+    <w:p>
+      <w:pPr>
+        <w:pStyle w:val="Prrafodelista"/>
+        <w:rPr>
+          <w:lang w:val="es-AR"/>
+        </w:rPr>
+      </w:pPr>
+      <w:r>
+        <w:rPr>
+          <w:noProof/>
+          <w:color w:val="FF0000"/>
+          <w:lang w:val="es-AR"/>
+        </w:rPr>
+        <w:t>6</w:t>
+      </w:r>
+      <w:r>
+        <w:rPr>
+          <w:noProof/>
+          <w:lang w:val="es-AR"/>
+        </w:rPr>
+        <w:t xml:space="preserve"> </w:t>
+      </w:r>
+    </w:p>
+    <w:p>
+      <w:pPr>
+        <w:pStyle w:val="Prrafodelista"/>
+        <w:rPr>
+          <w:lang w:val="es-AR"/>
+        </w:rPr>
+      </w:pPr>
+      <w:r>
+        <w:rPr>
+          <w:lang w:val="es-AR"/>
+        </w:rPr>
+        <w:t xml:space="preserve"> Para x=3, y=4; z=1, evaluar el</w:t>
+      </w:r>
+      <w:r>
+        <w:rPr>
+          <w:lang w:val="es-AR"/>
+        </w:rPr>
+        <w:t xml:space="preserve"> </w:t>
+      </w:r>
+      <w:r>
+        <w:rPr>
+          <w:lang w:val="es-AR"/>
+        </w:rPr>
+        <w:t>resultado de</w:t>
+      </w:r>
+    </w:p>
+    <w:p>
+      <w:pPr>
+        <w:pStyle w:val="Prrafodelista"/>
+        <w:rPr>
+          <w:lang w:val="es-AR"/>
+        </w:rPr>
+      </w:pPr>
+      <w:r>
+        <w:rPr>
+          <w:lang w:val="es-AR"/>
+        </w:rPr>
+        <w:t xml:space="preserve"> R1 = </w:t>
+      </w:r>
+      <w:proofErr w:type="spellStart"/>
+      <w:r>
+        <w:rPr>
+          <w:lang w:val="es-AR"/>
+        </w:rPr>
+        <w:t>y+z</w:t>
+      </w:r>
+      <w:proofErr w:type="spellEnd"/>
+      <w:r>
+        <w:rPr>
+          <w:lang w:val="es-AR"/>
+        </w:rPr>
+        <w:t xml:space="preserve"> </w:t>
+      </w:r>
+    </w:p>
+    <w:p>
+      <w:pPr>
+        <w:pStyle w:val="Prrafodelista"/>
+        <w:rPr>
+          <w:lang w:val="es-AR"/>
+        </w:rPr>
+      </w:pPr>
+      <w:r>
+        <w:rPr>
+          <w:lang w:val="es-AR"/>
+        </w:rPr>
+        <w:t>R2 = x &gt;= R1</w:t>
+      </w:r>
+    </w:p>
+    <w:p>
+      <w:pPr>
+        <w:pStyle w:val="Prrafodelista"/>
+        <w:rPr>
+          <w:lang w:val="es-AR"/>
+        </w:rPr>
+      </w:pPr>
+      <w:r>
+        <w:rPr>
+          <w:lang w:val="es-AR"/>
+        </w:rPr>
+        <w:t>--------------------</w:t>
+      </w:r>
+    </w:p>
+    <w:p>
+      <w:pPr>
+        <w:pStyle w:val="Prrafodelista"/>
+        <w:rPr>
+          <w:lang w:val="es-AR"/>
+        </w:rPr>
+      </w:pPr>
+      <w:r>
+        <w:rPr>
+          <w:lang w:val="es-AR"/>
+        </w:rPr>
+        <w:t xml:space="preserve"> </w:t>
+      </w:r>
+      <w:r>
+        <w:rPr>
+          <w:lang w:val="es-AR"/>
+        </w:rPr>
+        <w:t>R1= 4+1 = 5</w:t>
+      </w:r>
+    </w:p>
+    <w:p>
+      <w:pPr>
+        <w:pStyle w:val="Prrafodelista"/>
+        <w:rPr>
+          <w:lang w:val="es-AR"/>
+        </w:rPr>
+      </w:pPr>
+      <w:r>
+        <w:rPr>
+          <w:lang w:val="es-AR"/>
+        </w:rPr>
+        <w:t>R2= 3 &gt;= R1</w:t>
+      </w:r>
+    </w:p>
+    <w:p>
+      <w:pPr>
+        <w:pStyle w:val="Prrafodelista"/>
+        <w:rPr>
+          <w:lang w:val="es-AR"/>
+        </w:rPr>
+      </w:pPr>
+      <w:r>
+        <w:rPr>
+          <w:lang w:val="es-AR"/>
+        </w:rPr>
+        <w:t>Falso</w:t>
+      </w:r>
+    </w:p>
+    <w:p>
+      <w:pPr>
+        <w:pStyle w:val="Prrafodelista"/>
+        <w:rPr>
+          <w:noProof/>
+        </w:rPr>
+      </w:pPr>
+      <w:r>
+        <w:rPr>
+          <w:noProof/>
+        </w:rPr>
+        <w:drawing>
+          <wp:inline distT="0" distB="0" distL="0" distR="0" wp14:anchorId="293B77B0" wp14:editId="3920D6B5">
+            <wp:extent cx="2276475" cy="1533525"/>
+            <wp:effectExtent l="0" t="0" r="9525" b="9525"/>
+            <wp:docPr id="2" name="Imagen 2"/>
+            <wp:cNvGraphicFramePr>
+              <a:graphicFrameLocks xmlns:a="http://schemas.openxmlformats.org/drawingml/2006/main" noChangeAspect="1"/>
+            </wp:cNvGraphicFramePr>
+            <a:graphic xmlns:a="http://schemas.openxmlformats.org/drawingml/2006/main">
+              <a:graphicData uri="http://schemas.openxmlformats.org/drawingml/2006/picture">
+                <pic:pic xmlns:pic="http://schemas.openxmlformats.org/drawingml/2006/picture">
+                  <pic:nvPicPr>
+                    <pic:cNvPr id="1" name=""/>
+                    <pic:cNvPicPr/>
+                  </pic:nvPicPr>
+                  <pic:blipFill>
+                    <a:blip r:embed="rId23"/>
+                    <a:stretch>
+                      <a:fillRect/>
+                    </a:stretch>
+                  </pic:blipFill>
+                  <pic:spPr>
+                    <a:xfrm>
+                      <a:off x="0" y="0"/>
+                      <a:ext cx="2276475" cy="1533525"/>
+                    </a:xfrm>
+                    <a:prstGeom prst="rect">
+                      <a:avLst/>
+                    </a:prstGeom>
+                  </pic:spPr>
+                </pic:pic>
+              </a:graphicData>
+            </a:graphic>
+          </wp:inline>
+        </w:drawing>
+      </w:r>
+      <w:r>
+        <w:rPr>
+          <w:noProof/>
+        </w:rPr>
+        <w:t xml:space="preserve"> </w:t>
+      </w:r>
+      <w:r>
+        <w:rPr>
+          <w:noProof/>
+        </w:rPr>
+        <w:drawing>
+          <wp:inline distT="0" distB="0" distL="0" distR="0" wp14:anchorId="69A583F2" wp14:editId="4F9C892D">
+            <wp:extent cx="885825" cy="542925"/>
+            <wp:effectExtent l="0" t="0" r="9525" b="9525"/>
+            <wp:docPr id="20" name="Imagen 20"/>
+            <wp:cNvGraphicFramePr>
+              <a:graphicFrameLocks xmlns:a="http://schemas.openxmlformats.org/drawingml/2006/main" noChangeAspect="1"/>
+            </wp:cNvGraphicFramePr>
+            <a:graphic xmlns:a="http://schemas.openxmlformats.org/drawingml/2006/main">
+              <a:graphicData uri="http://schemas.openxmlformats.org/drawingml/2006/picture">
+                <pic:pic xmlns:pic="http://schemas.openxmlformats.org/drawingml/2006/picture">
+                  <pic:nvPicPr>
+                    <pic:cNvPr id="1" name=""/>
+                    <pic:cNvPicPr/>
+                  </pic:nvPicPr>
+                  <pic:blipFill>
+                    <a:blip r:embed="rId24"/>
+                    <a:stretch>
+                      <a:fillRect/>
+                    </a:stretch>
+                  </pic:blipFill>
+                  <pic:spPr>
+                    <a:xfrm>
+                      <a:off x="0" y="0"/>
+                      <a:ext cx="885825" cy="542925"/>
+                    </a:xfrm>
+                    <a:prstGeom prst="rect">
+                      <a:avLst/>
+                    </a:prstGeom>
+                  </pic:spPr>
+                </pic:pic>
+              </a:graphicData>
+            </a:graphic>
+          </wp:inline>
+        </w:drawing>
+      </w:r>
+    </w:p>
+    <w:p>
+      <w:pPr>
+        <w:pStyle w:val="Prrafodelista"/>
+        <w:rPr>
+          <w:lang w:val="es-AR"/>
+        </w:rPr>
+      </w:pPr>
+      <w:r>
+        <w:rPr>
+          <w:noProof/>
+          <w:color w:val="FF0000"/>
+          <w:lang w:val="es-AR"/>
+        </w:rPr>
+        <w:t>7</w:t>
+      </w:r>
+      <w:r>
+        <w:rPr>
+          <w:lang w:val="es-AR"/>
+        </w:rPr>
+        <w:t xml:space="preserve"> </w:t>
+      </w:r>
+    </w:p>
+    <w:p>
+      <w:pPr>
+        <w:pStyle w:val="Prrafodelista"/>
+        <w:rPr>
+          <w:lang w:val="es-AR"/>
+        </w:rPr>
+      </w:pPr>
+    </w:p>
+    <w:p>
+      <w:pPr>
+        <w:pStyle w:val="Prrafodelista"/>
+        <w:rPr>
+          <w:lang w:val="es-AR"/>
+        </w:rPr>
+      </w:pPr>
+      <w:r>
+        <w:rPr>
+          <w:lang w:val="es-AR"/>
+        </w:rPr>
+        <w:t xml:space="preserve"> contador1=3, contador3=4,</w:t>
+      </w:r>
+    </w:p>
+    <w:p>
+      <w:pPr>
+        <w:pStyle w:val="Prrafodelista"/>
+        <w:rPr>
+          <w:lang w:val="es-AR"/>
+        </w:rPr>
+      </w:pPr>
+      <w:r>
+        <w:rPr>
+          <w:lang w:val="es-AR"/>
+        </w:rPr>
+        <w:t xml:space="preserve"> evaluar </w:t>
+      </w:r>
+      <w:proofErr w:type="spellStart"/>
+      <w:r>
+        <w:rPr>
+          <w:lang w:val="es-AR"/>
+        </w:rPr>
+        <w:t>elresultado</w:t>
+      </w:r>
+      <w:proofErr w:type="spellEnd"/>
+      <w:r>
+        <w:rPr>
+          <w:lang w:val="es-AR"/>
+        </w:rPr>
+        <w:t xml:space="preserve"> de</w:t>
+      </w:r>
+    </w:p>
+    <w:p>
+      <w:pPr>
+        <w:pStyle w:val="Prrafodelista"/>
+        <w:rPr>
+          <w:lang w:val="es-AR"/>
+        </w:rPr>
+      </w:pPr>
+      <w:r>
+        <w:rPr>
+          <w:lang w:val="es-AR"/>
+        </w:rPr>
+        <w:t xml:space="preserve"> R1 = ++contador</w:t>
+      </w:r>
+      <w:proofErr w:type="gramStart"/>
+      <w:r>
+        <w:rPr>
+          <w:lang w:val="es-AR"/>
+        </w:rPr>
+        <w:t>1</w:t>
+      </w:r>
+      <w:r>
+        <w:rPr>
+          <w:lang w:val="es-AR"/>
+        </w:rPr>
+        <w:t xml:space="preserve"> :</w:t>
+      </w:r>
+      <w:proofErr w:type="gramEnd"/>
+      <w:r>
+        <w:rPr>
+          <w:lang w:val="es-AR"/>
+        </w:rPr>
+        <w:t xml:space="preserve">  4</w:t>
+      </w:r>
+    </w:p>
+    <w:p>
+      <w:pPr>
+        <w:pStyle w:val="Prrafodelista"/>
+        <w:rPr>
+          <w:lang w:val="es-AR"/>
+        </w:rPr>
+      </w:pPr>
+      <w:r>
+        <w:rPr>
+          <w:lang w:val="es-AR"/>
+        </w:rPr>
+        <w:t xml:space="preserve"> R2 = contador1 &lt; contador</w:t>
+      </w:r>
+      <w:proofErr w:type="gramStart"/>
+      <w:r>
+        <w:rPr>
+          <w:lang w:val="es-AR"/>
+        </w:rPr>
+        <w:t>2</w:t>
+      </w:r>
+      <w:r>
+        <w:rPr>
+          <w:lang w:val="es-AR"/>
+        </w:rPr>
+        <w:t xml:space="preserve"> :</w:t>
+      </w:r>
+      <w:proofErr w:type="gramEnd"/>
+      <w:r>
+        <w:rPr>
+          <w:lang w:val="es-AR"/>
+        </w:rPr>
+        <w:t xml:space="preserve"> false</w:t>
+      </w:r>
+    </w:p>
+    <w:p>
+      <w:pPr>
+        <w:pStyle w:val="Prrafodelista"/>
+        <w:rPr>
+          <w:noProof/>
+        </w:rPr>
+      </w:pPr>
+      <w:r>
+        <w:rPr>
+          <w:noProof/>
+        </w:rPr>
+        <w:lastRenderedPageBreak/>
+        <w:drawing>
+          <wp:inline distT="0" distB="0" distL="0" distR="0" wp14:anchorId="5225437A" wp14:editId="12243735">
+            <wp:extent cx="2857500" cy="1485900"/>
+            <wp:effectExtent l="0" t="0" r="0" b="0"/>
+            <wp:docPr id="21" name="Imagen 21"/>
+            <wp:cNvGraphicFramePr>
+              <a:graphicFrameLocks xmlns:a="http://schemas.openxmlformats.org/drawingml/2006/main" noChangeAspect="1"/>
+            </wp:cNvGraphicFramePr>
+            <a:graphic xmlns:a="http://schemas.openxmlformats.org/drawingml/2006/main">
+              <a:graphicData uri="http://schemas.openxmlformats.org/drawingml/2006/picture">
+                <pic:pic xmlns:pic="http://schemas.openxmlformats.org/drawingml/2006/picture">
+                  <pic:nvPicPr>
+                    <pic:cNvPr id="1" name=""/>
+                    <pic:cNvPicPr/>
+                  </pic:nvPicPr>
+                  <pic:blipFill>
+                    <a:blip r:embed="rId25"/>
+                    <a:stretch>
+                      <a:fillRect/>
+                    </a:stretch>
+                  </pic:blipFill>
+                  <pic:spPr>
+                    <a:xfrm>
+                      <a:off x="0" y="0"/>
+                      <a:ext cx="2857500" cy="1485900"/>
+                    </a:xfrm>
+                    <a:prstGeom prst="rect">
+                      <a:avLst/>
+                    </a:prstGeom>
+                  </pic:spPr>
+                </pic:pic>
+              </a:graphicData>
+            </a:graphic>
+          </wp:inline>
+        </w:drawing>
+      </w:r>
+      <w:r>
+        <w:rPr>
+          <w:noProof/>
+        </w:rPr>
+        <w:t xml:space="preserve"> </w:t>
+      </w:r>
+      <w:r>
+        <w:rPr>
+          <w:noProof/>
+        </w:rPr>
+        <w:drawing>
+          <wp:inline distT="0" distB="0" distL="0" distR="0" wp14:anchorId="1E42B662" wp14:editId="6503C568">
+            <wp:extent cx="1143000" cy="542925"/>
+            <wp:effectExtent l="0" t="0" r="0" b="9525"/>
+            <wp:docPr id="22" name="Imagen 22"/>
+            <wp:cNvGraphicFramePr>
+              <a:graphicFrameLocks xmlns:a="http://schemas.openxmlformats.org/drawingml/2006/main" noChangeAspect="1"/>
+            </wp:cNvGraphicFramePr>
+            <a:graphic xmlns:a="http://schemas.openxmlformats.org/drawingml/2006/main">
+              <a:graphicData uri="http://schemas.openxmlformats.org/drawingml/2006/picture">
+                <pic:pic xmlns:pic="http://schemas.openxmlformats.org/drawingml/2006/picture">
+                  <pic:nvPicPr>
+                    <pic:cNvPr id="1" name=""/>
+                    <pic:cNvPicPr/>
+                  </pic:nvPicPr>
+                  <pic:blipFill>
+                    <a:blip r:embed="rId26"/>
+                    <a:stretch>
+                      <a:fillRect/>
+                    </a:stretch>
+                  </pic:blipFill>
+                  <pic:spPr>
+                    <a:xfrm>
+                      <a:off x="0" y="0"/>
+                      <a:ext cx="1143000" cy="542925"/>
+                    </a:xfrm>
+                    <a:prstGeom prst="rect">
+                      <a:avLst/>
+                    </a:prstGeom>
+                  </pic:spPr>
+                </pic:pic>
+              </a:graphicData>
+            </a:graphic>
+          </wp:inline>
+        </w:drawing>
+      </w:r>
+    </w:p>
+    <w:p>
+      <w:pPr>
+        <w:pStyle w:val="Prrafodelista"/>
+        <w:rPr>
+          <w:noProof/>
+        </w:rPr>
+      </w:pPr>
+    </w:p>
+    <w:p>
+      <w:pPr>
+        <w:pStyle w:val="Prrafodelista"/>
+        <w:rPr>
+          <w:noProof/>
+        </w:rPr>
+      </w:pPr>
       <w:bookmarkStart w:id="0" w:name="_GoBack"/>
       <w:bookmarkEnd w:id="0"/>
+      <w:r>
+        <w:rPr>
+          <w:noProof/>
+        </w:rPr>
+        <w:t>8</w:t>
+      </w:r>
+    </w:p>
+    <w:p>
+      <w:pPr>
+        <w:pStyle w:val="Prrafodelista"/>
+        <w:rPr>
+          <w:color w:val="FF0000"/>
+          <w:lang w:val="es-AR"/>
+        </w:rPr>
+      </w:pPr>
     </w:p>
     <w:sectPr>
       <w:pgSz w:w="12240" w:h="15840"/>

</xml_diff>

<commit_message>
ejercicio 8 9 y 10
actualizacion del tp 01
</commit_message>
<xml_diff>
--- a/Primer punto del tp 1 FPOO.docx
+++ b/Primer punto del tp 1 FPOO.docx
@@ -2309,25 +2309,729 @@
         <w:pStyle w:val="Prrafodelista"/>
         <w:rPr>
           <w:noProof/>
+          <w:color w:val="FF0000"/>
+          <w:lang w:val="es-AR"/>
+        </w:rPr>
+      </w:pPr>
+      <w:r>
+        <w:rPr>
+          <w:noProof/>
+          <w:color w:val="FF0000"/>
+          <w:lang w:val="es-AR"/>
+        </w:rPr>
+        <w:t>8</w:t>
+      </w:r>
+    </w:p>
+    <w:p>
+      <w:pPr>
+        <w:pStyle w:val="Prrafodelista"/>
+        <w:rPr>
+          <w:lang w:val="es-AR"/>
+        </w:rPr>
+      </w:pPr>
+      <w:r>
+        <w:rPr>
+          <w:lang w:val="es-AR"/>
+        </w:rPr>
+        <w:t>Para a=31, b=-1; x=3, y=2,</w:t>
+      </w:r>
+    </w:p>
+    <w:p>
+      <w:pPr>
+        <w:pStyle w:val="Prrafodelista"/>
+        <w:rPr>
+          <w:lang w:val="es-AR"/>
+        </w:rPr>
+      </w:pPr>
+      <w:r>
+        <w:rPr>
+          <w:lang w:val="es-AR"/>
+        </w:rPr>
+        <w:t>evaluar el resultado de a+b-1 &lt; x*y</w:t>
+      </w:r>
+    </w:p>
+    <w:p>
+      <w:pPr>
+        <w:pStyle w:val="Prrafodelista"/>
+        <w:rPr>
+          <w:noProof/>
+        </w:rPr>
+      </w:pPr>
+      <w:r>
+        <w:rPr>
+          <w:noProof/>
+        </w:rPr>
+        <w:drawing>
+          <wp:inline distT="0" distB="0" distL="0" distR="0" wp14:anchorId="7625E60A" wp14:editId="6ED4DCBF">
+            <wp:extent cx="2076450" cy="800100"/>
+            <wp:effectExtent l="0" t="0" r="0" b="0"/>
+            <wp:docPr id="23" name="Imagen 23"/>
+            <wp:cNvGraphicFramePr>
+              <a:graphicFrameLocks xmlns:a="http://schemas.openxmlformats.org/drawingml/2006/main" noChangeAspect="1"/>
+            </wp:cNvGraphicFramePr>
+            <a:graphic xmlns:a="http://schemas.openxmlformats.org/drawingml/2006/main">
+              <a:graphicData uri="http://schemas.openxmlformats.org/drawingml/2006/picture">
+                <pic:pic xmlns:pic="http://schemas.openxmlformats.org/drawingml/2006/picture">
+                  <pic:nvPicPr>
+                    <pic:cNvPr id="1" name=""/>
+                    <pic:cNvPicPr/>
+                  </pic:nvPicPr>
+                  <pic:blipFill>
+                    <a:blip r:embed="rId27"/>
+                    <a:stretch>
+                      <a:fillRect/>
+                    </a:stretch>
+                  </pic:blipFill>
+                  <pic:spPr>
+                    <a:xfrm>
+                      <a:off x="0" y="0"/>
+                      <a:ext cx="2076450" cy="800100"/>
+                    </a:xfrm>
+                    <a:prstGeom prst="rect">
+                      <a:avLst/>
+                    </a:prstGeom>
+                  </pic:spPr>
+                </pic:pic>
+              </a:graphicData>
+            </a:graphic>
+          </wp:inline>
+        </w:drawing>
+      </w:r>
+      <w:r>
+        <w:rPr>
+          <w:noProof/>
+        </w:rPr>
+        <w:t xml:space="preserve"> </w:t>
+      </w:r>
+      <w:r>
+        <w:rPr>
+          <w:noProof/>
+        </w:rPr>
+        <w:drawing>
+          <wp:inline distT="0" distB="0" distL="0" distR="0" wp14:anchorId="11881DA0" wp14:editId="44328935">
+            <wp:extent cx="1504950" cy="409575"/>
+            <wp:effectExtent l="0" t="0" r="0" b="9525"/>
+            <wp:docPr id="24" name="Imagen 24"/>
+            <wp:cNvGraphicFramePr>
+              <a:graphicFrameLocks xmlns:a="http://schemas.openxmlformats.org/drawingml/2006/main" noChangeAspect="1"/>
+            </wp:cNvGraphicFramePr>
+            <a:graphic xmlns:a="http://schemas.openxmlformats.org/drawingml/2006/main">
+              <a:graphicData uri="http://schemas.openxmlformats.org/drawingml/2006/picture">
+                <pic:pic xmlns:pic="http://schemas.openxmlformats.org/drawingml/2006/picture">
+                  <pic:nvPicPr>
+                    <pic:cNvPr id="1" name=""/>
+                    <pic:cNvPicPr/>
+                  </pic:nvPicPr>
+                  <pic:blipFill>
+                    <a:blip r:embed="rId28"/>
+                    <a:stretch>
+                      <a:fillRect/>
+                    </a:stretch>
+                  </pic:blipFill>
+                  <pic:spPr>
+                    <a:xfrm>
+                      <a:off x="0" y="0"/>
+                      <a:ext cx="1504950" cy="409575"/>
+                    </a:xfrm>
+                    <a:prstGeom prst="rect">
+                      <a:avLst/>
+                    </a:prstGeom>
+                  </pic:spPr>
+                </pic:pic>
+              </a:graphicData>
+            </a:graphic>
+          </wp:inline>
+        </w:drawing>
+      </w:r>
+    </w:p>
+    <w:p>
+      <w:pPr>
+        <w:pStyle w:val="Prrafodelista"/>
+        <w:rPr>
+          <w:noProof/>
+        </w:rPr>
+      </w:pPr>
+      <w:r>
+        <w:rPr>
+          <w:noProof/>
+        </w:rPr>
+        <w:t xml:space="preserve"> </w:t>
+      </w:r>
+    </w:p>
+    <w:p>
+      <w:pPr>
+        <w:pStyle w:val="Prrafodelista"/>
+        <w:rPr>
+          <w:noProof/>
+          <w:color w:val="FF0000"/>
+        </w:rPr>
+      </w:pPr>
+      <w:r>
+        <w:rPr>
+          <w:noProof/>
+          <w:color w:val="FF0000"/>
+        </w:rPr>
+        <w:t>9</w:t>
+      </w:r>
+    </w:p>
+    <w:p>
+      <w:pPr>
+        <w:pStyle w:val="Prrafodelista"/>
+        <w:rPr>
+          <w:lang w:val="es-AR"/>
+        </w:rPr>
+      </w:pPr>
+      <w:r>
+        <w:rPr>
+          <w:lang w:val="es-AR"/>
+        </w:rPr>
+        <w:t xml:space="preserve"> Para x=6, y=8, </w:t>
+      </w:r>
+    </w:p>
+    <w:p>
+      <w:pPr>
+        <w:spacing w:after="0"/>
+        <w:rPr>
+          <w:rFonts w:ascii="Calibri" w:eastAsia="Calibri" w:hAnsi="Calibri" w:cs="Calibri"/>
+          <w:color w:val="000000" w:themeColor="text1"/>
+          <w:lang w:val="es-ES"/>
+        </w:rPr>
+      </w:pPr>
+      <w:r>
+        <w:rPr>
+          <w:lang w:val="es-AR"/>
+        </w:rPr>
+        <w:t xml:space="preserve">evaluar </w:t>
+      </w:r>
+      <w:r>
+        <w:rPr>
+          <w:lang w:val="es-AR"/>
+        </w:rPr>
+        <w:t>el resultado</w:t>
+      </w:r>
+      <w:r>
+        <w:rPr>
+          <w:lang w:val="es-AR"/>
+        </w:rPr>
+        <w:t xml:space="preserve"> </w:t>
+      </w:r>
+      <w:proofErr w:type="gramStart"/>
+      <w:r>
+        <w:rPr>
+          <w:lang w:val="es-AR"/>
+        </w:rPr>
+        <w:t xml:space="preserve">de </w:t>
+      </w:r>
+      <w:r>
+        <w:rPr>
+          <w:lang w:val="es-AR"/>
+        </w:rPr>
+        <w:t xml:space="preserve"> </w:t>
+      </w:r>
+      <w:r>
+        <w:rPr>
+          <w:rFonts w:ascii="Calibri" w:eastAsia="Calibri" w:hAnsi="Calibri" w:cs="Calibri"/>
+          <w:color w:val="000000" w:themeColor="text1"/>
+          <w:lang w:val="es-ES"/>
+        </w:rPr>
+        <w:t>!</w:t>
+      </w:r>
+      <w:proofErr w:type="gramEnd"/>
+      <w:r>
+        <w:rPr>
+          <w:rFonts w:ascii="Calibri" w:eastAsia="Calibri" w:hAnsi="Calibri" w:cs="Calibri"/>
+          <w:color w:val="000000" w:themeColor="text1"/>
+          <w:lang w:val="es-ES"/>
+        </w:rPr>
+        <w:t xml:space="preserve"> (x&lt;5) &amp;</w:t>
+      </w:r>
+      <w:proofErr w:type="gramStart"/>
+      <w:r>
+        <w:rPr>
+          <w:rFonts w:ascii="Calibri" w:eastAsia="Calibri" w:hAnsi="Calibri" w:cs="Calibri"/>
+          <w:color w:val="000000" w:themeColor="text1"/>
+          <w:lang w:val="es-ES"/>
+        </w:rPr>
+        <w:t>&amp;!(</w:t>
+      </w:r>
+      <w:proofErr w:type="gramEnd"/>
+      <w:r>
+        <w:rPr>
+          <w:rFonts w:ascii="Calibri" w:eastAsia="Calibri" w:hAnsi="Calibri" w:cs="Calibri"/>
+          <w:color w:val="000000" w:themeColor="text1"/>
+          <w:lang w:val="es-ES"/>
+        </w:rPr>
+        <w:t>y&gt;=7)</w:t>
+      </w:r>
+    </w:p>
+    <w:p>
+      <w:pPr>
+        <w:spacing w:after="0"/>
+        <w:rPr>
+          <w:rFonts w:ascii="Calibri" w:eastAsia="Calibri" w:hAnsi="Calibri" w:cs="Calibri"/>
+          <w:color w:val="000000" w:themeColor="text1"/>
+          <w:lang w:val="es-ES"/>
+        </w:rPr>
+      </w:pPr>
+      <w:r>
+        <w:rPr>
+          <w:rFonts w:ascii="Calibri" w:eastAsia="Calibri" w:hAnsi="Calibri" w:cs="Calibri"/>
+          <w:color w:val="000000" w:themeColor="text1"/>
+          <w:lang w:val="es-ES"/>
+        </w:rPr>
+        <w:t xml:space="preserve">                         </w:t>
+      </w:r>
+      <w:proofErr w:type="gramStart"/>
+      <w:r>
+        <w:rPr>
+          <w:rFonts w:ascii="Calibri" w:eastAsia="Calibri" w:hAnsi="Calibri" w:cs="Calibri"/>
+          <w:color w:val="000000" w:themeColor="text1"/>
+          <w:lang w:val="es-ES"/>
+        </w:rPr>
+        <w:t>!(</w:t>
+      </w:r>
+      <w:proofErr w:type="gramEnd"/>
+      <w:r>
+        <w:rPr>
+          <w:rFonts w:ascii="Calibri" w:eastAsia="Calibri" w:hAnsi="Calibri" w:cs="Calibri"/>
+          <w:color w:val="000000" w:themeColor="text1"/>
+          <w:lang w:val="es-ES"/>
+        </w:rPr>
+        <w:t xml:space="preserve">x&lt;5) &amp;&amp; !(y&gt;=7) </w:t>
+      </w:r>
+    </w:p>
+    <w:p>
+      <w:pPr>
+        <w:spacing w:after="0"/>
+        <w:rPr>
+          <w:rFonts w:ascii="Calibri" w:eastAsia="Calibri" w:hAnsi="Calibri" w:cs="Calibri"/>
+          <w:color w:val="000000" w:themeColor="text1"/>
+          <w:lang w:val="es-ES"/>
+        </w:rPr>
+      </w:pPr>
+      <w:r>
+        <w:rPr>
+          <w:rFonts w:ascii="Calibri" w:eastAsia="Calibri" w:hAnsi="Calibri" w:cs="Calibri"/>
+          <w:color w:val="000000" w:themeColor="text1"/>
+          <w:lang w:val="es-ES"/>
+        </w:rPr>
+        <w:t xml:space="preserve">                </w:t>
+      </w:r>
+      <w:proofErr w:type="gramStart"/>
+      <w:r>
+        <w:rPr>
+          <w:rFonts w:ascii="Calibri" w:eastAsia="Calibri" w:hAnsi="Calibri" w:cs="Calibri"/>
+          <w:color w:val="000000" w:themeColor="text1"/>
+          <w:lang w:val="es-ES"/>
+        </w:rPr>
+        <w:t>!(</w:t>
+      </w:r>
+      <w:proofErr w:type="gramEnd"/>
+      <w:r>
+        <w:rPr>
+          <w:rFonts w:ascii="Calibri" w:eastAsia="Calibri" w:hAnsi="Calibri" w:cs="Calibri"/>
+          <w:color w:val="000000" w:themeColor="text1"/>
+          <w:lang w:val="es-ES"/>
+        </w:rPr>
+        <w:t>6&lt;5) &amp;&amp; !(8&gt;=7)</w:t>
+      </w:r>
+    </w:p>
+    <w:p>
+      <w:pPr>
+        <w:spacing w:after="0"/>
+        <w:rPr>
+          <w:rFonts w:ascii="Calibri" w:eastAsia="Calibri" w:hAnsi="Calibri" w:cs="Calibri"/>
+          <w:color w:val="000000" w:themeColor="text1"/>
+          <w:lang w:val="es-ES"/>
+        </w:rPr>
+      </w:pPr>
+      <w:r>
+        <w:rPr>
+          <w:rFonts w:ascii="Calibri" w:eastAsia="Calibri" w:hAnsi="Calibri" w:cs="Calibri"/>
+          <w:color w:val="000000" w:themeColor="text1"/>
+          <w:lang w:val="es-ES"/>
+        </w:rPr>
+        <w:t xml:space="preserve">                </w:t>
+      </w:r>
+      <w:r>
+        <w:rPr>
+          <w:rFonts w:ascii="Calibri" w:eastAsia="Calibri" w:hAnsi="Calibri" w:cs="Calibri"/>
+          <w:color w:val="000000" w:themeColor="text1"/>
+          <w:lang w:val="es-ES"/>
+        </w:rPr>
+        <w:t>falso &amp;&amp; falso</w:t>
+      </w:r>
+    </w:p>
+    <w:p>
+      <w:pPr>
+        <w:spacing w:after="0"/>
+        <w:rPr>
+          <w:rFonts w:ascii="Calibri" w:eastAsia="Calibri" w:hAnsi="Calibri" w:cs="Calibri"/>
+          <w:color w:val="000000" w:themeColor="text1"/>
+          <w:lang w:val="es-ES"/>
+        </w:rPr>
+      </w:pPr>
+      <w:r>
+        <w:rPr>
+          <w:rFonts w:ascii="Calibri" w:eastAsia="Calibri" w:hAnsi="Calibri" w:cs="Calibri"/>
+          <w:color w:val="000000" w:themeColor="text1"/>
+          <w:lang w:val="es-ES"/>
+        </w:rPr>
+        <w:t xml:space="preserve">                </w:t>
+      </w:r>
+      <w:r>
+        <w:rPr>
+          <w:rFonts w:ascii="Calibri" w:eastAsia="Calibri" w:hAnsi="Calibri" w:cs="Calibri"/>
+          <w:color w:val="000000" w:themeColor="text1"/>
+          <w:lang w:val="es-ES"/>
+        </w:rPr>
+        <w:t>falso</w:t>
+      </w:r>
+    </w:p>
+    <w:p>
+      <w:pPr>
+        <w:spacing w:after="0"/>
+        <w:rPr>
+          <w:rFonts w:ascii="Calibri" w:eastAsia="Calibri" w:hAnsi="Calibri" w:cs="Calibri"/>
+          <w:color w:val="000000" w:themeColor="text1"/>
+          <w:lang w:val="es-ES"/>
+        </w:rPr>
+      </w:pPr>
+    </w:p>
+    <w:p>
+      <w:pPr>
+        <w:spacing w:after="0"/>
+        <w:rPr>
+          <w:rFonts w:ascii="Calibri" w:eastAsia="Calibri" w:hAnsi="Calibri" w:cs="Calibri"/>
+          <w:color w:val="000000" w:themeColor="text1"/>
+          <w:lang w:val="es-ES"/>
+        </w:rPr>
+      </w:pPr>
+    </w:p>
+    <w:p>
+      <w:pPr>
+        <w:spacing w:after="0"/>
+        <w:rPr>
+          <w:rFonts w:ascii="Calibri" w:eastAsia="Calibri" w:hAnsi="Calibri" w:cs="Calibri"/>
+          <w:color w:val="000000" w:themeColor="text1"/>
+          <w:lang w:val="es-ES"/>
+        </w:rPr>
+      </w:pPr>
+      <w:r>
+        <w:rPr>
+          <w:noProof/>
+        </w:rPr>
+        <w:drawing>
+          <wp:inline distT="0" distB="0" distL="0" distR="0" wp14:anchorId="42117301" wp14:editId="6C85F49C">
+            <wp:extent cx="2724150" cy="619125"/>
+            <wp:effectExtent l="0" t="0" r="0" b="9525"/>
+            <wp:docPr id="25" name="Imagen 25"/>
+            <wp:cNvGraphicFramePr>
+              <a:graphicFrameLocks xmlns:a="http://schemas.openxmlformats.org/drawingml/2006/main" noChangeAspect="1"/>
+            </wp:cNvGraphicFramePr>
+            <a:graphic xmlns:a="http://schemas.openxmlformats.org/drawingml/2006/main">
+              <a:graphicData uri="http://schemas.openxmlformats.org/drawingml/2006/picture">
+                <pic:pic xmlns:pic="http://schemas.openxmlformats.org/drawingml/2006/picture">
+                  <pic:nvPicPr>
+                    <pic:cNvPr id="1" name=""/>
+                    <pic:cNvPicPr/>
+                  </pic:nvPicPr>
+                  <pic:blipFill>
+                    <a:blip r:embed="rId29"/>
+                    <a:stretch>
+                      <a:fillRect/>
+                    </a:stretch>
+                  </pic:blipFill>
+                  <pic:spPr>
+                    <a:xfrm>
+                      <a:off x="0" y="0"/>
+                      <a:ext cx="2724150" cy="619125"/>
+                    </a:xfrm>
+                    <a:prstGeom prst="rect">
+                      <a:avLst/>
+                    </a:prstGeom>
+                  </pic:spPr>
+                </pic:pic>
+              </a:graphicData>
+            </a:graphic>
+          </wp:inline>
+        </w:drawing>
+      </w:r>
+      <w:r>
+        <w:rPr>
+          <w:noProof/>
+        </w:rPr>
+        <w:drawing>
+          <wp:inline distT="0" distB="0" distL="0" distR="0" wp14:anchorId="3EC401D9" wp14:editId="72DFAF8D">
+            <wp:extent cx="1333500" cy="342900"/>
+            <wp:effectExtent l="0" t="0" r="0" b="0"/>
+            <wp:docPr id="26" name="Imagen 26"/>
+            <wp:cNvGraphicFramePr>
+              <a:graphicFrameLocks xmlns:a="http://schemas.openxmlformats.org/drawingml/2006/main" noChangeAspect="1"/>
+            </wp:cNvGraphicFramePr>
+            <a:graphic xmlns:a="http://schemas.openxmlformats.org/drawingml/2006/main">
+              <a:graphicData uri="http://schemas.openxmlformats.org/drawingml/2006/picture">
+                <pic:pic xmlns:pic="http://schemas.openxmlformats.org/drawingml/2006/picture">
+                  <pic:nvPicPr>
+                    <pic:cNvPr id="1" name=""/>
+                    <pic:cNvPicPr/>
+                  </pic:nvPicPr>
+                  <pic:blipFill>
+                    <a:blip r:embed="rId30"/>
+                    <a:stretch>
+                      <a:fillRect/>
+                    </a:stretch>
+                  </pic:blipFill>
+                  <pic:spPr>
+                    <a:xfrm>
+                      <a:off x="0" y="0"/>
+                      <a:ext cx="1333500" cy="342900"/>
+                    </a:xfrm>
+                    <a:prstGeom prst="rect">
+                      <a:avLst/>
+                    </a:prstGeom>
+                  </pic:spPr>
+                </pic:pic>
+              </a:graphicData>
+            </a:graphic>
+          </wp:inline>
+        </w:drawing>
+      </w:r>
+    </w:p>
+    <w:p>
+      <w:pPr>
+        <w:spacing w:after="0"/>
+        <w:rPr>
+          <w:rFonts w:ascii="Calibri" w:eastAsia="Calibri" w:hAnsi="Calibri" w:cs="Calibri"/>
+          <w:color w:val="000000" w:themeColor="text1"/>
+          <w:lang w:val="es-ES"/>
+        </w:rPr>
+      </w:pPr>
+    </w:p>
+    <w:p>
+      <w:pPr>
+        <w:spacing w:after="0"/>
+        <w:rPr>
+          <w:rFonts w:ascii="Calibri" w:eastAsia="Calibri" w:hAnsi="Calibri" w:cs="Calibri"/>
+          <w:color w:val="FF0000"/>
+          <w:lang w:val="es-ES"/>
+        </w:rPr>
+      </w:pPr>
+      <w:r>
+        <w:rPr>
+          <w:rFonts w:ascii="Calibri" w:eastAsia="Calibri" w:hAnsi="Calibri" w:cs="Calibri"/>
+          <w:color w:val="FF0000"/>
+          <w:lang w:val="es-ES"/>
+        </w:rPr>
+        <w:t>10</w:t>
+      </w:r>
+    </w:p>
+    <w:p>
+      <w:pPr>
+        <w:spacing w:after="0"/>
+        <w:rPr>
+          <w:rFonts w:ascii="Calibri" w:eastAsia="Calibri" w:hAnsi="Calibri" w:cs="Calibri"/>
+          <w:color w:val="000000" w:themeColor="text1"/>
+          <w:lang w:val="es-ES"/>
+        </w:rPr>
+      </w:pPr>
+      <w:r>
+        <w:rPr>
+          <w:rFonts w:ascii="Calibri" w:eastAsia="Calibri" w:hAnsi="Calibri" w:cs="Calibri"/>
+          <w:color w:val="000000" w:themeColor="text1"/>
+          <w:lang w:val="es-ES"/>
+        </w:rPr>
+        <w:t>Para i=</w:t>
+      </w:r>
+      <w:proofErr w:type="gramStart"/>
+      <w:r>
+        <w:rPr>
+          <w:rFonts w:ascii="Calibri" w:eastAsia="Calibri" w:hAnsi="Calibri" w:cs="Calibri"/>
+          <w:color w:val="000000" w:themeColor="text1"/>
+          <w:lang w:val="es-ES"/>
+        </w:rPr>
+        <w:t>22</w:t>
+      </w:r>
+      <w:r>
+        <w:rPr>
+          <w:rFonts w:ascii="Calibri" w:eastAsia="Calibri" w:hAnsi="Calibri" w:cs="Calibri"/>
+          <w:color w:val="000000" w:themeColor="text1"/>
+          <w:lang w:val="es-ES"/>
+        </w:rPr>
+        <w:t xml:space="preserve"> </w:t>
+      </w:r>
+      <w:r>
+        <w:rPr>
+          <w:rFonts w:ascii="Calibri" w:eastAsia="Calibri" w:hAnsi="Calibri" w:cs="Calibri"/>
+          <w:color w:val="000000" w:themeColor="text1"/>
+          <w:lang w:val="es-ES"/>
+        </w:rPr>
+        <w:t>,j</w:t>
+      </w:r>
+      <w:proofErr w:type="gramEnd"/>
+      <w:r>
+        <w:rPr>
+          <w:rFonts w:ascii="Calibri" w:eastAsia="Calibri" w:hAnsi="Calibri" w:cs="Calibri"/>
+          <w:color w:val="000000" w:themeColor="text1"/>
+          <w:lang w:val="es-ES"/>
+        </w:rPr>
+        <w:t>=3, evaluar el resultado de</w:t>
+      </w:r>
+    </w:p>
+    <w:p>
+      <w:pPr>
+        <w:spacing w:after="0"/>
+        <w:rPr>
+          <w:rFonts w:ascii="Calibri" w:eastAsia="Calibri" w:hAnsi="Calibri" w:cs="Calibri"/>
+          <w:color w:val="000000" w:themeColor="text1"/>
+          <w:lang w:val="es-ES"/>
+        </w:rPr>
+      </w:pPr>
+      <w:proofErr w:type="gramStart"/>
+      <w:r>
+        <w:rPr>
+          <w:rFonts w:ascii="Calibri" w:eastAsia="Calibri" w:hAnsi="Calibri" w:cs="Calibri"/>
+          <w:color w:val="000000" w:themeColor="text1"/>
+          <w:lang w:val="es-ES"/>
+        </w:rPr>
+        <w:t>!(</w:t>
+      </w:r>
+      <w:proofErr w:type="gramEnd"/>
+      <w:r>
+        <w:rPr>
+          <w:rFonts w:ascii="Calibri" w:eastAsia="Calibri" w:hAnsi="Calibri" w:cs="Calibri"/>
+          <w:color w:val="000000" w:themeColor="text1"/>
+          <w:lang w:val="es-ES"/>
+        </w:rPr>
+        <w:t>(i&gt;4) || !(j&lt;=6))</w:t>
+      </w:r>
+      <w:r>
+        <w:rPr>
+          <w:rFonts w:ascii="Calibri" w:eastAsia="Calibri" w:hAnsi="Calibri" w:cs="Calibri"/>
+          <w:color w:val="000000" w:themeColor="text1"/>
+          <w:lang w:val="es-ES"/>
+        </w:rPr>
+        <w:cr/>
+      </w:r>
+      <w:r>
+        <w:rPr>
+          <w:noProof/>
+        </w:rPr>
+        <w:drawing>
+          <wp:inline distT="0" distB="0" distL="0" distR="0" wp14:anchorId="79E82AF2" wp14:editId="7AE1CF47">
+            <wp:extent cx="3048000" cy="1038225"/>
+            <wp:effectExtent l="0" t="0" r="0" b="9525"/>
+            <wp:docPr id="27" name="Imagen 27"/>
+            <wp:cNvGraphicFramePr>
+              <a:graphicFrameLocks xmlns:a="http://schemas.openxmlformats.org/drawingml/2006/main" noChangeAspect="1"/>
+            </wp:cNvGraphicFramePr>
+            <a:graphic xmlns:a="http://schemas.openxmlformats.org/drawingml/2006/main">
+              <a:graphicData uri="http://schemas.openxmlformats.org/drawingml/2006/picture">
+                <pic:pic xmlns:pic="http://schemas.openxmlformats.org/drawingml/2006/picture">
+                  <pic:nvPicPr>
+                    <pic:cNvPr id="1" name=""/>
+                    <pic:cNvPicPr/>
+                  </pic:nvPicPr>
+                  <pic:blipFill>
+                    <a:blip r:embed="rId31"/>
+                    <a:stretch>
+                      <a:fillRect/>
+                    </a:stretch>
+                  </pic:blipFill>
+                  <pic:spPr>
+                    <a:xfrm>
+                      <a:off x="0" y="0"/>
+                      <a:ext cx="3048000" cy="1038225"/>
+                    </a:xfrm>
+                    <a:prstGeom prst="rect">
+                      <a:avLst/>
+                    </a:prstGeom>
+                  </pic:spPr>
+                </pic:pic>
+              </a:graphicData>
+            </a:graphic>
+          </wp:inline>
+        </w:drawing>
+      </w:r>
+      <w:r>
+        <w:rPr>
+          <w:noProof/>
+        </w:rPr>
+        <w:drawing>
+          <wp:inline distT="0" distB="0" distL="0" distR="0" wp14:anchorId="14C0BA9D" wp14:editId="03B701C8">
+            <wp:extent cx="1247775" cy="542925"/>
+            <wp:effectExtent l="0" t="0" r="9525" b="9525"/>
+            <wp:docPr id="28" name="Imagen 28"/>
+            <wp:cNvGraphicFramePr>
+              <a:graphicFrameLocks xmlns:a="http://schemas.openxmlformats.org/drawingml/2006/main" noChangeAspect="1"/>
+            </wp:cNvGraphicFramePr>
+            <a:graphic xmlns:a="http://schemas.openxmlformats.org/drawingml/2006/main">
+              <a:graphicData uri="http://schemas.openxmlformats.org/drawingml/2006/picture">
+                <pic:pic xmlns:pic="http://schemas.openxmlformats.org/drawingml/2006/picture">
+                  <pic:nvPicPr>
+                    <pic:cNvPr id="1" name=""/>
+                    <pic:cNvPicPr/>
+                  </pic:nvPicPr>
+                  <pic:blipFill>
+                    <a:blip r:embed="rId32"/>
+                    <a:stretch>
+                      <a:fillRect/>
+                    </a:stretch>
+                  </pic:blipFill>
+                  <pic:spPr>
+                    <a:xfrm>
+                      <a:off x="0" y="0"/>
+                      <a:ext cx="1247775" cy="542925"/>
+                    </a:xfrm>
+                    <a:prstGeom prst="rect">
+                      <a:avLst/>
+                    </a:prstGeom>
+                  </pic:spPr>
+                </pic:pic>
+              </a:graphicData>
+            </a:graphic>
+          </wp:inline>
+        </w:drawing>
+      </w:r>
+    </w:p>
+    <w:p>
+      <w:pPr>
+        <w:spacing w:after="0"/>
+        <w:rPr>
+          <w:rFonts w:ascii="Calibri" w:eastAsia="Calibri" w:hAnsi="Calibri" w:cs="Calibri"/>
+          <w:color w:val="000000" w:themeColor="text1"/>
+          <w:lang w:val="es-ES"/>
+        </w:rPr>
+      </w:pPr>
+    </w:p>
+    <w:p>
+      <w:pPr>
+        <w:spacing w:after="0"/>
+        <w:rPr>
+          <w:rFonts w:ascii="Calibri" w:eastAsia="Calibri" w:hAnsi="Calibri" w:cs="Calibri"/>
+          <w:color w:val="FF0000"/>
+          <w:lang w:val="es-ES"/>
+        </w:rPr>
+      </w:pPr>
+      <w:r>
+        <w:rPr>
+          <w:rFonts w:ascii="Calibri" w:eastAsia="Calibri" w:hAnsi="Calibri" w:cs="Calibri"/>
+          <w:color w:val="FF0000"/>
+          <w:lang w:val="es-ES"/>
+        </w:rPr>
+        <w:t>11</w:t>
+      </w:r>
+    </w:p>
+    <w:p>
+      <w:pPr>
+        <w:spacing w:after="0"/>
+        <w:rPr>
+          <w:color w:val="FF0000"/>
+          <w:lang w:val="es-ES"/>
         </w:rPr>
       </w:pPr>
       <w:bookmarkStart w:id="0" w:name="_GoBack"/>
       <w:bookmarkEnd w:id="0"/>
-      <w:r>
-        <w:rPr>
-          <w:noProof/>
-        </w:rPr>
-        <w:t>8</w:t>
-      </w:r>
-    </w:p>
-    <w:p>
-      <w:pPr>
-        <w:pStyle w:val="Prrafodelista"/>
-        <w:rPr>
-          <w:color w:val="FF0000"/>
-          <w:lang w:val="es-AR"/>
-        </w:rPr>
-      </w:pPr>
     </w:p>
     <w:sectPr>
       <w:pgSz w:w="12240" w:h="15840"/>
@@ -2919,7 +3623,6 @@
   <w:style w:type="character" w:default="1" w:styleId="Fuentedeprrafopredeter">
     <w:name w:val="Default Paragraph Font"/>
     <w:uiPriority w:val="1"/>
-    <w:semiHidden/>
     <w:unhideWhenUsed/>
   </w:style>
   <w:style w:type="table" w:default="1" w:styleId="Tablanormal">

</xml_diff>

<commit_message>
ejercicio 11 y final
actualización tp 01
</commit_message>
<xml_diff>
--- a/Primer punto del tp 1 FPOO.docx
+++ b/Primer punto del tp 1 FPOO.docx
@@ -625,7 +625,7 @@
         <w:drawing>
           <wp:inline distT="0" distB="0" distL="0" distR="0" wp14:anchorId="64C9E9D7" wp14:editId="3A8B5B12">
             <wp:extent cx="4800600" cy="1409700"/>
-            <wp:effectExtent l="0" t="0" r="0" b="0"/>
+            <wp:effectExtent l="76200" t="76200" r="133350" b="133350"/>
             <wp:docPr id="1" name="Imagen 1"/>
             <wp:cNvGraphicFramePr>
               <a:graphicFrameLocks xmlns:a="http://schemas.openxmlformats.org/drawingml/2006/main" noChangeAspect="1"/>
@@ -651,6 +651,20 @@
                     <a:prstGeom prst="rect">
                       <a:avLst/>
                     </a:prstGeom>
+                    <a:ln w="38100" cap="sq">
+                      <a:solidFill>
+                        <a:srgbClr val="000000"/>
+                      </a:solidFill>
+                      <a:prstDash val="solid"/>
+                      <a:miter lim="800000"/>
+                    </a:ln>
+                    <a:effectLst>
+                      <a:outerShdw blurRad="50800" dist="38100" dir="2700000" algn="tl" rotWithShape="0">
+                        <a:srgbClr val="000000">
+                          <a:alpha val="43000"/>
+                        </a:srgbClr>
+                      </a:outerShdw>
+                    </a:effectLst>
                   </pic:spPr>
                 </pic:pic>
               </a:graphicData>
@@ -665,7 +679,7 @@
         <w:drawing>
           <wp:inline distT="0" distB="0" distL="0" distR="0" wp14:anchorId="4CAE17C3" wp14:editId="71DA4EFF">
             <wp:extent cx="3305175" cy="800100"/>
-            <wp:effectExtent l="0" t="0" r="9525" b="0"/>
+            <wp:effectExtent l="76200" t="76200" r="142875" b="133350"/>
             <wp:docPr id="3" name="Imagen 3"/>
             <wp:cNvGraphicFramePr>
               <a:graphicFrameLocks xmlns:a="http://schemas.openxmlformats.org/drawingml/2006/main" noChangeAspect="1"/>
@@ -691,6 +705,20 @@
                     <a:prstGeom prst="rect">
                       <a:avLst/>
                     </a:prstGeom>
+                    <a:ln w="38100" cap="sq">
+                      <a:solidFill>
+                        <a:srgbClr val="000000"/>
+                      </a:solidFill>
+                      <a:prstDash val="solid"/>
+                      <a:miter lim="800000"/>
+                    </a:ln>
+                    <a:effectLst>
+                      <a:outerShdw blurRad="50800" dist="38100" dir="2700000" algn="tl" rotWithShape="0">
+                        <a:srgbClr val="000000">
+                          <a:alpha val="43000"/>
+                        </a:srgbClr>
+                      </a:outerShdw>
+                    </a:effectLst>
                   </pic:spPr>
                 </pic:pic>
               </a:graphicData>
@@ -814,7 +842,6 @@
           <w:szCs w:val="24"/>
           <w:lang w:val="es-ES"/>
         </w:rPr>
-        <w:lastRenderedPageBreak/>
         <w:t>4 / 2 * 3 / 6 + 6 / 2 / 1 / 5 ^ 2 / 4 * 2</w:t>
       </w:r>
     </w:p>
@@ -834,7 +861,7 @@
         <w:drawing>
           <wp:inline distT="0" distB="0" distL="0" distR="0" wp14:anchorId="5CB25A18" wp14:editId="4997B25C">
             <wp:extent cx="4781550" cy="1419225"/>
-            <wp:effectExtent l="0" t="0" r="0" b="9525"/>
+            <wp:effectExtent l="76200" t="76200" r="133350" b="142875"/>
             <wp:docPr id="4" name="Imagen 4"/>
             <wp:cNvGraphicFramePr>
               <a:graphicFrameLocks xmlns:a="http://schemas.openxmlformats.org/drawingml/2006/main" noChangeAspect="1"/>
@@ -860,6 +887,20 @@
                     <a:prstGeom prst="rect">
                       <a:avLst/>
                     </a:prstGeom>
+                    <a:ln w="38100" cap="sq">
+                      <a:solidFill>
+                        <a:srgbClr val="000000"/>
+                      </a:solidFill>
+                      <a:prstDash val="solid"/>
+                      <a:miter lim="800000"/>
+                    </a:ln>
+                    <a:effectLst>
+                      <a:outerShdw blurRad="50800" dist="38100" dir="2700000" algn="tl" rotWithShape="0">
+                        <a:srgbClr val="000000">
+                          <a:alpha val="43000"/>
+                        </a:srgbClr>
+                      </a:outerShdw>
+                    </a:effectLst>
                   </pic:spPr>
                 </pic:pic>
               </a:graphicData>
@@ -874,7 +915,7 @@
         <w:drawing>
           <wp:inline distT="0" distB="0" distL="0" distR="0" wp14:anchorId="380CB357" wp14:editId="1FB76D51">
             <wp:extent cx="2419350" cy="923925"/>
-            <wp:effectExtent l="0" t="0" r="0" b="9525"/>
+            <wp:effectExtent l="76200" t="76200" r="133350" b="142875"/>
             <wp:docPr id="5" name="Imagen 5"/>
             <wp:cNvGraphicFramePr>
               <a:graphicFrameLocks xmlns:a="http://schemas.openxmlformats.org/drawingml/2006/main" noChangeAspect="1"/>
@@ -900,6 +941,20 @@
                     <a:prstGeom prst="rect">
                       <a:avLst/>
                     </a:prstGeom>
+                    <a:ln w="38100" cap="sq">
+                      <a:solidFill>
+                        <a:srgbClr val="000000"/>
+                      </a:solidFill>
+                      <a:prstDash val="solid"/>
+                      <a:miter lim="800000"/>
+                    </a:ln>
+                    <a:effectLst>
+                      <a:outerShdw blurRad="50800" dist="38100" dir="2700000" algn="tl" rotWithShape="0">
+                        <a:srgbClr val="000000">
+                          <a:alpha val="43000"/>
+                        </a:srgbClr>
+                      </a:outerShdw>
+                    </a:effectLst>
                   </pic:spPr>
                 </pic:pic>
               </a:graphicData>
@@ -999,7 +1054,7 @@
         <w:drawing>
           <wp:inline distT="0" distB="0" distL="0" distR="0" wp14:anchorId="46614B0E" wp14:editId="3341BA21">
             <wp:extent cx="3438525" cy="1724025"/>
-            <wp:effectExtent l="0" t="0" r="9525" b="9525"/>
+            <wp:effectExtent l="76200" t="76200" r="142875" b="142875"/>
             <wp:docPr id="6" name="Imagen 6"/>
             <wp:cNvGraphicFramePr>
               <a:graphicFrameLocks xmlns:a="http://schemas.openxmlformats.org/drawingml/2006/main" noChangeAspect="1"/>
@@ -1025,6 +1080,20 @@
                     <a:prstGeom prst="rect">
                       <a:avLst/>
                     </a:prstGeom>
+                    <a:ln w="38100" cap="sq">
+                      <a:solidFill>
+                        <a:srgbClr val="000000"/>
+                      </a:solidFill>
+                      <a:prstDash val="solid"/>
+                      <a:miter lim="800000"/>
+                    </a:ln>
+                    <a:effectLst>
+                      <a:outerShdw blurRad="50800" dist="38100" dir="2700000" algn="tl" rotWithShape="0">
+                        <a:srgbClr val="000000">
+                          <a:alpha val="43000"/>
+                        </a:srgbClr>
+                      </a:outerShdw>
+                    </a:effectLst>
                   </pic:spPr>
                 </pic:pic>
               </a:graphicData>
@@ -1039,7 +1108,7 @@
         <w:drawing>
           <wp:inline distT="0" distB="0" distL="0" distR="0" wp14:anchorId="619673A7" wp14:editId="690AF259">
             <wp:extent cx="1981200" cy="1400175"/>
-            <wp:effectExtent l="0" t="0" r="0" b="9525"/>
+            <wp:effectExtent l="76200" t="76200" r="133350" b="142875"/>
             <wp:docPr id="7" name="Imagen 7"/>
             <wp:cNvGraphicFramePr>
               <a:graphicFrameLocks xmlns:a="http://schemas.openxmlformats.org/drawingml/2006/main" noChangeAspect="1"/>
@@ -1065,6 +1134,20 @@
                     <a:prstGeom prst="rect">
                       <a:avLst/>
                     </a:prstGeom>
+                    <a:ln w="38100" cap="sq">
+                      <a:solidFill>
+                        <a:srgbClr val="000000"/>
+                      </a:solidFill>
+                      <a:prstDash val="solid"/>
+                      <a:miter lim="800000"/>
+                    </a:ln>
+                    <a:effectLst>
+                      <a:outerShdw blurRad="50800" dist="38100" dir="2700000" algn="tl" rotWithShape="0">
+                        <a:srgbClr val="000000">
+                          <a:alpha val="43000"/>
+                        </a:srgbClr>
+                      </a:outerShdw>
+                    </a:effectLst>
                   </pic:spPr>
                 </pic:pic>
               </a:graphicData>
@@ -1084,6 +1167,7 @@
         <w:rPr>
           <w:lang w:val="es-AR"/>
         </w:rPr>
+        <w:lastRenderedPageBreak/>
         <w:t xml:space="preserve">b) 3 * X ^ 4 – 5 * X ^ 3 + X 12 – 17 </w:t>
       </w:r>
       <w:r>
@@ -1104,7 +1188,6 @@
         <w:rPr>
           <w:noProof/>
         </w:rPr>
-        <w:lastRenderedPageBreak/>
         <w:drawing>
           <wp:inline distT="0" distB="0" distL="0" distR="0" wp14:anchorId="14AD2D80" wp14:editId="21C4100B">
             <wp:extent cx="4495800" cy="1133475"/>
@@ -1148,7 +1231,7 @@
         <w:drawing>
           <wp:inline distT="0" distB="0" distL="0" distR="0" wp14:anchorId="2D41DD11" wp14:editId="22A92856">
             <wp:extent cx="1457325" cy="685800"/>
-            <wp:effectExtent l="0" t="0" r="9525" b="0"/>
+            <wp:effectExtent l="76200" t="76200" r="142875" b="133350"/>
             <wp:docPr id="9" name="Imagen 9"/>
             <wp:cNvGraphicFramePr>
               <a:graphicFrameLocks xmlns:a="http://schemas.openxmlformats.org/drawingml/2006/main" noChangeAspect="1"/>
@@ -1174,6 +1257,20 @@
                     <a:prstGeom prst="rect">
                       <a:avLst/>
                     </a:prstGeom>
+                    <a:ln w="38100" cap="sq">
+                      <a:solidFill>
+                        <a:srgbClr val="000000"/>
+                      </a:solidFill>
+                      <a:prstDash val="solid"/>
+                      <a:miter lim="800000"/>
+                    </a:ln>
+                    <a:effectLst>
+                      <a:outerShdw blurRad="50800" dist="38100" dir="2700000" algn="tl" rotWithShape="0">
+                        <a:srgbClr val="000000">
+                          <a:alpha val="43000"/>
+                        </a:srgbClr>
+                      </a:outerShdw>
+                    </a:effectLst>
                   </pic:spPr>
                 </pic:pic>
               </a:graphicData>
@@ -1224,7 +1321,7 @@
         <w:drawing>
           <wp:inline distT="0" distB="0" distL="0" distR="0" wp14:anchorId="5716E4BC" wp14:editId="3CB81B55">
             <wp:extent cx="3019425" cy="1390650"/>
-            <wp:effectExtent l="0" t="0" r="9525" b="0"/>
+            <wp:effectExtent l="76200" t="76200" r="142875" b="133350"/>
             <wp:docPr id="10" name="Imagen 10"/>
             <wp:cNvGraphicFramePr>
               <a:graphicFrameLocks xmlns:a="http://schemas.openxmlformats.org/drawingml/2006/main" noChangeAspect="1"/>
@@ -1250,6 +1347,20 @@
                     <a:prstGeom prst="rect">
                       <a:avLst/>
                     </a:prstGeom>
+                    <a:ln w="38100" cap="sq">
+                      <a:solidFill>
+                        <a:srgbClr val="000000"/>
+                      </a:solidFill>
+                      <a:prstDash val="solid"/>
+                      <a:miter lim="800000"/>
+                    </a:ln>
+                    <a:effectLst>
+                      <a:outerShdw blurRad="50800" dist="38100" dir="2700000" algn="tl" rotWithShape="0">
+                        <a:srgbClr val="000000">
+                          <a:alpha val="43000"/>
+                        </a:srgbClr>
+                      </a:outerShdw>
+                    </a:effectLst>
                   </pic:spPr>
                 </pic:pic>
               </a:graphicData>
@@ -1264,7 +1375,7 @@
         <w:drawing>
           <wp:inline distT="0" distB="0" distL="0" distR="0" wp14:anchorId="61D97A71" wp14:editId="4C634D64">
             <wp:extent cx="1333500" cy="990600"/>
-            <wp:effectExtent l="0" t="0" r="0" b="0"/>
+            <wp:effectExtent l="76200" t="76200" r="133350" b="133350"/>
             <wp:docPr id="11" name="Imagen 11"/>
             <wp:cNvGraphicFramePr>
               <a:graphicFrameLocks xmlns:a="http://schemas.openxmlformats.org/drawingml/2006/main" noChangeAspect="1"/>
@@ -1290,6 +1401,20 @@
                     <a:prstGeom prst="rect">
                       <a:avLst/>
                     </a:prstGeom>
+                    <a:ln w="38100" cap="sq">
+                      <a:solidFill>
+                        <a:srgbClr val="000000"/>
+                      </a:solidFill>
+                      <a:prstDash val="solid"/>
+                      <a:miter lim="800000"/>
+                    </a:ln>
+                    <a:effectLst>
+                      <a:outerShdw blurRad="50800" dist="38100" dir="2700000" algn="tl" rotWithShape="0">
+                        <a:srgbClr val="000000">
+                          <a:alpha val="43000"/>
+                        </a:srgbClr>
+                      </a:outerShdw>
+                    </a:effectLst>
                   </pic:spPr>
                 </pic:pic>
               </a:graphicData>
@@ -1334,8 +1459,8 @@
         </w:rPr>
         <w:drawing>
           <wp:inline distT="0" distB="0" distL="0" distR="0" wp14:anchorId="587036CA" wp14:editId="0A86A227">
-            <wp:extent cx="3971925" cy="1666875"/>
-            <wp:effectExtent l="0" t="0" r="9525" b="9525"/>
+            <wp:extent cx="2676525" cy="1666875"/>
+            <wp:effectExtent l="76200" t="76200" r="142875" b="142875"/>
             <wp:docPr id="12" name="Imagen 12"/>
             <wp:cNvGraphicFramePr>
               <a:graphicFrameLocks xmlns:a="http://schemas.openxmlformats.org/drawingml/2006/main" noChangeAspect="1"/>
@@ -1356,11 +1481,25 @@
                   <pic:spPr>
                     <a:xfrm>
                       <a:off x="0" y="0"/>
-                      <a:ext cx="3971925" cy="1666875"/>
+                      <a:ext cx="2676525" cy="1666875"/>
                     </a:xfrm>
                     <a:prstGeom prst="rect">
                       <a:avLst/>
                     </a:prstGeom>
+                    <a:ln w="38100" cap="sq">
+                      <a:solidFill>
+                        <a:srgbClr val="000000"/>
+                      </a:solidFill>
+                      <a:prstDash val="solid"/>
+                      <a:miter lim="800000"/>
+                    </a:ln>
+                    <a:effectLst>
+                      <a:outerShdw blurRad="50800" dist="38100" dir="2700000" algn="tl" rotWithShape="0">
+                        <a:srgbClr val="000000">
+                          <a:alpha val="43000"/>
+                        </a:srgbClr>
+                      </a:outerShdw>
+                    </a:effectLst>
                   </pic:spPr>
                 </pic:pic>
               </a:graphicData>
@@ -1382,7 +1521,7 @@
         <w:drawing>
           <wp:inline distT="0" distB="0" distL="0" distR="0" wp14:anchorId="64FE436F" wp14:editId="0481EFBD">
             <wp:extent cx="1838325" cy="381000"/>
-            <wp:effectExtent l="0" t="0" r="9525" b="0"/>
+            <wp:effectExtent l="76200" t="76200" r="142875" b="133350"/>
             <wp:docPr id="13" name="Imagen 13"/>
             <wp:cNvGraphicFramePr>
               <a:graphicFrameLocks xmlns:a="http://schemas.openxmlformats.org/drawingml/2006/main" noChangeAspect="1"/>
@@ -1408,6 +1547,20 @@
                     <a:prstGeom prst="rect">
                       <a:avLst/>
                     </a:prstGeom>
+                    <a:ln w="38100" cap="sq">
+                      <a:solidFill>
+                        <a:srgbClr val="000000"/>
+                      </a:solidFill>
+                      <a:prstDash val="solid"/>
+                      <a:miter lim="800000"/>
+                    </a:ln>
+                    <a:effectLst>
+                      <a:outerShdw blurRad="50800" dist="38100" dir="2700000" algn="tl" rotWithShape="0">
+                        <a:srgbClr val="000000">
+                          <a:alpha val="43000"/>
+                        </a:srgbClr>
+                      </a:outerShdw>
+                    </a:effectLst>
                   </pic:spPr>
                 </pic:pic>
               </a:graphicData>
@@ -1504,8 +1657,8 @@
         <w:lastRenderedPageBreak/>
         <w:drawing>
           <wp:inline distT="0" distB="0" distL="0" distR="0" wp14:anchorId="002103FE" wp14:editId="0A323EE7">
-            <wp:extent cx="3524250" cy="1266825"/>
-            <wp:effectExtent l="0" t="0" r="0" b="9525"/>
+            <wp:extent cx="3286125" cy="1266825"/>
+            <wp:effectExtent l="76200" t="76200" r="142875" b="142875"/>
             <wp:docPr id="14" name="Imagen 14"/>
             <wp:cNvGraphicFramePr>
               <a:graphicFrameLocks xmlns:a="http://schemas.openxmlformats.org/drawingml/2006/main" noChangeAspect="1"/>
@@ -1526,11 +1679,25 @@
                   <pic:spPr>
                     <a:xfrm>
                       <a:off x="0" y="0"/>
-                      <a:ext cx="3524250" cy="1266825"/>
+                      <a:ext cx="3286125" cy="1266825"/>
                     </a:xfrm>
                     <a:prstGeom prst="rect">
                       <a:avLst/>
                     </a:prstGeom>
+                    <a:ln w="38100" cap="sq">
+                      <a:solidFill>
+                        <a:srgbClr val="000000"/>
+                      </a:solidFill>
+                      <a:prstDash val="solid"/>
+                      <a:miter lim="800000"/>
+                    </a:ln>
+                    <a:effectLst>
+                      <a:outerShdw blurRad="50800" dist="38100" dir="2700000" algn="tl" rotWithShape="0">
+                        <a:srgbClr val="000000">
+                          <a:alpha val="43000"/>
+                        </a:srgbClr>
+                      </a:outerShdw>
+                    </a:effectLst>
                   </pic:spPr>
                 </pic:pic>
               </a:graphicData>
@@ -1551,7 +1718,7 @@
         <w:drawing>
           <wp:inline distT="0" distB="0" distL="0" distR="0" wp14:anchorId="1ED24B99" wp14:editId="1D1E173A">
             <wp:extent cx="1285875" cy="466725"/>
-            <wp:effectExtent l="0" t="0" r="9525" b="9525"/>
+            <wp:effectExtent l="76200" t="76200" r="142875" b="142875"/>
             <wp:docPr id="15" name="Imagen 15"/>
             <wp:cNvGraphicFramePr>
               <a:graphicFrameLocks xmlns:a="http://schemas.openxmlformats.org/drawingml/2006/main" noChangeAspect="1"/>
@@ -1577,6 +1744,20 @@
                     <a:prstGeom prst="rect">
                       <a:avLst/>
                     </a:prstGeom>
+                    <a:ln w="38100" cap="sq">
+                      <a:solidFill>
+                        <a:srgbClr val="000000"/>
+                      </a:solidFill>
+                      <a:prstDash val="solid"/>
+                      <a:miter lim="800000"/>
+                    </a:ln>
+                    <a:effectLst>
+                      <a:outerShdw blurRad="50800" dist="38100" dir="2700000" algn="tl" rotWithShape="0">
+                        <a:srgbClr val="000000">
+                          <a:alpha val="43000"/>
+                        </a:srgbClr>
+                      </a:outerShdw>
+                    </a:effectLst>
                   </pic:spPr>
                 </pic:pic>
               </a:graphicData>
@@ -1615,7 +1796,7 @@
         <w:drawing>
           <wp:inline distT="0" distB="0" distL="0" distR="0" wp14:anchorId="24713606" wp14:editId="57E639C9">
             <wp:extent cx="2609850" cy="1152525"/>
-            <wp:effectExtent l="0" t="0" r="0" b="9525"/>
+            <wp:effectExtent l="76200" t="76200" r="133350" b="142875"/>
             <wp:docPr id="16" name="Imagen 16"/>
             <wp:cNvGraphicFramePr>
               <a:graphicFrameLocks xmlns:a="http://schemas.openxmlformats.org/drawingml/2006/main" noChangeAspect="1"/>
@@ -1641,6 +1822,20 @@
                     <a:prstGeom prst="rect">
                       <a:avLst/>
                     </a:prstGeom>
+                    <a:ln w="38100" cap="sq">
+                      <a:solidFill>
+                        <a:srgbClr val="000000"/>
+                      </a:solidFill>
+                      <a:prstDash val="solid"/>
+                      <a:miter lim="800000"/>
+                    </a:ln>
+                    <a:effectLst>
+                      <a:outerShdw blurRad="50800" dist="38100" dir="2700000" algn="tl" rotWithShape="0">
+                        <a:srgbClr val="000000">
+                          <a:alpha val="43000"/>
+                        </a:srgbClr>
+                      </a:outerShdw>
+                    </a:effectLst>
                   </pic:spPr>
                 </pic:pic>
               </a:graphicData>
@@ -1661,7 +1856,7 @@
         <w:drawing>
           <wp:inline distT="0" distB="0" distL="0" distR="0" wp14:anchorId="0BE75BA1" wp14:editId="18E23EB7">
             <wp:extent cx="1695450" cy="561975"/>
-            <wp:effectExtent l="0" t="0" r="0" b="9525"/>
+            <wp:effectExtent l="76200" t="76200" r="133350" b="142875"/>
             <wp:docPr id="17" name="Imagen 17"/>
             <wp:cNvGraphicFramePr>
               <a:graphicFrameLocks xmlns:a="http://schemas.openxmlformats.org/drawingml/2006/main" noChangeAspect="1"/>
@@ -1687,6 +1882,20 @@
                     <a:prstGeom prst="rect">
                       <a:avLst/>
                     </a:prstGeom>
+                    <a:ln w="38100" cap="sq">
+                      <a:solidFill>
+                        <a:srgbClr val="000000"/>
+                      </a:solidFill>
+                      <a:prstDash val="solid"/>
+                      <a:miter lim="800000"/>
+                    </a:ln>
+                    <a:effectLst>
+                      <a:outerShdw blurRad="50800" dist="38100" dir="2700000" algn="tl" rotWithShape="0">
+                        <a:srgbClr val="000000">
+                          <a:alpha val="43000"/>
+                        </a:srgbClr>
+                      </a:outerShdw>
+                    </a:effectLst>
                   </pic:spPr>
                 </pic:pic>
               </a:graphicData>
@@ -1726,7 +1935,7 @@
         <w:drawing>
           <wp:inline distT="0" distB="0" distL="0" distR="0" wp14:anchorId="37282E29" wp14:editId="3A67D205">
             <wp:extent cx="3019425" cy="847725"/>
-            <wp:effectExtent l="0" t="0" r="9525" b="9525"/>
+            <wp:effectExtent l="76200" t="76200" r="142875" b="142875"/>
             <wp:docPr id="18" name="Imagen 18"/>
             <wp:cNvGraphicFramePr>
               <a:graphicFrameLocks xmlns:a="http://schemas.openxmlformats.org/drawingml/2006/main" noChangeAspect="1"/>
@@ -1752,6 +1961,20 @@
                     <a:prstGeom prst="rect">
                       <a:avLst/>
                     </a:prstGeom>
+                    <a:ln w="38100" cap="sq">
+                      <a:solidFill>
+                        <a:srgbClr val="000000"/>
+                      </a:solidFill>
+                      <a:prstDash val="solid"/>
+                      <a:miter lim="800000"/>
+                    </a:ln>
+                    <a:effectLst>
+                      <a:outerShdw blurRad="50800" dist="38100" dir="2700000" algn="tl" rotWithShape="0">
+                        <a:srgbClr val="000000">
+                          <a:alpha val="43000"/>
+                        </a:srgbClr>
+                      </a:outerShdw>
+                    </a:effectLst>
                   </pic:spPr>
                 </pic:pic>
               </a:graphicData>
@@ -1772,7 +1995,7 @@
         <w:drawing>
           <wp:inline distT="0" distB="0" distL="0" distR="0" wp14:anchorId="12787C69" wp14:editId="2546525E">
             <wp:extent cx="1238250" cy="590550"/>
-            <wp:effectExtent l="0" t="0" r="0" b="0"/>
+            <wp:effectExtent l="76200" t="76200" r="133350" b="133350"/>
             <wp:docPr id="19" name="Imagen 19"/>
             <wp:cNvGraphicFramePr>
               <a:graphicFrameLocks xmlns:a="http://schemas.openxmlformats.org/drawingml/2006/main" noChangeAspect="1"/>
@@ -1798,6 +2021,20 @@
                     <a:prstGeom prst="rect">
                       <a:avLst/>
                     </a:prstGeom>
+                    <a:ln w="38100" cap="sq">
+                      <a:solidFill>
+                        <a:srgbClr val="000000"/>
+                      </a:solidFill>
+                      <a:prstDash val="solid"/>
+                      <a:miter lim="800000"/>
+                    </a:ln>
+                    <a:effectLst>
+                      <a:outerShdw blurRad="50800" dist="38100" dir="2700000" algn="tl" rotWithShape="0">
+                        <a:srgbClr val="000000">
+                          <a:alpha val="43000"/>
+                        </a:srgbClr>
+                      </a:outerShdw>
+                    </a:effectLst>
                   </pic:spPr>
                 </pic:pic>
               </a:graphicData>
@@ -1981,7 +2218,7 @@
         <w:drawing>
           <wp:inline distT="0" distB="0" distL="0" distR="0" wp14:anchorId="293B77B0" wp14:editId="3920D6B5">
             <wp:extent cx="2276475" cy="1533525"/>
-            <wp:effectExtent l="0" t="0" r="9525" b="9525"/>
+            <wp:effectExtent l="76200" t="76200" r="142875" b="142875"/>
             <wp:docPr id="2" name="Imagen 2"/>
             <wp:cNvGraphicFramePr>
               <a:graphicFrameLocks xmlns:a="http://schemas.openxmlformats.org/drawingml/2006/main" noChangeAspect="1"/>
@@ -2007,6 +2244,20 @@
                     <a:prstGeom prst="rect">
                       <a:avLst/>
                     </a:prstGeom>
+                    <a:ln w="38100" cap="sq">
+                      <a:solidFill>
+                        <a:srgbClr val="000000"/>
+                      </a:solidFill>
+                      <a:prstDash val="solid"/>
+                      <a:miter lim="800000"/>
+                    </a:ln>
+                    <a:effectLst>
+                      <a:outerShdw blurRad="50800" dist="38100" dir="2700000" algn="tl" rotWithShape="0">
+                        <a:srgbClr val="000000">
+                          <a:alpha val="43000"/>
+                        </a:srgbClr>
+                      </a:outerShdw>
+                    </a:effectLst>
                   </pic:spPr>
                 </pic:pic>
               </a:graphicData>
@@ -2027,7 +2278,7 @@
         <w:drawing>
           <wp:inline distT="0" distB="0" distL="0" distR="0" wp14:anchorId="69A583F2" wp14:editId="4F9C892D">
             <wp:extent cx="885825" cy="542925"/>
-            <wp:effectExtent l="0" t="0" r="9525" b="9525"/>
+            <wp:effectExtent l="76200" t="76200" r="142875" b="142875"/>
             <wp:docPr id="20" name="Imagen 20"/>
             <wp:cNvGraphicFramePr>
               <a:graphicFrameLocks xmlns:a="http://schemas.openxmlformats.org/drawingml/2006/main" noChangeAspect="1"/>
@@ -2053,6 +2304,20 @@
                     <a:prstGeom prst="rect">
                       <a:avLst/>
                     </a:prstGeom>
+                    <a:ln w="38100" cap="sq">
+                      <a:solidFill>
+                        <a:srgbClr val="000000"/>
+                      </a:solidFill>
+                      <a:prstDash val="solid"/>
+                      <a:miter lim="800000"/>
+                    </a:ln>
+                    <a:effectLst>
+                      <a:outerShdw blurRad="50800" dist="38100" dir="2700000" algn="tl" rotWithShape="0">
+                        <a:srgbClr val="000000">
+                          <a:alpha val="43000"/>
+                        </a:srgbClr>
+                      </a:outerShdw>
+                    </a:effectLst>
                   </pic:spPr>
                 </pic:pic>
               </a:graphicData>
@@ -2212,7 +2477,6 @@
         <w:rPr>
           <w:noProof/>
         </w:rPr>
-        <w:lastRenderedPageBreak/>
         <w:drawing>
           <wp:inline distT="0" distB="0" distL="0" distR="0" wp14:anchorId="5225437A" wp14:editId="12243735">
             <wp:extent cx="2857500" cy="1485900"/>
@@ -2364,7 +2628,7 @@
         <w:drawing>
           <wp:inline distT="0" distB="0" distL="0" distR="0" wp14:anchorId="7625E60A" wp14:editId="6ED4DCBF">
             <wp:extent cx="2076450" cy="800100"/>
-            <wp:effectExtent l="0" t="0" r="0" b="0"/>
+            <wp:effectExtent l="76200" t="76200" r="133350" b="133350"/>
             <wp:docPr id="23" name="Imagen 23"/>
             <wp:cNvGraphicFramePr>
               <a:graphicFrameLocks xmlns:a="http://schemas.openxmlformats.org/drawingml/2006/main" noChangeAspect="1"/>
@@ -2390,6 +2654,20 @@
                     <a:prstGeom prst="rect">
                       <a:avLst/>
                     </a:prstGeom>
+                    <a:ln w="38100" cap="sq">
+                      <a:solidFill>
+                        <a:srgbClr val="000000"/>
+                      </a:solidFill>
+                      <a:prstDash val="solid"/>
+                      <a:miter lim="800000"/>
+                    </a:ln>
+                    <a:effectLst>
+                      <a:outerShdw blurRad="50800" dist="38100" dir="2700000" algn="tl" rotWithShape="0">
+                        <a:srgbClr val="000000">
+                          <a:alpha val="43000"/>
+                        </a:srgbClr>
+                      </a:outerShdw>
+                    </a:effectLst>
                   </pic:spPr>
                 </pic:pic>
               </a:graphicData>
@@ -2410,7 +2688,7 @@
         <w:drawing>
           <wp:inline distT="0" distB="0" distL="0" distR="0" wp14:anchorId="11881DA0" wp14:editId="44328935">
             <wp:extent cx="1504950" cy="409575"/>
-            <wp:effectExtent l="0" t="0" r="0" b="9525"/>
+            <wp:effectExtent l="76200" t="76200" r="133350" b="142875"/>
             <wp:docPr id="24" name="Imagen 24"/>
             <wp:cNvGraphicFramePr>
               <a:graphicFrameLocks xmlns:a="http://schemas.openxmlformats.org/drawingml/2006/main" noChangeAspect="1"/>
@@ -2436,6 +2714,20 @@
                     <a:prstGeom prst="rect">
                       <a:avLst/>
                     </a:prstGeom>
+                    <a:ln w="38100" cap="sq">
+                      <a:solidFill>
+                        <a:srgbClr val="000000"/>
+                      </a:solidFill>
+                      <a:prstDash val="solid"/>
+                      <a:miter lim="800000"/>
+                    </a:ln>
+                    <a:effectLst>
+                      <a:outerShdw blurRad="50800" dist="38100" dir="2700000" algn="tl" rotWithShape="0">
+                        <a:srgbClr val="000000">
+                          <a:alpha val="43000"/>
+                        </a:srgbClr>
+                      </a:outerShdw>
+                    </a:effectLst>
                   </pic:spPr>
                 </pic:pic>
               </a:graphicData>
@@ -2724,7 +3016,7 @@
         <w:drawing>
           <wp:inline distT="0" distB="0" distL="0" distR="0" wp14:anchorId="42117301" wp14:editId="6C85F49C">
             <wp:extent cx="2724150" cy="619125"/>
-            <wp:effectExtent l="0" t="0" r="0" b="9525"/>
+            <wp:effectExtent l="76200" t="76200" r="133350" b="142875"/>
             <wp:docPr id="25" name="Imagen 25"/>
             <wp:cNvGraphicFramePr>
               <a:graphicFrameLocks xmlns:a="http://schemas.openxmlformats.org/drawingml/2006/main" noChangeAspect="1"/>
@@ -2750,6 +3042,20 @@
                     <a:prstGeom prst="rect">
                       <a:avLst/>
                     </a:prstGeom>
+                    <a:ln w="38100" cap="sq">
+                      <a:solidFill>
+                        <a:srgbClr val="000000"/>
+                      </a:solidFill>
+                      <a:prstDash val="solid"/>
+                      <a:miter lim="800000"/>
+                    </a:ln>
+                    <a:effectLst>
+                      <a:outerShdw blurRad="50800" dist="38100" dir="2700000" algn="tl" rotWithShape="0">
+                        <a:srgbClr val="000000">
+                          <a:alpha val="43000"/>
+                        </a:srgbClr>
+                      </a:outerShdw>
+                    </a:effectLst>
                   </pic:spPr>
                 </pic:pic>
               </a:graphicData>
@@ -2764,7 +3070,7 @@
         <w:drawing>
           <wp:inline distT="0" distB="0" distL="0" distR="0" wp14:anchorId="3EC401D9" wp14:editId="72DFAF8D">
             <wp:extent cx="1333500" cy="342900"/>
-            <wp:effectExtent l="0" t="0" r="0" b="0"/>
+            <wp:effectExtent l="76200" t="76200" r="133350" b="133350"/>
             <wp:docPr id="26" name="Imagen 26"/>
             <wp:cNvGraphicFramePr>
               <a:graphicFrameLocks xmlns:a="http://schemas.openxmlformats.org/drawingml/2006/main" noChangeAspect="1"/>
@@ -2790,6 +3096,20 @@
                     <a:prstGeom prst="rect">
                       <a:avLst/>
                     </a:prstGeom>
+                    <a:ln w="38100" cap="sq">
+                      <a:solidFill>
+                        <a:srgbClr val="000000"/>
+                      </a:solidFill>
+                      <a:prstDash val="solid"/>
+                      <a:miter lim="800000"/>
+                    </a:ln>
+                    <a:effectLst>
+                      <a:outerShdw blurRad="50800" dist="38100" dir="2700000" algn="tl" rotWithShape="0">
+                        <a:srgbClr val="000000">
+                          <a:alpha val="43000"/>
+                        </a:srgbClr>
+                      </a:outerShdw>
+                    </a:effectLst>
                   </pic:spPr>
                 </pic:pic>
               </a:graphicData>
@@ -2894,6 +3214,7 @@
           <w:color w:val="000000" w:themeColor="text1"/>
           <w:lang w:val="es-ES"/>
         </w:rPr>
+        <w:lastRenderedPageBreak/>
         <w:t>!(</w:t>
       </w:r>
       <w:proofErr w:type="gramEnd"/>
@@ -2920,7 +3241,7 @@
         <w:drawing>
           <wp:inline distT="0" distB="0" distL="0" distR="0" wp14:anchorId="79E82AF2" wp14:editId="7AE1CF47">
             <wp:extent cx="3048000" cy="1038225"/>
-            <wp:effectExtent l="0" t="0" r="0" b="9525"/>
+            <wp:effectExtent l="76200" t="76200" r="133350" b="142875"/>
             <wp:docPr id="27" name="Imagen 27"/>
             <wp:cNvGraphicFramePr>
               <a:graphicFrameLocks xmlns:a="http://schemas.openxmlformats.org/drawingml/2006/main" noChangeAspect="1"/>
@@ -2946,6 +3267,20 @@
                     <a:prstGeom prst="rect">
                       <a:avLst/>
                     </a:prstGeom>
+                    <a:ln w="38100" cap="sq">
+                      <a:solidFill>
+                        <a:srgbClr val="000000"/>
+                      </a:solidFill>
+                      <a:prstDash val="solid"/>
+                      <a:miter lim="800000"/>
+                    </a:ln>
+                    <a:effectLst>
+                      <a:outerShdw blurRad="50800" dist="38100" dir="2700000" algn="tl" rotWithShape="0">
+                        <a:srgbClr val="000000">
+                          <a:alpha val="43000"/>
+                        </a:srgbClr>
+                      </a:outerShdw>
+                    </a:effectLst>
                   </pic:spPr>
                 </pic:pic>
               </a:graphicData>
@@ -2960,7 +3295,7 @@
         <w:drawing>
           <wp:inline distT="0" distB="0" distL="0" distR="0" wp14:anchorId="14C0BA9D" wp14:editId="03B701C8">
             <wp:extent cx="1247775" cy="542925"/>
-            <wp:effectExtent l="0" t="0" r="9525" b="9525"/>
+            <wp:effectExtent l="76200" t="76200" r="142875" b="142875"/>
             <wp:docPr id="28" name="Imagen 28"/>
             <wp:cNvGraphicFramePr>
               <a:graphicFrameLocks xmlns:a="http://schemas.openxmlformats.org/drawingml/2006/main" noChangeAspect="1"/>
@@ -2986,6 +3321,20 @@
                     <a:prstGeom prst="rect">
                       <a:avLst/>
                     </a:prstGeom>
+                    <a:ln w="38100" cap="sq">
+                      <a:solidFill>
+                        <a:srgbClr val="000000"/>
+                      </a:solidFill>
+                      <a:prstDash val="solid"/>
+                      <a:miter lim="800000"/>
+                    </a:ln>
+                    <a:effectLst>
+                      <a:outerShdw blurRad="50800" dist="38100" dir="2700000" algn="tl" rotWithShape="0">
+                        <a:srgbClr val="000000">
+                          <a:alpha val="43000"/>
+                        </a:srgbClr>
+                      </a:outerShdw>
+                    </a:effectLst>
                   </pic:spPr>
                 </pic:pic>
               </a:graphicData>
@@ -3026,8 +3375,230 @@
       <w:pPr>
         <w:spacing w:after="0"/>
         <w:rPr>
+          <w:lang w:val="es-AR"/>
+        </w:rPr>
+      </w:pPr>
+      <w:r>
+        <w:rPr>
+          <w:lang w:val="es-AR"/>
+        </w:rPr>
+        <w:t>Para a=34, b=</w:t>
+      </w:r>
+      <w:proofErr w:type="gramStart"/>
+      <w:r>
+        <w:rPr>
+          <w:lang w:val="es-AR"/>
+        </w:rPr>
+        <w:t>12,c</w:t>
+      </w:r>
+      <w:proofErr w:type="gramEnd"/>
+      <w:r>
+        <w:rPr>
+          <w:lang w:val="es-AR"/>
+        </w:rPr>
+        <w:t>=8,</w:t>
+      </w:r>
+    </w:p>
+    <w:p>
+      <w:pPr>
+        <w:spacing w:after="0"/>
+        <w:rPr>
+          <w:lang w:val="es-AR"/>
+        </w:rPr>
+      </w:pPr>
+      <w:r>
+        <w:rPr>
+          <w:lang w:val="es-AR"/>
+        </w:rPr>
+        <w:t xml:space="preserve"> evaluar el resultado </w:t>
+      </w:r>
+      <w:proofErr w:type="gramStart"/>
+      <w:r>
+        <w:rPr>
+          <w:lang w:val="es-AR"/>
+        </w:rPr>
+        <w:t>de !</w:t>
+      </w:r>
+      <w:proofErr w:type="gramEnd"/>
+      <w:r>
+        <w:rPr>
+          <w:lang w:val="es-AR"/>
+        </w:rPr>
+        <w:t>(</w:t>
+      </w:r>
+      <w:proofErr w:type="spellStart"/>
+      <w:r>
+        <w:rPr>
+          <w:lang w:val="es-AR"/>
+        </w:rPr>
+        <w:t>a+b</w:t>
+      </w:r>
+      <w:proofErr w:type="spellEnd"/>
+      <w:r>
+        <w:rPr>
+          <w:lang w:val="es-AR"/>
+        </w:rPr>
+        <w:t>==c) || (c!=0)CC(b-c&gt;=19)</w:t>
+      </w:r>
+    </w:p>
+    <w:p>
+      <w:pPr>
+        <w:spacing w:after="0"/>
+        <w:rPr>
+          <w:rFonts w:ascii="Calibri" w:eastAsia="Calibri" w:hAnsi="Calibri" w:cs="Calibri"/>
           <w:color w:val="FF0000"/>
           <w:lang w:val="es-ES"/>
+        </w:rPr>
+      </w:pPr>
+    </w:p>
+    <w:p>
+      <w:pPr>
+        <w:spacing w:after="0"/>
+        <w:rPr>
+          <w:color w:val="FF0000"/>
+          <w:lang w:val="es-ES"/>
+        </w:rPr>
+      </w:pPr>
+      <w:r>
+        <w:rPr>
+          <w:noProof/>
+        </w:rPr>
+        <w:drawing>
+          <wp:inline distT="0" distB="0" distL="0" distR="0" wp14:anchorId="470085DD" wp14:editId="6C9DFEAD">
+            <wp:extent cx="3305175" cy="1133475"/>
+            <wp:effectExtent l="76200" t="76200" r="142875" b="142875"/>
+            <wp:docPr id="29" name="Imagen 29"/>
+            <wp:cNvGraphicFramePr>
+              <a:graphicFrameLocks xmlns:a="http://schemas.openxmlformats.org/drawingml/2006/main" noChangeAspect="1"/>
+            </wp:cNvGraphicFramePr>
+            <a:graphic xmlns:a="http://schemas.openxmlformats.org/drawingml/2006/main">
+              <a:graphicData uri="http://schemas.openxmlformats.org/drawingml/2006/picture">
+                <pic:pic xmlns:pic="http://schemas.openxmlformats.org/drawingml/2006/picture">
+                  <pic:nvPicPr>
+                    <pic:cNvPr id="1" name=""/>
+                    <pic:cNvPicPr/>
+                  </pic:nvPicPr>
+                  <pic:blipFill>
+                    <a:blip r:embed="rId33"/>
+                    <a:stretch>
+                      <a:fillRect/>
+                    </a:stretch>
+                  </pic:blipFill>
+                  <pic:spPr>
+                    <a:xfrm>
+                      <a:off x="0" y="0"/>
+                      <a:ext cx="3305175" cy="1133475"/>
+                    </a:xfrm>
+                    <a:prstGeom prst="rect">
+                      <a:avLst/>
+                    </a:prstGeom>
+                    <a:ln w="38100" cap="sq">
+                      <a:solidFill>
+                        <a:srgbClr val="000000"/>
+                      </a:solidFill>
+                      <a:prstDash val="solid"/>
+                      <a:miter lim="800000"/>
+                    </a:ln>
+                    <a:effectLst>
+                      <a:outerShdw blurRad="50800" dist="38100" dir="2700000" algn="tl" rotWithShape="0">
+                        <a:srgbClr val="000000">
+                          <a:alpha val="43000"/>
+                        </a:srgbClr>
+                      </a:outerShdw>
+                    </a:effectLst>
+                  </pic:spPr>
+                </pic:pic>
+              </a:graphicData>
+            </a:graphic>
+          </wp:inline>
+        </w:drawing>
+      </w:r>
+      <w:r>
+        <w:rPr>
+          <w:noProof/>
+        </w:rPr>
+        <w:drawing>
+          <wp:inline distT="0" distB="0" distL="0" distR="0" wp14:anchorId="0C52DC21" wp14:editId="55D104BD">
+            <wp:extent cx="1685925" cy="523875"/>
+            <wp:effectExtent l="76200" t="76200" r="142875" b="142875"/>
+            <wp:docPr id="30" name="Imagen 30"/>
+            <wp:cNvGraphicFramePr>
+              <a:graphicFrameLocks xmlns:a="http://schemas.openxmlformats.org/drawingml/2006/main" noChangeAspect="1"/>
+            </wp:cNvGraphicFramePr>
+            <a:graphic xmlns:a="http://schemas.openxmlformats.org/drawingml/2006/main">
+              <a:graphicData uri="http://schemas.openxmlformats.org/drawingml/2006/picture">
+                <pic:pic xmlns:pic="http://schemas.openxmlformats.org/drawingml/2006/picture">
+                  <pic:nvPicPr>
+                    <pic:cNvPr id="1" name=""/>
+                    <pic:cNvPicPr/>
+                  </pic:nvPicPr>
+                  <pic:blipFill>
+                    <a:blip r:embed="rId34"/>
+                    <a:stretch>
+                      <a:fillRect/>
+                    </a:stretch>
+                  </pic:blipFill>
+                  <pic:spPr>
+                    <a:xfrm>
+                      <a:off x="0" y="0"/>
+                      <a:ext cx="1685925" cy="523875"/>
+                    </a:xfrm>
+                    <a:prstGeom prst="rect">
+                      <a:avLst/>
+                    </a:prstGeom>
+                    <a:ln w="38100" cap="sq">
+                      <a:solidFill>
+                        <a:srgbClr val="000000"/>
+                      </a:solidFill>
+                      <a:prstDash val="solid"/>
+                      <a:miter lim="800000"/>
+                    </a:ln>
+                    <a:effectLst>
+                      <a:outerShdw blurRad="50800" dist="38100" dir="2700000" algn="tl" rotWithShape="0">
+                        <a:srgbClr val="000000">
+                          <a:alpha val="43000"/>
+                        </a:srgbClr>
+                      </a:outerShdw>
+                    </a:effectLst>
+                  </pic:spPr>
+                </pic:pic>
+              </a:graphicData>
+            </a:graphic>
+          </wp:inline>
+        </w:drawing>
+      </w:r>
+    </w:p>
+    <w:p>
+      <w:pPr>
+        <w:spacing w:after="0"/>
+        <w:rPr>
+          <w:b/>
+          <w:color w:val="5B9BD5" w:themeColor="accent1"/>
+          <w:sz w:val="28"/>
+          <w:szCs w:val="28"/>
+          <w:lang w:val="es-AR"/>
+        </w:rPr>
+      </w:pPr>
+      <w:r>
+        <w:rPr>
+          <w:b/>
+          <w:color w:val="5B9BD5" w:themeColor="accent1"/>
+          <w:sz w:val="28"/>
+          <w:szCs w:val="28"/>
+          <w:lang w:val="es-AR"/>
+        </w:rPr>
+        <w:t>Sección Análisis – Diseño y Codificación de algoritmos – Aplicación de estructuras de control</w:t>
+      </w:r>
+    </w:p>
+    <w:p>
+      <w:pPr>
+        <w:spacing w:after="0"/>
+        <w:rPr>
+          <w:b/>
+          <w:color w:val="5B9BD5" w:themeColor="accent1"/>
+          <w:sz w:val="28"/>
+          <w:szCs w:val="28"/>
+          <w:lang w:val="es-AR"/>
         </w:rPr>
       </w:pPr>
       <w:bookmarkStart w:id="0" w:name="_GoBack"/>

</xml_diff>

<commit_message>
ejercicio que me faltaba 18
ejercicio nº 18
</commit_message>
<xml_diff>
--- a/Primer punto del tp 1 FPOO.docx
+++ b/Primer punto del tp 1 FPOO.docx
@@ -8088,25 +8088,23 @@
                 <w:bCs/>
                 <w:lang w:val="es-ES"/>
               </w:rPr>
-              <w:t>(gradosF-</w:t>
-            </w:r>
-            <w:proofErr w:type="gramStart"/>
-            <w:r>
-              <w:rPr>
-                <w:b/>
-                <w:bCs/>
-                <w:lang w:val="es-ES"/>
-              </w:rPr>
-              <w:t>32)/</w:t>
-            </w:r>
-            <w:proofErr w:type="gramEnd"/>
-            <w:r>
-              <w:rPr>
-                <w:b/>
-                <w:bCs/>
-                <w:lang w:val="es-ES"/>
-              </w:rPr>
-              <w:t>1.8</w:t>
+              <w:t xml:space="preserve">Calcular </w:t>
+            </w:r>
+            <w:r>
+              <w:rPr>
+                <w:b/>
+                <w:bCs/>
+                <w:lang w:val="es-ES"/>
+              </w:rPr>
+              <w:sym w:font="Wingdings" w:char="F0DF"/>
+            </w:r>
+            <w:r>
+              <w:rPr>
+                <w:b/>
+                <w:bCs/>
+                <w:lang w:val="es-ES"/>
+              </w:rPr>
+              <w:t>(gradosF-32)/1.8</w:t>
             </w:r>
           </w:p>
           <w:p>
@@ -8169,6 +8167,7 @@
         <w:spacing w:after="0"/>
         <w:rPr>
           <w:noProof/>
+          <w:lang w:val="es-AR"/>
         </w:rPr>
       </w:pPr>
     </w:p>
@@ -8177,6 +8176,7 @@
         <w:spacing w:after="0"/>
         <w:rPr>
           <w:noProof/>
+          <w:lang w:val="es-AR"/>
         </w:rPr>
       </w:pPr>
       <w:r>
@@ -8300,6 +8300,7 @@
       <w:r>
         <w:rPr>
           <w:noProof/>
+          <w:lang w:val="es-AR"/>
         </w:rPr>
         <w:t>-----------------------------------------------------------------------------------------------------------------------------------</w:t>
       </w:r>
@@ -8327,7 +8328,6 @@
           <w:lang w:val="es-AR"/>
         </w:rPr>
       </w:pPr>
-      <w:bookmarkStart w:id="0" w:name="_GoBack"/>
       <w:r>
         <w:rPr>
           <w:noProof/>
@@ -8368,7 +8368,6 @@
           </wp:inline>
         </w:drawing>
       </w:r>
-      <w:bookmarkEnd w:id="0"/>
       <w:r>
         <w:rPr>
           <w:noProof/>
@@ -9516,30 +9515,1422 @@
         <w:spacing w:after="0"/>
         <w:rPr>
           <w:noProof/>
-        </w:rPr>
-      </w:pPr>
-    </w:p>
-    <w:p>
-      <w:pPr>
-        <w:spacing w:after="0"/>
-        <w:rPr>
-          <w:noProof/>
-        </w:rPr>
-      </w:pPr>
-    </w:p>
-    <w:p>
-      <w:pPr>
-        <w:spacing w:after="0"/>
+          <w:color w:val="FF0000"/>
+        </w:rPr>
+      </w:pPr>
+      <w:r>
         <w:rPr>
           <w:noProof/>
           <w:color w:val="FF0000"/>
         </w:rPr>
-      </w:pPr>
-      <w:r>
+        <w:t xml:space="preserve"> 18 </w:t>
+      </w:r>
+    </w:p>
+    <w:p>
+      <w:pPr>
+        <w:spacing w:after="0"/>
+      </w:pPr>
+      <w:r>
+        <w:rPr>
+          <w:lang w:val="es-AR"/>
+        </w:rPr>
+        <w:t xml:space="preserve">Desarrolle el análisis y diseño de un algoritmo que permita obtener las raíces de una ecuación de segundo grado. Además, utilice la estructura según para el análisis de la discriminante de la ecuación cuadrática. </w:t>
+      </w:r>
+      <w:proofErr w:type="spellStart"/>
+      <w:r>
+        <w:t>Obviamente</w:t>
+      </w:r>
+      <w:proofErr w:type="spellEnd"/>
+      <w:r>
+        <w:t xml:space="preserve"> </w:t>
+      </w:r>
+      <w:proofErr w:type="spellStart"/>
+      <w:r>
+        <w:t>codifique</w:t>
+      </w:r>
+      <w:proofErr w:type="spellEnd"/>
+      <w:r>
+        <w:t xml:space="preserve"> </w:t>
+      </w:r>
+      <w:proofErr w:type="spellStart"/>
+      <w:r>
+        <w:t>en</w:t>
+      </w:r>
+      <w:proofErr w:type="spellEnd"/>
+      <w:r>
+        <w:t xml:space="preserve"> Processing.</w:t>
+      </w:r>
+    </w:p>
+    <w:p>
+      <w:pPr>
+        <w:spacing w:after="0"/>
+      </w:pPr>
+    </w:p>
+    <w:p>
+      <w:pPr>
+        <w:spacing w:after="0"/>
+        <w:rPr>
+          <w:lang w:val="es-ES"/>
+        </w:rPr>
+      </w:pPr>
+      <w:r>
+        <w:rPr>
+          <w:b/>
+          <w:bCs/>
+          <w:lang w:val="es-ES"/>
+        </w:rPr>
+        <w:t>Análisis:</w:t>
+      </w:r>
+    </w:p>
+    <w:p>
+      <w:pPr>
+        <w:spacing w:after="0"/>
+        <w:rPr>
+          <w:lang w:val="es-ES"/>
+        </w:rPr>
+      </w:pPr>
+      <w:r>
+        <w:rPr>
+          <w:lang w:val="es-ES"/>
+        </w:rPr>
+        <w:t xml:space="preserve">Datos de Entrada: </w:t>
+      </w:r>
+      <w:r>
+        <w:rPr>
+          <w:lang w:val="es-ES"/>
+        </w:rPr>
+        <w:t xml:space="preserve"> numero= int</w:t>
+      </w:r>
+    </w:p>
+    <w:p>
+      <w:pPr>
+        <w:spacing w:after="0"/>
+        <w:rPr>
+          <w:lang w:val="es-ES"/>
+        </w:rPr>
+      </w:pPr>
+      <w:r>
+        <w:rPr>
+          <w:lang w:val="es-ES"/>
+        </w:rPr>
+        <w:t>Datos de Salida: R</w:t>
+      </w:r>
+      <w:r>
+        <w:rPr>
+          <w:lang w:val="es-ES"/>
+        </w:rPr>
+        <w:t>aíces de la ecuación cuadrática</w:t>
+      </w:r>
+    </w:p>
+    <w:p>
+      <w:pPr>
+        <w:spacing w:after="0"/>
+        <w:rPr>
+          <w:lang w:val="es-ES"/>
+        </w:rPr>
+      </w:pPr>
+      <w:r>
+        <w:rPr>
+          <w:lang w:val="es-ES"/>
+        </w:rPr>
+        <w:t xml:space="preserve">  Proceso: </w:t>
+      </w:r>
+    </w:p>
+    <w:p>
+      <w:pPr>
+        <w:spacing w:after="0"/>
+        <w:rPr>
+          <w:lang w:val="es-ES"/>
+        </w:rPr>
+      </w:pPr>
+      <w:r>
+        <w:rPr>
+          <w:b/>
+          <w:bCs/>
+          <w:lang w:val="es-ES"/>
+        </w:rPr>
+        <w:t xml:space="preserve">¿Quién debe realizar el proceso?: </w:t>
+      </w:r>
+      <w:r>
+        <w:rPr>
+          <w:bCs/>
+          <w:lang w:val="es-ES"/>
+        </w:rPr>
+        <w:t>el programa</w:t>
+      </w:r>
+    </w:p>
+    <w:p>
+      <w:pPr>
+        <w:spacing w:after="0"/>
+        <w:rPr>
+          <w:lang w:val="es-ES"/>
+        </w:rPr>
+      </w:pPr>
+      <w:r>
+        <w:rPr>
+          <w:b/>
+          <w:bCs/>
+          <w:lang w:val="es-ES"/>
+        </w:rPr>
+        <w:t>¿Cuál es el proceso que resuelve?:</w:t>
+      </w:r>
+      <w:r>
+        <w:rPr>
+          <w:lang w:val="es-ES"/>
+        </w:rPr>
+        <w:t xml:space="preserve"> Calcular el discriminante </w:t>
+      </w:r>
+      <w:r>
+        <w:rPr>
+          <w:lang w:val="es-ES"/>
+        </w:rPr>
+        <w:t xml:space="preserve">para hallar las raíces en una ecuación </w:t>
+      </w:r>
+      <w:proofErr w:type="spellStart"/>
+      <w:r>
+        <w:rPr>
+          <w:lang w:val="es-ES"/>
+        </w:rPr>
+        <w:t>cuadratica</w:t>
+      </w:r>
+      <w:proofErr w:type="spellEnd"/>
+    </w:p>
+    <w:p>
+      <w:pPr>
+        <w:spacing w:after="0"/>
+        <w:rPr>
+          <w:lang w:val="es-ES"/>
+        </w:rPr>
+      </w:pPr>
+    </w:p>
+    <w:p>
+      <w:pPr>
+        <w:spacing w:after="0"/>
+        <w:rPr>
+          <w:color w:val="FF0000"/>
+          <w:lang w:val="es-ES"/>
+        </w:rPr>
+      </w:pPr>
+      <m:oMathPara>
+        <m:oMath>
+          <m:f>
+            <m:fPr>
+              <m:ctrlPr>
+                <w:rPr>
+                  <w:rFonts w:ascii="Cambria Math" w:hAnsi="Cambria Math"/>
+                  <w:color w:val="FF0000"/>
+                  <w:lang w:val="es-AR"/>
+                </w:rPr>
+              </m:ctrlPr>
+            </m:fPr>
+            <m:num>
+              <m:r>
+                <w:rPr>
+                  <w:rFonts w:ascii="Cambria Math" w:hAnsi="Cambria Math"/>
+                  <w:color w:val="FF0000"/>
+                  <w:lang w:val="es-AR"/>
+                </w:rPr>
+                <m:t>-b±</m:t>
+              </m:r>
+              <m:rad>
+                <m:radPr>
+                  <m:degHide m:val="1"/>
+                  <m:ctrlPr>
+                    <w:rPr>
+                      <w:rFonts w:ascii="Cambria Math" w:hAnsi="Cambria Math"/>
+                      <w:color w:val="FF0000"/>
+                      <w:lang w:val="es-AR"/>
+                    </w:rPr>
+                  </m:ctrlPr>
+                </m:radPr>
+                <m:deg/>
+                <m:e>
+                  <m:sSup>
+                    <m:sSupPr>
+                      <m:ctrlPr>
+                        <w:rPr>
+                          <w:rFonts w:ascii="Cambria Math" w:hAnsi="Cambria Math"/>
+                          <w:color w:val="FF0000"/>
+                          <w:lang w:val="es-AR"/>
+                        </w:rPr>
+                      </m:ctrlPr>
+                    </m:sSupPr>
+                    <m:e>
+                      <m:r>
+                        <w:rPr>
+                          <w:rFonts w:ascii="Cambria Math" w:hAnsi="Cambria Math"/>
+                          <w:color w:val="FF0000"/>
+                          <w:lang w:val="es-AR"/>
+                        </w:rPr>
+                        <m:t>b</m:t>
+                      </m:r>
+                    </m:e>
+                    <m:sup>
+                      <m:r>
+                        <w:rPr>
+                          <w:rFonts w:ascii="Cambria Math" w:hAnsi="Cambria Math"/>
+                          <w:color w:val="FF0000"/>
+                          <w:lang w:val="es-AR"/>
+                        </w:rPr>
+                        <m:t>2</m:t>
+                      </m:r>
+                    </m:sup>
+                  </m:sSup>
+                  <m:r>
+                    <w:rPr>
+                      <w:rFonts w:ascii="Cambria Math" w:hAnsi="Cambria Math"/>
+                      <w:color w:val="FF0000"/>
+                      <w:lang w:val="es-AR"/>
+                    </w:rPr>
+                    <m:t>-4ac</m:t>
+                  </m:r>
+                </m:e>
+              </m:rad>
+            </m:num>
+            <m:den>
+              <m:r>
+                <w:rPr>
+                  <w:rFonts w:ascii="Cambria Math" w:hAnsi="Cambria Math"/>
+                  <w:color w:val="FF0000"/>
+                  <w:lang w:val="es-AR"/>
+                </w:rPr>
+                <m:t>2a</m:t>
+              </m:r>
+            </m:den>
+          </m:f>
+        </m:oMath>
+      </m:oMathPara>
+    </w:p>
+    <w:p>
+      <w:pPr>
+        <w:spacing w:after="0"/>
+        <w:rPr>
+          <w:color w:val="FF0000"/>
+          <w:lang w:val="es-ES"/>
+        </w:rPr>
+      </w:pPr>
+    </w:p>
+    <w:p>
+      <w:pPr>
+        <w:spacing w:after="0"/>
+        <w:rPr>
+          <w:lang w:val="es-ES"/>
+        </w:rPr>
+      </w:pPr>
+      <w:r>
+        <w:rPr>
+          <w:b/>
+          <w:bCs/>
+          <w:lang w:val="es-ES"/>
+        </w:rPr>
+        <w:t>Diseño:</w:t>
+      </w:r>
+    </w:p>
+    <w:tbl>
+      <w:tblPr>
+        <w:tblStyle w:val="Tablaconcuadrcula"/>
+        <w:tblW w:w="0" w:type="auto"/>
+        <w:tblInd w:w="0" w:type="dxa"/>
+        <w:tblBorders>
+          <w:top w:val="single" w:sz="6" w:space="0" w:color="auto"/>
+          <w:left w:val="single" w:sz="6" w:space="0" w:color="auto"/>
+          <w:bottom w:val="single" w:sz="6" w:space="0" w:color="auto"/>
+          <w:right w:val="single" w:sz="6" w:space="0" w:color="auto"/>
+        </w:tblBorders>
+        <w:tblLayout w:type="fixed"/>
+        <w:tblLook w:val="0780" w:firstRow="0" w:lastRow="0" w:firstColumn="1" w:lastColumn="1" w:noHBand="1" w:noVBand="1"/>
+      </w:tblPr>
+      <w:tblGrid>
+        <w:gridCol w:w="6980"/>
+      </w:tblGrid>
+      <w:tr>
+        <w:trPr>
+          <w:trHeight w:val="255"/>
+        </w:trPr>
+        <w:tc>
+          <w:tcPr>
+            <w:tcW w:w="6980" w:type="dxa"/>
+            <w:tcMar>
+              <w:left w:w="105" w:type="dxa"/>
+              <w:right w:w="105" w:type="dxa"/>
+            </w:tcMar>
+          </w:tcPr>
+          <w:p>
+            <w:pPr>
+              <w:spacing w:line="259" w:lineRule="auto"/>
+              <w:rPr>
+                <w:lang w:val="es-ES"/>
+              </w:rPr>
+            </w:pPr>
+            <w:r>
+              <w:rPr>
+                <w:b/>
+                <w:bCs/>
+                <w:lang w:val="es-ES"/>
+              </w:rPr>
+              <w:lastRenderedPageBreak/>
+              <w:t xml:space="preserve">Entidad que resuelve el problema: </w:t>
+            </w:r>
+            <w:r>
+              <w:rPr>
+                <w:b/>
+                <w:bCs/>
+                <w:lang w:val="es-ES"/>
+              </w:rPr>
+              <w:t>el programador</w:t>
+            </w:r>
+          </w:p>
+        </w:tc>
+      </w:tr>
+      <w:tr>
+        <w:trPr>
+          <w:trHeight w:val="664"/>
+        </w:trPr>
+        <w:tc>
+          <w:tcPr>
+            <w:tcW w:w="6980" w:type="dxa"/>
+            <w:tcMar>
+              <w:left w:w="105" w:type="dxa"/>
+              <w:right w:w="105" w:type="dxa"/>
+            </w:tcMar>
+          </w:tcPr>
+          <w:p>
+            <w:pPr>
+              <w:spacing w:line="259" w:lineRule="auto"/>
+              <w:rPr>
+                <w:lang w:val="es-ES"/>
+              </w:rPr>
+            </w:pPr>
+            <w:r>
+              <w:rPr>
+                <w:b/>
+                <w:bCs/>
+                <w:lang w:val="es-ES"/>
+              </w:rPr>
+              <w:t xml:space="preserve">Variables: </w:t>
+            </w:r>
+          </w:p>
+          <w:p>
+            <w:pPr>
+              <w:numPr>
+                <w:ilvl w:val="0"/>
+                <w:numId w:val="14"/>
+              </w:numPr>
+              <w:spacing w:line="259" w:lineRule="auto"/>
+              <w:rPr>
+                <w:lang w:val="es-ES"/>
+              </w:rPr>
+            </w:pPr>
+            <w:proofErr w:type="gramStart"/>
+            <w:r>
+              <w:rPr>
+                <w:b/>
+                <w:bCs/>
+                <w:lang w:val="es-ES"/>
+              </w:rPr>
+              <w:t>a :</w:t>
+            </w:r>
+            <w:proofErr w:type="gramEnd"/>
+            <w:r>
+              <w:rPr>
+                <w:b/>
+                <w:bCs/>
+                <w:lang w:val="es-ES"/>
+              </w:rPr>
+              <w:t xml:space="preserve"> </w:t>
+            </w:r>
+            <w:proofErr w:type="spellStart"/>
+            <w:r>
+              <w:rPr>
+                <w:b/>
+                <w:bCs/>
+                <w:lang w:val="es-ES"/>
+              </w:rPr>
+              <w:t>float</w:t>
+            </w:r>
+            <w:proofErr w:type="spellEnd"/>
+            <w:r>
+              <w:rPr>
+                <w:b/>
+                <w:bCs/>
+                <w:lang w:val="es-ES"/>
+              </w:rPr>
+              <w:t xml:space="preserve"> // </w:t>
+            </w:r>
+            <w:r>
+              <w:rPr>
+                <w:lang w:val="es-ES"/>
+              </w:rPr>
+              <w:t>almacena un valor decimal</w:t>
+            </w:r>
+          </w:p>
+          <w:p>
+            <w:pPr>
+              <w:numPr>
+                <w:ilvl w:val="0"/>
+                <w:numId w:val="14"/>
+              </w:numPr>
+              <w:spacing w:line="259" w:lineRule="auto"/>
+              <w:rPr>
+                <w:lang w:val="es-ES"/>
+              </w:rPr>
+            </w:pPr>
+            <w:proofErr w:type="gramStart"/>
+            <w:r>
+              <w:rPr>
+                <w:b/>
+                <w:bCs/>
+                <w:lang w:val="es-ES"/>
+              </w:rPr>
+              <w:t>b :</w:t>
+            </w:r>
+            <w:proofErr w:type="gramEnd"/>
+            <w:r>
+              <w:rPr>
+                <w:b/>
+                <w:bCs/>
+                <w:lang w:val="es-ES"/>
+              </w:rPr>
+              <w:t xml:space="preserve"> </w:t>
+            </w:r>
+            <w:proofErr w:type="spellStart"/>
+            <w:r>
+              <w:rPr>
+                <w:b/>
+                <w:bCs/>
+                <w:lang w:val="es-ES"/>
+              </w:rPr>
+              <w:t>float</w:t>
+            </w:r>
+            <w:proofErr w:type="spellEnd"/>
+            <w:r>
+              <w:rPr>
+                <w:b/>
+                <w:bCs/>
+                <w:lang w:val="es-ES"/>
+              </w:rPr>
+              <w:t xml:space="preserve"> // </w:t>
+            </w:r>
+            <w:r>
+              <w:rPr>
+                <w:bCs/>
+                <w:lang w:val="es-ES"/>
+              </w:rPr>
+              <w:t>almacena un valor decimal</w:t>
+            </w:r>
+          </w:p>
+          <w:p>
+            <w:pPr>
+              <w:numPr>
+                <w:ilvl w:val="0"/>
+                <w:numId w:val="14"/>
+              </w:numPr>
+              <w:spacing w:line="259" w:lineRule="auto"/>
+              <w:rPr>
+                <w:lang w:val="es-ES"/>
+              </w:rPr>
+            </w:pPr>
+            <w:proofErr w:type="gramStart"/>
+            <w:r>
+              <w:rPr>
+                <w:b/>
+                <w:bCs/>
+                <w:lang w:val="es-ES"/>
+              </w:rPr>
+              <w:t>c :</w:t>
+            </w:r>
+            <w:proofErr w:type="gramEnd"/>
+            <w:r>
+              <w:rPr>
+                <w:b/>
+                <w:bCs/>
+                <w:lang w:val="es-ES"/>
+              </w:rPr>
+              <w:t xml:space="preserve"> </w:t>
+            </w:r>
+            <w:proofErr w:type="spellStart"/>
+            <w:r>
+              <w:rPr>
+                <w:b/>
+                <w:bCs/>
+                <w:lang w:val="es-ES"/>
+              </w:rPr>
+              <w:t>float</w:t>
+            </w:r>
+            <w:proofErr w:type="spellEnd"/>
+            <w:r>
+              <w:rPr>
+                <w:b/>
+                <w:bCs/>
+                <w:lang w:val="es-ES"/>
+              </w:rPr>
+              <w:t xml:space="preserve"> // </w:t>
+            </w:r>
+            <w:r>
+              <w:rPr>
+                <w:lang w:val="es-ES"/>
+              </w:rPr>
+              <w:t>almacena un valor decimal</w:t>
+            </w:r>
+          </w:p>
+          <w:p>
+            <w:pPr>
+              <w:numPr>
+                <w:ilvl w:val="0"/>
+                <w:numId w:val="14"/>
+              </w:numPr>
+              <w:spacing w:line="259" w:lineRule="auto"/>
+              <w:rPr>
+                <w:lang w:val="es-ES"/>
+              </w:rPr>
+            </w:pPr>
+            <w:r>
+              <w:rPr>
+                <w:b/>
+                <w:bCs/>
+                <w:lang w:val="es-ES"/>
+              </w:rPr>
+              <w:t xml:space="preserve">discriminante: </w:t>
+            </w:r>
+            <w:proofErr w:type="spellStart"/>
+            <w:r>
+              <w:rPr>
+                <w:b/>
+                <w:bCs/>
+                <w:lang w:val="es-ES"/>
+              </w:rPr>
+              <w:t>float</w:t>
+            </w:r>
+            <w:proofErr w:type="spellEnd"/>
+            <w:r>
+              <w:rPr>
+                <w:lang w:val="es-ES"/>
+              </w:rPr>
+              <w:t xml:space="preserve"> //almacena el valor de la </w:t>
+            </w:r>
+            <w:proofErr w:type="spellStart"/>
+            <w:r>
+              <w:rPr>
+                <w:lang w:val="es-ES"/>
+              </w:rPr>
+              <w:t>operacion</w:t>
+            </w:r>
+            <w:proofErr w:type="spellEnd"/>
+          </w:p>
+        </w:tc>
+      </w:tr>
+    </w:tbl>
+    <w:p>
+      <w:pPr>
+        <w:spacing w:after="0"/>
+        <w:rPr>
+          <w:lang w:val="es-ES"/>
+        </w:rPr>
+      </w:pPr>
+    </w:p>
+    <w:tbl>
+      <w:tblPr>
+        <w:tblStyle w:val="Tablaconcuadrcula"/>
+        <w:tblW w:w="0" w:type="auto"/>
+        <w:tblInd w:w="0" w:type="dxa"/>
+        <w:tblBorders>
+          <w:top w:val="single" w:sz="6" w:space="0" w:color="auto"/>
+          <w:left w:val="single" w:sz="6" w:space="0" w:color="auto"/>
+          <w:bottom w:val="single" w:sz="6" w:space="0" w:color="auto"/>
+          <w:right w:val="single" w:sz="6" w:space="0" w:color="auto"/>
+        </w:tblBorders>
+        <w:tblLayout w:type="fixed"/>
+        <w:tblLook w:val="06A0" w:firstRow="1" w:lastRow="0" w:firstColumn="1" w:lastColumn="0" w:noHBand="1" w:noVBand="1"/>
+      </w:tblPr>
+      <w:tblGrid>
+        <w:gridCol w:w="7037"/>
+      </w:tblGrid>
+      <w:tr>
+        <w:trPr>
+          <w:trHeight w:val="231"/>
+        </w:trPr>
+        <w:tc>
+          <w:tcPr>
+            <w:tcW w:w="7037" w:type="dxa"/>
+            <w:tcMar>
+              <w:left w:w="105" w:type="dxa"/>
+              <w:right w:w="105" w:type="dxa"/>
+            </w:tcMar>
+          </w:tcPr>
+          <w:p>
+            <w:pPr>
+              <w:spacing w:line="259" w:lineRule="auto"/>
+              <w:rPr>
+                <w:lang w:val="es-ES"/>
+              </w:rPr>
+            </w:pPr>
+            <w:r>
+              <w:rPr>
+                <w:b/>
+                <w:bCs/>
+                <w:lang w:val="es-ES"/>
+              </w:rPr>
+              <w:t>Nombre del Algoritmo:</w:t>
+            </w:r>
+            <w:r>
+              <w:rPr>
+                <w:lang w:val="es-ES"/>
+              </w:rPr>
+              <w:t xml:space="preserve"> </w:t>
+            </w:r>
+            <w:proofErr w:type="spellStart"/>
+            <w:r>
+              <w:rPr>
+                <w:lang w:val="es-ES"/>
+              </w:rPr>
+              <w:t>hallar_raices</w:t>
+            </w:r>
+            <w:proofErr w:type="spellEnd"/>
+          </w:p>
+        </w:tc>
+      </w:tr>
+      <w:tr>
+        <w:trPr>
+          <w:trHeight w:val="1120"/>
+        </w:trPr>
+        <w:tc>
+          <w:tcPr>
+            <w:tcW w:w="7037" w:type="dxa"/>
+            <w:tcMar>
+              <w:left w:w="105" w:type="dxa"/>
+              <w:right w:w="105" w:type="dxa"/>
+            </w:tcMar>
+          </w:tcPr>
+          <w:p>
+            <w:pPr>
+              <w:spacing w:line="259" w:lineRule="auto"/>
+              <w:rPr>
+                <w:lang w:val="es-ES"/>
+              </w:rPr>
+            </w:pPr>
+            <w:r>
+              <w:rPr>
+                <w:b/>
+                <w:bCs/>
+                <w:lang w:val="es-ES"/>
+              </w:rPr>
+              <w:t>Proceso del algoritmo:</w:t>
+            </w:r>
+          </w:p>
+          <w:p>
+            <w:pPr>
+              <w:numPr>
+                <w:ilvl w:val="0"/>
+                <w:numId w:val="13"/>
+              </w:numPr>
+              <w:spacing w:line="259" w:lineRule="auto"/>
+              <w:rPr>
+                <w:i/>
+                <w:iCs/>
+                <w:lang w:val="es-ES"/>
+              </w:rPr>
+            </w:pPr>
+            <w:r>
+              <w:rPr>
+                <w:i/>
+                <w:iCs/>
+                <w:lang w:val="es-ES"/>
+              </w:rPr>
+              <w:t>inicio</w:t>
+            </w:r>
+          </w:p>
+          <w:p>
+            <w:pPr>
+              <w:numPr>
+                <w:ilvl w:val="0"/>
+                <w:numId w:val="13"/>
+              </w:numPr>
+              <w:spacing w:line="259" w:lineRule="auto"/>
+              <w:rPr>
+                <w:lang w:val="es-ES"/>
+              </w:rPr>
+            </w:pPr>
+            <w:r>
+              <w:rPr>
+                <w:i/>
+                <w:iCs/>
+                <w:lang w:val="es-ES"/>
+              </w:rPr>
+              <w:t>Leer a</w:t>
+            </w:r>
+          </w:p>
+          <w:p>
+            <w:pPr>
+              <w:numPr>
+                <w:ilvl w:val="0"/>
+                <w:numId w:val="13"/>
+              </w:numPr>
+              <w:spacing w:line="259" w:lineRule="auto"/>
+              <w:rPr>
+                <w:lang w:val="es-ES"/>
+              </w:rPr>
+            </w:pPr>
+            <w:r>
+              <w:rPr>
+                <w:i/>
+                <w:iCs/>
+                <w:lang w:val="es-ES"/>
+              </w:rPr>
+              <w:t>Leer b</w:t>
+            </w:r>
+          </w:p>
+          <w:p>
+            <w:pPr>
+              <w:numPr>
+                <w:ilvl w:val="0"/>
+                <w:numId w:val="13"/>
+              </w:numPr>
+              <w:spacing w:line="259" w:lineRule="auto"/>
+              <w:rPr>
+                <w:lang w:val="es-ES"/>
+              </w:rPr>
+            </w:pPr>
+            <w:r>
+              <w:rPr>
+                <w:i/>
+                <w:iCs/>
+                <w:lang w:val="es-ES"/>
+              </w:rPr>
+              <w:t>Leer c</w:t>
+            </w:r>
+          </w:p>
+          <w:p>
+            <w:pPr>
+              <w:numPr>
+                <w:ilvl w:val="0"/>
+                <w:numId w:val="13"/>
+              </w:numPr>
+              <w:spacing w:line="259" w:lineRule="auto"/>
+              <w:rPr>
+                <w:lang w:val="es-ES"/>
+              </w:rPr>
+            </w:pPr>
+            <w:proofErr w:type="spellStart"/>
+            <w:r>
+              <w:rPr>
+                <w:i/>
+                <w:iCs/>
+                <w:lang w:val="es-ES"/>
+              </w:rPr>
+              <w:t>Size</w:t>
+            </w:r>
+            <w:proofErr w:type="spellEnd"/>
+            <w:r>
+              <w:rPr>
+                <w:i/>
+                <w:iCs/>
+                <w:lang w:val="es-ES"/>
+              </w:rPr>
+              <w:t xml:space="preserve">  </w:t>
+            </w:r>
+            <w:r>
+              <w:rPr>
+                <w:i/>
+                <w:iCs/>
+                <w:lang w:val="es-ES"/>
+              </w:rPr>
+              <w:sym w:font="Wingdings" w:char="F0DF"/>
+            </w:r>
+            <w:r>
+              <w:rPr>
+                <w:i/>
+                <w:iCs/>
+                <w:lang w:val="es-ES"/>
+              </w:rPr>
+              <w:t>400,200</w:t>
+            </w:r>
+          </w:p>
+          <w:p>
+            <w:pPr>
+              <w:numPr>
+                <w:ilvl w:val="0"/>
+                <w:numId w:val="13"/>
+              </w:numPr>
+              <w:spacing w:line="259" w:lineRule="auto"/>
+              <w:rPr>
+                <w:lang w:val="es-ES"/>
+              </w:rPr>
+            </w:pPr>
+            <w:r>
+              <w:rPr>
+                <w:i/>
+                <w:iCs/>
+                <w:lang w:val="es-ES"/>
+              </w:rPr>
+              <w:t>discriminante ← b * b - 4 * a * c</w:t>
+            </w:r>
+          </w:p>
+          <w:p>
+            <w:pPr>
+              <w:numPr>
+                <w:ilvl w:val="0"/>
+                <w:numId w:val="13"/>
+              </w:numPr>
+              <w:spacing w:line="259" w:lineRule="auto"/>
+              <w:rPr>
+                <w:lang w:val="es-ES"/>
+              </w:rPr>
+            </w:pPr>
+            <w:r>
+              <w:rPr>
+                <w:b/>
+                <w:bCs/>
+                <w:i/>
+                <w:iCs/>
+                <w:lang w:val="es-ES"/>
+              </w:rPr>
+              <w:t xml:space="preserve">si </w:t>
+            </w:r>
+            <w:r>
+              <w:rPr>
+                <w:lang w:val="es-ES"/>
+              </w:rPr>
+              <w:t xml:space="preserve">(discriminante &gt; 0) </w:t>
+            </w:r>
+            <w:r>
+              <w:rPr>
+                <w:b/>
+                <w:bCs/>
+                <w:lang w:val="es-ES"/>
+              </w:rPr>
+              <w:t>entonces</w:t>
+            </w:r>
+          </w:p>
+          <w:p>
+            <w:pPr>
+              <w:numPr>
+                <w:ilvl w:val="0"/>
+                <w:numId w:val="13"/>
+              </w:numPr>
+              <w:spacing w:line="259" w:lineRule="auto"/>
+              <w:rPr>
+                <w:lang w:val="es-ES"/>
+              </w:rPr>
+            </w:pPr>
+            <w:r>
+              <w:rPr>
+                <w:i/>
+                <w:iCs/>
+                <w:lang w:val="es-ES"/>
+              </w:rPr>
+              <w:t xml:space="preserve"> </w:t>
+            </w:r>
+            <w:r>
+              <w:rPr>
+                <w:i/>
+                <w:iCs/>
+                <w:lang w:val="es-ES"/>
+              </w:rPr>
+              <w:t>x</w:t>
+            </w:r>
+            <w:proofErr w:type="gramStart"/>
+            <w:r>
+              <w:rPr>
+                <w:i/>
+                <w:iCs/>
+                <w:lang w:val="es-ES"/>
+              </w:rPr>
+              <w:t>1</w:t>
+            </w:r>
+            <w:r>
+              <w:rPr>
+                <w:i/>
+                <w:iCs/>
+                <w:lang w:val="es-ES"/>
+              </w:rPr>
+              <w:t xml:space="preserve"> </w:t>
+            </w:r>
+            <w:r>
+              <w:rPr>
+                <w:i/>
+                <w:iCs/>
+                <w:lang w:val="es-ES"/>
+              </w:rPr>
+              <w:t xml:space="preserve"> ←</w:t>
+            </w:r>
+            <w:proofErr w:type="gramEnd"/>
+            <w:r>
+              <w:rPr>
+                <w:i/>
+                <w:iCs/>
+                <w:lang w:val="es-ES"/>
+              </w:rPr>
+              <w:t xml:space="preserve"> </w:t>
+            </w:r>
+            <w:r>
+              <w:rPr>
+                <w:i/>
+                <w:iCs/>
+                <w:color w:val="FF0000"/>
+                <w:lang w:val="es-ES"/>
+              </w:rPr>
+              <w:t>(-b + (discriminante))^0.5 /(2*a)</w:t>
+            </w:r>
+          </w:p>
+          <w:p>
+            <w:pPr>
+              <w:numPr>
+                <w:ilvl w:val="0"/>
+                <w:numId w:val="13"/>
+              </w:numPr>
+              <w:spacing w:line="259" w:lineRule="auto"/>
+              <w:rPr>
+                <w:lang w:val="es-ES"/>
+              </w:rPr>
+            </w:pPr>
+            <w:r>
+              <w:rPr>
+                <w:i/>
+                <w:iCs/>
+                <w:lang w:val="es-ES"/>
+              </w:rPr>
+              <w:t xml:space="preserve">X2 </w:t>
+            </w:r>
+            <w:r>
+              <w:rPr>
+                <w:i/>
+                <w:iCs/>
+                <w:lang w:val="es-ES"/>
+              </w:rPr>
+              <w:t xml:space="preserve">← </w:t>
+            </w:r>
+            <w:r>
+              <w:rPr>
+                <w:i/>
+                <w:iCs/>
+                <w:color w:val="FF0000"/>
+                <w:lang w:val="es-ES"/>
+              </w:rPr>
+              <w:t>(-b - (discriminante</w:t>
+            </w:r>
+            <w:proofErr w:type="gramStart"/>
+            <w:r>
+              <w:rPr>
+                <w:i/>
+                <w:iCs/>
+                <w:color w:val="FF0000"/>
+                <w:lang w:val="es-ES"/>
+              </w:rPr>
+              <w:t>))^</w:t>
+            </w:r>
+            <w:proofErr w:type="gramEnd"/>
+            <w:r>
+              <w:rPr>
+                <w:i/>
+                <w:iCs/>
+                <w:color w:val="FF0000"/>
+                <w:lang w:val="es-ES"/>
+              </w:rPr>
+              <w:t>0.5 /(2*a)</w:t>
+            </w:r>
+          </w:p>
+          <w:p>
+            <w:pPr>
+              <w:numPr>
+                <w:ilvl w:val="0"/>
+                <w:numId w:val="13"/>
+              </w:numPr>
+              <w:spacing w:line="259" w:lineRule="auto"/>
+              <w:rPr>
+                <w:lang w:val="es-ES"/>
+              </w:rPr>
+            </w:pPr>
+            <w:r>
+              <w:rPr>
+                <w:i/>
+                <w:iCs/>
+                <w:lang w:val="es-ES"/>
+              </w:rPr>
+              <w:t>m</w:t>
+            </w:r>
+            <w:r>
+              <w:rPr>
+                <w:i/>
+                <w:iCs/>
+                <w:lang w:val="es-ES"/>
+              </w:rPr>
+              <w:t xml:space="preserve">ostrar “las raíces son raíz 1 </w:t>
+            </w:r>
+            <w:proofErr w:type="gramStart"/>
+            <w:r>
+              <w:rPr>
+                <w:i/>
+                <w:iCs/>
+                <w:lang w:val="es-ES"/>
+              </w:rPr>
+              <w:t>= ”</w:t>
+            </w:r>
+            <w:proofErr w:type="gramEnd"/>
+            <w:r>
+              <w:rPr>
+                <w:i/>
+                <w:iCs/>
+                <w:lang w:val="es-ES"/>
+              </w:rPr>
+              <w:t xml:space="preserve"> + x1 + “ y raíz 2 = ” + x</w:t>
+            </w:r>
+            <w:r>
+              <w:rPr>
+                <w:i/>
+                <w:iCs/>
+                <w:lang w:val="es-ES"/>
+              </w:rPr>
+              <w:t>2</w:t>
+            </w:r>
+          </w:p>
+          <w:p>
+            <w:pPr>
+              <w:numPr>
+                <w:ilvl w:val="0"/>
+                <w:numId w:val="13"/>
+              </w:numPr>
+              <w:spacing w:line="259" w:lineRule="auto"/>
+              <w:rPr>
+                <w:lang w:val="es-ES"/>
+              </w:rPr>
+            </w:pPr>
+            <w:proofErr w:type="spellStart"/>
+            <w:r>
+              <w:rPr>
+                <w:b/>
+                <w:bCs/>
+                <w:lang w:val="es-ES"/>
+              </w:rPr>
+              <w:t>si_no</w:t>
+            </w:r>
+            <w:proofErr w:type="spellEnd"/>
+            <w:r>
+              <w:rPr>
+                <w:b/>
+                <w:bCs/>
+                <w:lang w:val="es-ES"/>
+              </w:rPr>
+              <w:t xml:space="preserve"> </w:t>
+            </w:r>
+            <w:r>
+              <w:rPr>
+                <w:lang w:val="es-ES"/>
+              </w:rPr>
+              <w:t xml:space="preserve">(discriminante == 0) </w:t>
+            </w:r>
+            <w:r>
+              <w:rPr>
+                <w:b/>
+                <w:bCs/>
+                <w:lang w:val="es-ES"/>
+              </w:rPr>
+              <w:t>entonces</w:t>
+            </w:r>
+          </w:p>
+          <w:p>
+            <w:pPr>
+              <w:numPr>
+                <w:ilvl w:val="0"/>
+                <w:numId w:val="13"/>
+              </w:numPr>
+              <w:spacing w:line="259" w:lineRule="auto"/>
+              <w:rPr>
+                <w:lang w:val="es-ES"/>
+              </w:rPr>
+            </w:pPr>
+            <w:r>
+              <w:rPr>
+                <w:b/>
+                <w:lang w:val="es-ES"/>
+              </w:rPr>
+              <w:t xml:space="preserve"> si</w:t>
+            </w:r>
+            <w:r>
+              <w:rPr>
+                <w:lang w:val="es-ES"/>
+              </w:rPr>
+              <w:t xml:space="preserve"> </w:t>
+            </w:r>
+            <w:proofErr w:type="spellStart"/>
+            <w:r>
+              <w:rPr>
+                <w:lang w:val="es-ES"/>
+              </w:rPr>
+              <w:t>raiz</w:t>
+            </w:r>
+            <w:proofErr w:type="spellEnd"/>
+            <w:r>
+              <w:rPr>
+                <w:lang w:val="es-ES"/>
+              </w:rPr>
+              <w:t xml:space="preserve"> </w:t>
+            </w:r>
+            <w:r>
+              <w:rPr>
+                <w:i/>
+                <w:iCs/>
+                <w:lang w:val="es-ES"/>
+              </w:rPr>
+              <w:t>← -b / (2*a)</w:t>
+            </w:r>
+          </w:p>
+          <w:p>
+            <w:pPr>
+              <w:numPr>
+                <w:ilvl w:val="0"/>
+                <w:numId w:val="13"/>
+              </w:numPr>
+              <w:spacing w:line="259" w:lineRule="auto"/>
+              <w:rPr>
+                <w:lang w:val="es-ES"/>
+              </w:rPr>
+            </w:pPr>
+            <w:r>
+              <w:rPr>
+                <w:b/>
+                <w:lang w:val="es-ES"/>
+              </w:rPr>
+              <w:t xml:space="preserve">mostrar </w:t>
+            </w:r>
+            <w:r>
+              <w:rPr>
+                <w:lang w:val="es-ES"/>
+              </w:rPr>
+              <w:t xml:space="preserve">“la raíz doble </w:t>
+            </w:r>
+            <w:proofErr w:type="gramStart"/>
+            <w:r>
+              <w:rPr>
+                <w:lang w:val="es-ES"/>
+              </w:rPr>
+              <w:t>es</w:t>
+            </w:r>
+            <w:r>
+              <w:rPr>
+                <w:lang w:val="es-ES"/>
+              </w:rPr>
+              <w:t xml:space="preserve">  =</w:t>
+            </w:r>
+            <w:proofErr w:type="gramEnd"/>
+            <w:r>
+              <w:rPr>
+                <w:lang w:val="es-ES"/>
+              </w:rPr>
+              <w:t xml:space="preserve">“ + </w:t>
+            </w:r>
+            <w:proofErr w:type="spellStart"/>
+            <w:r>
+              <w:rPr>
+                <w:lang w:val="es-ES"/>
+              </w:rPr>
+              <w:t>raiz</w:t>
+            </w:r>
+            <w:proofErr w:type="spellEnd"/>
+          </w:p>
+          <w:p>
+            <w:pPr>
+              <w:numPr>
+                <w:ilvl w:val="0"/>
+                <w:numId w:val="13"/>
+              </w:numPr>
+              <w:spacing w:line="259" w:lineRule="auto"/>
+              <w:rPr>
+                <w:lang w:val="es-ES"/>
+              </w:rPr>
+            </w:pPr>
+            <w:proofErr w:type="spellStart"/>
+            <w:r>
+              <w:rPr>
+                <w:b/>
+                <w:bCs/>
+                <w:lang w:val="es-ES"/>
+              </w:rPr>
+              <w:t>si_no</w:t>
+            </w:r>
+            <w:proofErr w:type="spellEnd"/>
+            <w:r>
+              <w:rPr>
+                <w:b/>
+                <w:bCs/>
+                <w:lang w:val="es-ES"/>
+              </w:rPr>
+              <w:t xml:space="preserve"> </w:t>
+            </w:r>
+          </w:p>
+          <w:p>
+            <w:pPr>
+              <w:numPr>
+                <w:ilvl w:val="0"/>
+                <w:numId w:val="13"/>
+              </w:numPr>
+              <w:spacing w:line="259" w:lineRule="auto"/>
+              <w:rPr>
+                <w:lang w:val="es-ES"/>
+              </w:rPr>
+            </w:pPr>
+            <w:r>
+              <w:rPr>
+                <w:lang w:val="es-ES"/>
+              </w:rPr>
+              <w:t>mostrar “no hay raíces reales”</w:t>
+            </w:r>
+          </w:p>
+          <w:p>
+            <w:pPr>
+              <w:numPr>
+                <w:ilvl w:val="0"/>
+                <w:numId w:val="13"/>
+              </w:numPr>
+              <w:spacing w:line="259" w:lineRule="auto"/>
+              <w:rPr>
+                <w:lang w:val="es-ES"/>
+              </w:rPr>
+            </w:pPr>
+            <w:r>
+              <w:rPr>
+                <w:lang w:val="es-ES"/>
+              </w:rPr>
+              <w:t>fin</w:t>
+            </w:r>
+          </w:p>
+        </w:tc>
+      </w:tr>
+    </w:tbl>
+    <w:p>
+      <w:pPr>
+        <w:spacing w:after="0"/>
+      </w:pPr>
+    </w:p>
+    <w:p>
+      <w:pPr>
+        <w:spacing w:after="0"/>
+      </w:pPr>
+    </w:p>
+    <w:p>
+      <w:pPr>
+        <w:spacing w:after="0"/>
+      </w:pPr>
+      <w:r>
+        <w:rPr>
+          <w:noProof/>
+        </w:rPr>
+        <w:drawing>
+          <wp:inline distT="0" distB="0" distL="0" distR="0" wp14:anchorId="32979F7B" wp14:editId="68B42FF2">
+            <wp:extent cx="3037399" cy="2186153"/>
+            <wp:effectExtent l="76200" t="76200" r="125095" b="138430"/>
+            <wp:docPr id="54" name="Imagen 54"/>
+            <wp:cNvGraphicFramePr>
+              <a:graphicFrameLocks xmlns:a="http://schemas.openxmlformats.org/drawingml/2006/main" noChangeAspect="1"/>
+            </wp:cNvGraphicFramePr>
+            <a:graphic xmlns:a="http://schemas.openxmlformats.org/drawingml/2006/main">
+              <a:graphicData uri="http://schemas.openxmlformats.org/drawingml/2006/picture">
+                <pic:pic xmlns:pic="http://schemas.openxmlformats.org/drawingml/2006/picture">
+                  <pic:nvPicPr>
+                    <pic:cNvPr id="1" name=""/>
+                    <pic:cNvPicPr/>
+                  </pic:nvPicPr>
+                  <pic:blipFill>
+                    <a:blip r:embed="rId50"/>
+                    <a:stretch>
+                      <a:fillRect/>
+                    </a:stretch>
+                  </pic:blipFill>
+                  <pic:spPr>
+                    <a:xfrm>
+                      <a:off x="0" y="0"/>
+                      <a:ext cx="3063984" cy="2205287"/>
+                    </a:xfrm>
+                    <a:prstGeom prst="rect">
+                      <a:avLst/>
+                    </a:prstGeom>
+                    <a:ln w="38100" cap="sq">
+                      <a:solidFill>
+                        <a:srgbClr val="000000"/>
+                      </a:solidFill>
+                      <a:prstDash val="solid"/>
+                      <a:miter lim="800000"/>
+                    </a:ln>
+                    <a:effectLst>
+                      <a:outerShdw blurRad="50800" dist="38100" dir="2700000" algn="tl" rotWithShape="0">
+                        <a:srgbClr val="000000">
+                          <a:alpha val="43000"/>
+                        </a:srgbClr>
+                      </a:outerShdw>
+                    </a:effectLst>
+                  </pic:spPr>
+                </pic:pic>
+              </a:graphicData>
+            </a:graphic>
+          </wp:inline>
+        </w:drawing>
+      </w:r>
+    </w:p>
+    <w:p>
+      <w:pPr>
+        <w:spacing w:after="0"/>
+      </w:pPr>
+    </w:p>
+    <w:p>
+      <w:pPr>
+        <w:spacing w:after="0"/>
+      </w:pPr>
+      <w:r>
+        <w:rPr>
+          <w:noProof/>
+        </w:rPr>
+        <w:drawing>
+          <wp:inline distT="0" distB="0" distL="0" distR="0" wp14:anchorId="1E031C50" wp14:editId="17AB5AC5">
+            <wp:extent cx="2914650" cy="523875"/>
+            <wp:effectExtent l="0" t="0" r="0" b="9525"/>
+            <wp:docPr id="46" name="Imagen 46"/>
+            <wp:cNvGraphicFramePr>
+              <a:graphicFrameLocks xmlns:a="http://schemas.openxmlformats.org/drawingml/2006/main" noChangeAspect="1"/>
+            </wp:cNvGraphicFramePr>
+            <a:graphic xmlns:a="http://schemas.openxmlformats.org/drawingml/2006/main">
+              <a:graphicData uri="http://schemas.openxmlformats.org/drawingml/2006/picture">
+                <pic:pic xmlns:pic="http://schemas.openxmlformats.org/drawingml/2006/picture">
+                  <pic:nvPicPr>
+                    <pic:cNvPr id="1" name=""/>
+                    <pic:cNvPicPr/>
+                  </pic:nvPicPr>
+                  <pic:blipFill>
+                    <a:blip r:embed="rId51"/>
+                    <a:stretch>
+                      <a:fillRect/>
+                    </a:stretch>
+                  </pic:blipFill>
+                  <pic:spPr>
+                    <a:xfrm>
+                      <a:off x="0" y="0"/>
+                      <a:ext cx="2914650" cy="523875"/>
+                    </a:xfrm>
+                    <a:prstGeom prst="rect">
+                      <a:avLst/>
+                    </a:prstGeom>
+                  </pic:spPr>
+                </pic:pic>
+              </a:graphicData>
+            </a:graphic>
+          </wp:inline>
+        </w:drawing>
+      </w:r>
+    </w:p>
+    <w:p>
+      <w:pPr>
+        <w:spacing w:after="0"/>
         <w:rPr>
           <w:noProof/>
           <w:color w:val="FF0000"/>
         </w:rPr>
+      </w:pPr>
+      <w:bookmarkStart w:id="0" w:name="_GoBack"/>
+      <w:bookmarkEnd w:id="0"/>
+      <w:r>
+        <w:rPr>
+          <w:noProof/>
+          <w:color w:val="FF0000"/>
+        </w:rPr>
+        <w:lastRenderedPageBreak/>
         <w:t>19</w:t>
       </w:r>
     </w:p>
@@ -9637,7 +11028,6 @@
         <w:rPr>
           <w:noProof/>
         </w:rPr>
-        <w:lastRenderedPageBreak/>
         <w:drawing>
           <wp:inline distT="0" distB="0" distL="0" distR="0" wp14:anchorId="61A839B4" wp14:editId="5A01BAEE">
             <wp:extent cx="3114675" cy="2973705"/>
@@ -9654,7 +11044,7 @@
                     <pic:cNvPicPr/>
                   </pic:nvPicPr>
                   <pic:blipFill>
-                    <a:blip r:embed="rId50"/>
+                    <a:blip r:embed="rId52"/>
                     <a:stretch>
                       <a:fillRect/>
                     </a:stretch>
@@ -9715,7 +11105,7 @@
                     <pic:cNvPicPr/>
                   </pic:nvPicPr>
                   <pic:blipFill>
-                    <a:blip r:embed="rId51"/>
+                    <a:blip r:embed="rId53"/>
                     <a:stretch>
                       <a:fillRect/>
                     </a:stretch>
@@ -9776,7 +11166,7 @@
                     <pic:cNvPicPr/>
                   </pic:nvPicPr>
                   <pic:blipFill>
-                    <a:blip r:embed="rId52"/>
+                    <a:blip r:embed="rId54"/>
                     <a:stretch>
                       <a:fillRect/>
                     </a:stretch>
@@ -9951,6 +11341,7 @@
         <w:rPr>
           <w:lang w:val="es-ES"/>
         </w:rPr>
+        <w:lastRenderedPageBreak/>
         <w:t xml:space="preserve">¿Quién debe realizar el proceso? El proceso será realizado por el programa </w:t>
       </w:r>
       <w:proofErr w:type="spellStart"/>
@@ -10051,7 +11442,6 @@
               <w:rPr>
                 <w:lang w:val="es-ES"/>
               </w:rPr>
-              <w:lastRenderedPageBreak/>
               <w:t>Variables:</w:t>
             </w:r>
           </w:p>
@@ -11280,6 +12670,7 @@
                 <w:bCs/>
                 <w:lang w:val="es-ES"/>
               </w:rPr>
+              <w:lastRenderedPageBreak/>
               <w:t>I</w:t>
             </w:r>
             <w:r>
@@ -11477,7 +12868,6 @@
                 <w:bCs/>
                 <w:lang w:val="es-ES"/>
               </w:rPr>
-              <w:lastRenderedPageBreak/>
               <w:t>Establecer el color del punto</w:t>
             </w:r>
           </w:p>
@@ -11592,7 +12982,6 @@
         <w:rPr>
           <w:noProof/>
         </w:rPr>
-        <w:lastRenderedPageBreak/>
         <w:drawing>
           <wp:inline distT="0" distB="0" distL="0" distR="0" wp14:anchorId="44C97E6D" wp14:editId="76475263">
             <wp:extent cx="3667418" cy="2456953"/>
@@ -11609,7 +12998,7 @@
                     <pic:cNvPicPr/>
                   </pic:nvPicPr>
                   <pic:blipFill>
-                    <a:blip r:embed="rId53"/>
+                    <a:blip r:embed="rId55"/>
                     <a:stretch>
                       <a:fillRect/>
                     </a:stretch>
@@ -11669,7 +13058,7 @@
                     <pic:cNvPicPr/>
                   </pic:nvPicPr>
                   <pic:blipFill>
-                    <a:blip r:embed="rId54"/>
+                    <a:blip r:embed="rId56"/>
                     <a:stretch>
                       <a:fillRect/>
                     </a:stretch>
@@ -12345,7 +13734,6 @@
                 <w:bCs/>
                 <w:lang w:val="es-ES"/>
               </w:rPr>
-              <w:lastRenderedPageBreak/>
               <w:t>Proceso del algoritmo:</w:t>
             </w:r>
           </w:p>
@@ -12813,7 +14201,7 @@
                     <pic:cNvPicPr/>
                   </pic:nvPicPr>
                   <pic:blipFill>
-                    <a:blip r:embed="rId55"/>
+                    <a:blip r:embed="rId57"/>
                     <a:stretch>
                       <a:fillRect/>
                     </a:stretch>
@@ -12873,7 +14261,7 @@
                     <pic:cNvPicPr/>
                   </pic:nvPicPr>
                   <pic:blipFill>
-                    <a:blip r:embed="rId56"/>
+                    <a:blip r:embed="rId58"/>
                     <a:stretch>
                       <a:fillRect/>
                     </a:stretch>
@@ -13217,6 +14605,119 @@
     </w:lvl>
   </w:abstractNum>
   <w:abstractNum w:abstractNumId="3" w15:restartNumberingAfterBreak="0">
+    <w:nsid w:val="12865A25"/>
+    <w:multiLevelType w:val="hybridMultilevel"/>
+    <w:tmpl w:val="37DEB9C0"/>
+    <w:lvl w:ilvl="0" w:tplc="AF5E5858">
+      <w:start w:val="1"/>
+      <w:numFmt w:val="bullet"/>
+      <w:lvlText w:val="-"/>
+      <w:lvlJc w:val="left"/>
+      <w:pPr>
+        <w:ind w:left="720" w:hanging="360"/>
+      </w:pPr>
+      <w:rPr>
+        <w:rFonts w:ascii="Aptos" w:hAnsi="Aptos" w:hint="default"/>
+      </w:rPr>
+    </w:lvl>
+    <w:lvl w:ilvl="1" w:tplc="B408369E">
+      <w:start w:val="1"/>
+      <w:numFmt w:val="bullet"/>
+      <w:lvlText w:val="o"/>
+      <w:lvlJc w:val="left"/>
+      <w:pPr>
+        <w:ind w:left="1440" w:hanging="360"/>
+      </w:pPr>
+      <w:rPr>
+        <w:rFonts w:ascii="Courier New" w:hAnsi="Courier New" w:hint="default"/>
+      </w:rPr>
+    </w:lvl>
+    <w:lvl w:ilvl="2" w:tplc="C38447FA">
+      <w:start w:val="1"/>
+      <w:numFmt w:val="bullet"/>
+      <w:lvlText w:val=""/>
+      <w:lvlJc w:val="left"/>
+      <w:pPr>
+        <w:ind w:left="2160" w:hanging="360"/>
+      </w:pPr>
+      <w:rPr>
+        <w:rFonts w:ascii="Wingdings" w:hAnsi="Wingdings" w:hint="default"/>
+      </w:rPr>
+    </w:lvl>
+    <w:lvl w:ilvl="3" w:tplc="BA721EBE">
+      <w:start w:val="1"/>
+      <w:numFmt w:val="bullet"/>
+      <w:lvlText w:val=""/>
+      <w:lvlJc w:val="left"/>
+      <w:pPr>
+        <w:ind w:left="2880" w:hanging="360"/>
+      </w:pPr>
+      <w:rPr>
+        <w:rFonts w:ascii="Symbol" w:hAnsi="Symbol" w:hint="default"/>
+      </w:rPr>
+    </w:lvl>
+    <w:lvl w:ilvl="4" w:tplc="BEF6766E">
+      <w:start w:val="1"/>
+      <w:numFmt w:val="bullet"/>
+      <w:lvlText w:val="o"/>
+      <w:lvlJc w:val="left"/>
+      <w:pPr>
+        <w:ind w:left="3600" w:hanging="360"/>
+      </w:pPr>
+      <w:rPr>
+        <w:rFonts w:ascii="Courier New" w:hAnsi="Courier New" w:hint="default"/>
+      </w:rPr>
+    </w:lvl>
+    <w:lvl w:ilvl="5" w:tplc="CEB6AF0E">
+      <w:start w:val="1"/>
+      <w:numFmt w:val="bullet"/>
+      <w:lvlText w:val=""/>
+      <w:lvlJc w:val="left"/>
+      <w:pPr>
+        <w:ind w:left="4320" w:hanging="360"/>
+      </w:pPr>
+      <w:rPr>
+        <w:rFonts w:ascii="Wingdings" w:hAnsi="Wingdings" w:hint="default"/>
+      </w:rPr>
+    </w:lvl>
+    <w:lvl w:ilvl="6" w:tplc="56A423BE">
+      <w:start w:val="1"/>
+      <w:numFmt w:val="bullet"/>
+      <w:lvlText w:val=""/>
+      <w:lvlJc w:val="left"/>
+      <w:pPr>
+        <w:ind w:left="5040" w:hanging="360"/>
+      </w:pPr>
+      <w:rPr>
+        <w:rFonts w:ascii="Symbol" w:hAnsi="Symbol" w:hint="default"/>
+      </w:rPr>
+    </w:lvl>
+    <w:lvl w:ilvl="7" w:tplc="A322FF70">
+      <w:start w:val="1"/>
+      <w:numFmt w:val="bullet"/>
+      <w:lvlText w:val="o"/>
+      <w:lvlJc w:val="left"/>
+      <w:pPr>
+        <w:ind w:left="5760" w:hanging="360"/>
+      </w:pPr>
+      <w:rPr>
+        <w:rFonts w:ascii="Courier New" w:hAnsi="Courier New" w:hint="default"/>
+      </w:rPr>
+    </w:lvl>
+    <w:lvl w:ilvl="8" w:tplc="2D823C7E">
+      <w:start w:val="1"/>
+      <w:numFmt w:val="bullet"/>
+      <w:lvlText w:val=""/>
+      <w:lvlJc w:val="left"/>
+      <w:pPr>
+        <w:ind w:left="6480" w:hanging="360"/>
+      </w:pPr>
+      <w:rPr>
+        <w:rFonts w:ascii="Wingdings" w:hAnsi="Wingdings" w:hint="default"/>
+      </w:rPr>
+    </w:lvl>
+  </w:abstractNum>
+  <w:abstractNum w:abstractNumId="4" w15:restartNumberingAfterBreak="0">
     <w:nsid w:val="19227629"/>
     <w:multiLevelType w:val="hybridMultilevel"/>
     <w:tmpl w:val="8098B5D4"/>
@@ -13305,7 +14806,7 @@
       </w:pPr>
     </w:lvl>
   </w:abstractNum>
-  <w:abstractNum w:abstractNumId="4" w15:restartNumberingAfterBreak="0">
+  <w:abstractNum w:abstractNumId="5" w15:restartNumberingAfterBreak="0">
     <w:nsid w:val="1C756549"/>
     <w:multiLevelType w:val="hybridMultilevel"/>
     <w:tmpl w:val="CE8660EC"/>
@@ -13394,7 +14895,7 @@
       </w:pPr>
     </w:lvl>
   </w:abstractNum>
-  <w:abstractNum w:abstractNumId="5" w15:restartNumberingAfterBreak="0">
+  <w:abstractNum w:abstractNumId="6" w15:restartNumberingAfterBreak="0">
     <w:nsid w:val="24157C87"/>
     <w:multiLevelType w:val="hybridMultilevel"/>
     <w:tmpl w:val="D988E390"/>
@@ -13483,7 +14984,96 @@
       </w:pPr>
     </w:lvl>
   </w:abstractNum>
-  <w:abstractNum w:abstractNumId="6" w15:restartNumberingAfterBreak="0">
+  <w:abstractNum w:abstractNumId="7" w15:restartNumberingAfterBreak="0">
+    <w:nsid w:val="2962DB8B"/>
+    <w:multiLevelType w:val="hybridMultilevel"/>
+    <w:tmpl w:val="81262FEE"/>
+    <w:lvl w:ilvl="0" w:tplc="4CE2C8A6">
+      <w:start w:val="1"/>
+      <w:numFmt w:val="decimal"/>
+      <w:lvlText w:val="%1."/>
+      <w:lvlJc w:val="left"/>
+      <w:pPr>
+        <w:ind w:left="720" w:hanging="360"/>
+      </w:pPr>
+      <w:rPr>
+        <w:rFonts w:ascii="Calibri" w:hAnsi="Calibri" w:hint="default"/>
+      </w:rPr>
+    </w:lvl>
+    <w:lvl w:ilvl="1" w:tplc="0BC6E950">
+      <w:start w:val="1"/>
+      <w:numFmt w:val="lowerLetter"/>
+      <w:lvlText w:val="%2."/>
+      <w:lvlJc w:val="left"/>
+      <w:pPr>
+        <w:ind w:left="1440" w:hanging="360"/>
+      </w:pPr>
+    </w:lvl>
+    <w:lvl w:ilvl="2" w:tplc="6988DC2A">
+      <w:start w:val="1"/>
+      <w:numFmt w:val="lowerRoman"/>
+      <w:lvlText w:val="%3."/>
+      <w:lvlJc w:val="right"/>
+      <w:pPr>
+        <w:ind w:left="2160" w:hanging="180"/>
+      </w:pPr>
+    </w:lvl>
+    <w:lvl w:ilvl="3" w:tplc="BE600344">
+      <w:start w:val="1"/>
+      <w:numFmt w:val="decimal"/>
+      <w:lvlText w:val="%4."/>
+      <w:lvlJc w:val="left"/>
+      <w:pPr>
+        <w:ind w:left="2880" w:hanging="360"/>
+      </w:pPr>
+    </w:lvl>
+    <w:lvl w:ilvl="4" w:tplc="B07617D2">
+      <w:start w:val="1"/>
+      <w:numFmt w:val="lowerLetter"/>
+      <w:lvlText w:val="%5."/>
+      <w:lvlJc w:val="left"/>
+      <w:pPr>
+        <w:ind w:left="3600" w:hanging="360"/>
+      </w:pPr>
+    </w:lvl>
+    <w:lvl w:ilvl="5" w:tplc="2692048A">
+      <w:start w:val="1"/>
+      <w:numFmt w:val="lowerRoman"/>
+      <w:lvlText w:val="%6."/>
+      <w:lvlJc w:val="right"/>
+      <w:pPr>
+        <w:ind w:left="4320" w:hanging="180"/>
+      </w:pPr>
+    </w:lvl>
+    <w:lvl w:ilvl="6" w:tplc="83803452">
+      <w:start w:val="1"/>
+      <w:numFmt w:val="decimal"/>
+      <w:lvlText w:val="%7."/>
+      <w:lvlJc w:val="left"/>
+      <w:pPr>
+        <w:ind w:left="5040" w:hanging="360"/>
+      </w:pPr>
+    </w:lvl>
+    <w:lvl w:ilvl="7" w:tplc="9F54F0A0">
+      <w:start w:val="1"/>
+      <w:numFmt w:val="lowerLetter"/>
+      <w:lvlText w:val="%8."/>
+      <w:lvlJc w:val="left"/>
+      <w:pPr>
+        <w:ind w:left="5760" w:hanging="360"/>
+      </w:pPr>
+    </w:lvl>
+    <w:lvl w:ilvl="8" w:tplc="CE2CED66">
+      <w:start w:val="1"/>
+      <w:numFmt w:val="lowerRoman"/>
+      <w:lvlText w:val="%9."/>
+      <w:lvlJc w:val="right"/>
+      <w:pPr>
+        <w:ind w:left="6480" w:hanging="180"/>
+      </w:pPr>
+    </w:lvl>
+  </w:abstractNum>
+  <w:abstractNum w:abstractNumId="8" w15:restartNumberingAfterBreak="0">
     <w:nsid w:val="323E2BE9"/>
     <w:multiLevelType w:val="hybridMultilevel"/>
     <w:tmpl w:val="87DA3FBE"/>
@@ -13569,7 +15159,7 @@
       </w:pPr>
     </w:lvl>
   </w:abstractNum>
-  <w:abstractNum w:abstractNumId="7" w15:restartNumberingAfterBreak="0">
+  <w:abstractNum w:abstractNumId="9" w15:restartNumberingAfterBreak="0">
     <w:nsid w:val="3288C0B4"/>
     <w:multiLevelType w:val="hybridMultilevel"/>
     <w:tmpl w:val="35009560"/>
@@ -13658,7 +15248,7 @@
       </w:pPr>
     </w:lvl>
   </w:abstractNum>
-  <w:abstractNum w:abstractNumId="8" w15:restartNumberingAfterBreak="0">
+  <w:abstractNum w:abstractNumId="10" w15:restartNumberingAfterBreak="0">
     <w:nsid w:val="390F41F7"/>
     <w:multiLevelType w:val="hybridMultilevel"/>
     <w:tmpl w:val="B8843AC6"/>
@@ -13744,7 +15334,7 @@
       </w:pPr>
     </w:lvl>
   </w:abstractNum>
-  <w:abstractNum w:abstractNumId="9" w15:restartNumberingAfterBreak="0">
+  <w:abstractNum w:abstractNumId="11" w15:restartNumberingAfterBreak="0">
     <w:nsid w:val="430F577B"/>
     <w:multiLevelType w:val="hybridMultilevel"/>
     <w:tmpl w:val="CE8660EC"/>
@@ -13833,7 +15423,7 @@
       </w:pPr>
     </w:lvl>
   </w:abstractNum>
-  <w:abstractNum w:abstractNumId="10" w15:restartNumberingAfterBreak="0">
+  <w:abstractNum w:abstractNumId="12" w15:restartNumberingAfterBreak="0">
     <w:nsid w:val="45D969BE"/>
     <w:multiLevelType w:val="hybridMultilevel"/>
     <w:tmpl w:val="D918FD5A"/>
@@ -13923,7 +15513,7 @@
       </w:pPr>
     </w:lvl>
   </w:abstractNum>
-  <w:abstractNum w:abstractNumId="11" w15:restartNumberingAfterBreak="0">
+  <w:abstractNum w:abstractNumId="13" w15:restartNumberingAfterBreak="0">
     <w:nsid w:val="5AE13008"/>
     <w:multiLevelType w:val="hybridMultilevel"/>
     <w:tmpl w:val="A7ACE994"/>
@@ -14010,39 +15600,45 @@
     </w:lvl>
   </w:abstractNum>
   <w:num w:numId="1">
-    <w:abstractNumId w:val="6"/>
+    <w:abstractNumId w:val="8"/>
   </w:num>
   <w:num w:numId="2">
     <w:abstractNumId w:val="1"/>
   </w:num>
   <w:num w:numId="3">
-    <w:abstractNumId w:val="8"/>
+    <w:abstractNumId w:val="10"/>
   </w:num>
   <w:num w:numId="4">
-    <w:abstractNumId w:val="4"/>
+    <w:abstractNumId w:val="5"/>
   </w:num>
   <w:num w:numId="5">
     <w:abstractNumId w:val="2"/>
   </w:num>
   <w:num w:numId="6">
-    <w:abstractNumId w:val="9"/>
+    <w:abstractNumId w:val="11"/>
   </w:num>
   <w:num w:numId="7">
-    <w:abstractNumId w:val="11"/>
+    <w:abstractNumId w:val="13"/>
   </w:num>
   <w:num w:numId="8">
-    <w:abstractNumId w:val="10"/>
+    <w:abstractNumId w:val="12"/>
   </w:num>
   <w:num w:numId="9">
     <w:abstractNumId w:val="0"/>
   </w:num>
   <w:num w:numId="10">
+    <w:abstractNumId w:val="9"/>
+  </w:num>
+  <w:num w:numId="11">
+    <w:abstractNumId w:val="6"/>
+  </w:num>
+  <w:num w:numId="12">
+    <w:abstractNumId w:val="4"/>
+  </w:num>
+  <w:num w:numId="13">
     <w:abstractNumId w:val="7"/>
   </w:num>
-  <w:num w:numId="11">
-    <w:abstractNumId w:val="5"/>
-  </w:num>
-  <w:num w:numId="12">
+  <w:num w:numId="14">
     <w:abstractNumId w:val="3"/>
   </w:num>
 </w:numbering>
@@ -14446,7 +16042,6 @@
   <w:style w:type="character" w:default="1" w:styleId="Fuentedeprrafopredeter">
     <w:name w:val="Default Paragraph Font"/>
     <w:uiPriority w:val="1"/>
-    <w:semiHidden/>
     <w:unhideWhenUsed/>
   </w:style>
   <w:style w:type="table" w:default="1" w:styleId="Tablanormal">

</xml_diff>